<commit_message>
Modified main anova and added anova analysis for tc, ppr, and asymptote
</commit_message>
<xml_diff>
--- a/ST_results_draft1.docx
+++ b/ST_results_draft1.docx
@@ -8,131 +8,149 @@
       </w:r>
     </w:p>
     <w:p>
-      <w:r>
+      <w:proofErr w:type="spellStart"/>
+      <w:r>
+        <w:t>DartBoard</w:t>
+      </w:r>
+      <w:proofErr w:type="spellEnd"/>
+      <w:r>
+        <w:t>.</w:t>
+      </w:r>
+    </w:p>
+    <w:p>
+      <w:pPr>
         <w:rPr>
           <w:i/>
           <w:iCs/>
         </w:rPr>
-        <w:t>In-game</w:t>
-      </w:r>
+      </w:pPr>
       <w:r>
         <w:rPr>
           <w:i/>
           <w:iCs/>
         </w:rPr>
+        <w:t>1.1 Overall improvement on in-game stereoacuity performance across subjects</w:t>
+      </w:r>
+    </w:p>
+    <w:p>
+      <w:r>
+        <w:t xml:space="preserve">We </w:t>
+      </w:r>
+      <w:r>
+        <w:t>performed</w:t>
+      </w:r>
+      <w:r>
+        <w:t xml:space="preserve"> a two-way between-subjects ANOVA to the in-game stereoacuity measures</w:t>
+      </w:r>
+      <w:r>
+        <w:t xml:space="preserve"> to examine the effect of group</w:t>
+      </w:r>
+      <w:r>
+        <w:t xml:space="preserve"> (stereo-normal and stereo-anomalous)</w:t>
+      </w:r>
+      <w:r>
+        <w:t xml:space="preserve"> and difficulty level</w:t>
+      </w:r>
+      <w:r>
+        <w:t xml:space="preserve"> (1, 2, and 3)</w:t>
+      </w:r>
+      <w:r>
+        <w:t xml:space="preserve"> on game</w:t>
+      </w:r>
+      <w:r>
         <w:t xml:space="preserve"> </w:t>
       </w:r>
+      <w:r>
+        <w:t>performance</w:t>
+      </w:r>
+      <w:r>
+        <w:t xml:space="preserve">. </w:t>
+      </w:r>
+      <w:r>
+        <w:t xml:space="preserve">There was a statistically significant interaction between group and difficulty level on in-game stereoacuity performance </w:t>
+      </w:r>
+      <w:proofErr w:type="gramStart"/>
       <w:r>
         <w:rPr>
           <w:i/>
           <w:iCs/>
         </w:rPr>
-        <w:t>stereoacuity</w:t>
+        <w:t>F</w:t>
+      </w:r>
+      <w:r>
+        <w:t>(</w:t>
+      </w:r>
+      <w:proofErr w:type="gramEnd"/>
+      <w:r>
+        <w:t xml:space="preserve">2, 102245) = 100.53, </w:t>
       </w:r>
       <w:r>
         <w:rPr>
           <w:i/>
           <w:iCs/>
         </w:rPr>
-        <w:t xml:space="preserve"> performance</w:t>
+        <w:t>p</w:t>
+      </w:r>
+      <w:r>
+        <w:t xml:space="preserve"> </w:t>
+      </w:r>
+      <w:r>
+        <w:t xml:space="preserve">&lt; 0.001. </w:t>
+      </w:r>
+      <w:r>
+        <w:t>M</w:t>
+      </w:r>
+      <w:r>
+        <w:t>ain effects analysis showed that the stereo-normal group performed better</w:t>
+      </w:r>
+      <w:r>
+        <w:t xml:space="preserve"> (Mean </w:t>
+      </w:r>
+      <w:proofErr w:type="gramStart"/>
+      <w:r>
+        <w:t>= )</w:t>
+      </w:r>
+      <w:proofErr w:type="gramEnd"/>
+      <w:r>
+        <w:t xml:space="preserve"> than the stereo-anomalous group (</w:t>
+      </w:r>
+      <w:r>
+        <w:t xml:space="preserve">Mean = , </w:t>
       </w:r>
       <w:r>
         <w:rPr>
           <w:i/>
           <w:iCs/>
         </w:rPr>
-        <w:t>.</w:t>
-      </w:r>
-      <w:r>
-        <w:t xml:space="preserve"> </w:t>
+        <w:t>p</w:t>
+      </w:r>
+      <w:r>
+        <w:t xml:space="preserve"> &lt; 0.001) and performance scaled with difficulty level (</w:t>
+      </w:r>
+      <w:r>
+        <w:rPr>
+          <w:i/>
+          <w:iCs/>
+        </w:rPr>
+        <w:t>p</w:t>
+      </w:r>
+      <w:r>
+        <w:t xml:space="preserve"> &lt; 0.001).</w:t>
+      </w:r>
+      <w:r>
+        <w:t xml:space="preserve"> All participants showed an improvement in game performance as measured by the pre to post ratio (Fig</w:t>
+      </w:r>
+      <w:r>
+        <w:t>ure</w:t>
+      </w:r>
+      <w:r>
+        <w:t xml:space="preserve"> 1). </w:t>
       </w:r>
     </w:p>
     <w:p>
-      <w:proofErr w:type="spellStart"/>
-      <w:r>
-        <w:t>DartBoard</w:t>
-      </w:r>
-      <w:proofErr w:type="spellEnd"/>
-      <w:r>
-        <w:t>.</w:t>
-      </w:r>
-    </w:p>
-    <w:p>
-      <w:r>
-        <w:t>We applied a two-way between-subjects ANOVA to the in-game stereoacuity measures</w:t>
-      </w:r>
-      <w:r>
-        <w:t xml:space="preserve"> to examine the effect of group and difficulty level on game performance</w:t>
-      </w:r>
-      <w:r>
-        <w:t xml:space="preserve">. </w:t>
-      </w:r>
-      <w:r>
-        <w:t xml:space="preserve">There was a statistically significant interaction between group and difficulty level on in-game stereoacuity performance </w:t>
-      </w:r>
-      <w:proofErr w:type="gramStart"/>
-      <w:r>
-        <w:rPr>
-          <w:i/>
-          <w:iCs/>
-        </w:rPr>
-        <w:t>F</w:t>
-      </w:r>
-      <w:r>
-        <w:t>(</w:t>
-      </w:r>
-      <w:proofErr w:type="gramEnd"/>
-      <w:r>
-        <w:t xml:space="preserve">2, 102245) = 100.53, </w:t>
-      </w:r>
-      <w:r>
-        <w:rPr>
-          <w:i/>
-          <w:iCs/>
-        </w:rPr>
-        <w:t>p</w:t>
-      </w:r>
-      <w:r>
-        <w:t xml:space="preserve"> </w:t>
-      </w:r>
-      <w:r>
-        <w:t xml:space="preserve">&lt; 0.001. </w:t>
-      </w:r>
-      <w:r>
-        <w:t>Simple main effects analysis showed that the stereo-normal group performed better than the stereo-anomalous group (</w:t>
-      </w:r>
-      <w:r>
-        <w:rPr>
-          <w:i/>
-          <w:iCs/>
-        </w:rPr>
-        <w:t>p</w:t>
-      </w:r>
-      <w:r>
-        <w:t xml:space="preserve"> &lt; 0.001) and performance scaled with difficulty level (</w:t>
-      </w:r>
-      <w:r>
-        <w:rPr>
-          <w:i/>
-          <w:iCs/>
-        </w:rPr>
-        <w:t>p</w:t>
-      </w:r>
-      <w:r>
-        <w:t xml:space="preserve"> &lt; 0.001).</w:t>
-      </w:r>
-      <w:r>
-        <w:t xml:space="preserve"> All participants showed an improvement in game performance as measured by the pre to post ratio </w:t>
-      </w:r>
-      <w:r>
-        <w:t>(Fig. 1)</w:t>
-      </w:r>
-      <w:r>
-        <w:t xml:space="preserve">. </w:t>
-      </w:r>
-    </w:p>
-    <w:p/>
-    <w:p>
+      <w:pPr>
+        <w:keepNext/>
+      </w:pPr>
       <w:r>
         <w:object w:dxaOrig="12070" w:dyaOrig="11530" w14:anchorId="0F13393C">
           <v:shapetype id="_x0000_t75" coordsize="21600,21600" o:spt="75" o:preferrelative="t" path="m@4@5l@4@11@9@11@9@5xe" filled="f" stroked="f">
@@ -154,99 +172,1391 @@
             <v:path o:extrusionok="f" gradientshapeok="t" o:connecttype="rect"/>
             <o:lock v:ext="edit" aspectratio="t"/>
           </v:shapetype>
-          <v:shape id="_x0000_i2272" type="#_x0000_t75" style="width:237pt;height:226.5pt" o:ole="">
-            <v:imagedata r:id="rId4" o:title=""/>
+          <v:shape id="_x0000_i1096" type="#_x0000_t75" style="width:236.95pt;height:226.9pt" o:ole="">
+            <v:imagedata r:id="rId5" o:title=""/>
           </v:shape>
-          <o:OLEObject Type="Embed" ProgID="Acrobat.Document.DC" ShapeID="_x0000_i2272" DrawAspect="Content" ObjectID="_1629031396" r:id="rId5"/>
+          <o:OLEObject Type="Embed" ProgID="Acrobat.Document.DC" ShapeID="_x0000_i1096" DrawAspect="Content" ObjectID="_1629628140" r:id="rId6"/>
         </w:object>
       </w:r>
       <w:r>
         <w:object w:dxaOrig="11720" w:dyaOrig="11540" w14:anchorId="5E284B9A">
-          <v:shape id="_x0000_i2284" type="#_x0000_t75" style="width:225.5pt;height:222pt" o:ole="">
-            <v:imagedata r:id="rId6" o:title=""/>
+          <v:shape id="_x0000_i1097" type="#_x0000_t75" style="width:225.2pt;height:221.85pt" o:ole="">
+            <v:imagedata r:id="rId7" o:title=""/>
           </v:shape>
-          <o:OLEObject Type="Embed" ProgID="Acrobat.Document.DC" ShapeID="_x0000_i2284" DrawAspect="Content" ObjectID="_1629031397" r:id="rId7"/>
+          <o:OLEObject Type="Embed" ProgID="Acrobat.Document.DC" ShapeID="_x0000_i1097" DrawAspect="Content" ObjectID="_1629628141" r:id="rId8"/>
         </w:object>
       </w:r>
     </w:p>
     <w:p>
-      <w:r>
-        <w:t>Learning levels out (2 x 3 ANOVA on asymptotic threshold)</w:t>
-      </w:r>
-      <w:bookmarkStart w:id="0" w:name="_GoBack"/>
-      <w:bookmarkEnd w:id="0"/>
+      <w:pPr>
+        <w:pStyle w:val="Caption"/>
+        <w:rPr>
+          <w:i w:val="0"/>
+          <w:iCs w:val="0"/>
+          <w:color w:val="525252" w:themeColor="accent3" w:themeShade="80"/>
+        </w:rPr>
+      </w:pPr>
+      <w:r>
+        <w:rPr>
+          <w:color w:val="525252" w:themeColor="accent3" w:themeShade="80"/>
+        </w:rPr>
+        <w:t xml:space="preserve">Figure </w:t>
+      </w:r>
+      <w:r>
+        <w:rPr>
+          <w:color w:val="525252" w:themeColor="accent3" w:themeShade="80"/>
+        </w:rPr>
+        <w:fldChar w:fldCharType="begin"/>
+      </w:r>
+      <w:r>
+        <w:rPr>
+          <w:color w:val="525252" w:themeColor="accent3" w:themeShade="80"/>
+        </w:rPr>
+        <w:instrText xml:space="preserve"> SEQ Figure \* ARABIC </w:instrText>
+      </w:r>
+      <w:r>
+        <w:rPr>
+          <w:color w:val="525252" w:themeColor="accent3" w:themeShade="80"/>
+        </w:rPr>
+        <w:fldChar w:fldCharType="separate"/>
+      </w:r>
+      <w:r>
+        <w:rPr>
+          <w:noProof/>
+          <w:color w:val="525252" w:themeColor="accent3" w:themeShade="80"/>
+        </w:rPr>
+        <w:t>1</w:t>
+      </w:r>
+      <w:r>
+        <w:rPr>
+          <w:color w:val="525252" w:themeColor="accent3" w:themeShade="80"/>
+        </w:rPr>
+        <w:fldChar w:fldCharType="end"/>
+      </w:r>
+      <w:r>
+        <w:rPr>
+          <w:color w:val="525252" w:themeColor="accent3" w:themeShade="80"/>
+        </w:rPr>
+        <w:t>. Participant game performance.</w:t>
+      </w:r>
+      <w:r>
+        <w:rPr>
+          <w:i w:val="0"/>
+          <w:iCs w:val="0"/>
+          <w:color w:val="525252" w:themeColor="accent3" w:themeShade="80"/>
+        </w:rPr>
+        <w:t xml:space="preserve"> </w:t>
+      </w:r>
+      <w:r>
+        <w:rPr>
+          <w:i w:val="0"/>
+          <w:iCs w:val="0"/>
+          <w:color w:val="525252" w:themeColor="accent3" w:themeShade="80"/>
+        </w:rPr>
+        <w:t xml:space="preserve">Level 1 is represented as solid circles, Level 2 as hollow squares, and Level 3 as hollow diamonds. </w:t>
+      </w:r>
+      <w:r>
+        <w:rPr>
+          <w:i w:val="0"/>
+          <w:iCs w:val="0"/>
+          <w:color w:val="525252" w:themeColor="accent3" w:themeShade="80"/>
+        </w:rPr>
+        <w:t>(A)</w:t>
+      </w:r>
+      <w:r>
+        <w:rPr>
+          <w:i w:val="0"/>
+          <w:iCs w:val="0"/>
+          <w:color w:val="525252" w:themeColor="accent3" w:themeShade="80"/>
+        </w:rPr>
+        <w:t xml:space="preserve"> In-game stereoacuity performance for stereo-normal participants. (B) In-game stereoacuity performance for stereo-anomalous participants.</w:t>
+      </w:r>
+      <w:r>
+        <w:rPr>
+          <w:i w:val="0"/>
+          <w:iCs w:val="0"/>
+          <w:color w:val="525252" w:themeColor="accent3" w:themeShade="80"/>
+        </w:rPr>
+        <w:t xml:space="preserve"> </w:t>
+      </w:r>
+      <w:r>
+        <w:rPr>
+          <w:i w:val="0"/>
+          <w:iCs w:val="0"/>
+          <w:color w:val="525252" w:themeColor="accent3" w:themeShade="80"/>
+        </w:rPr>
+        <w:t>C</w:t>
+      </w:r>
+      <w:r>
+        <w:rPr>
+          <w:i w:val="0"/>
+          <w:iCs w:val="0"/>
+          <w:color w:val="525252" w:themeColor="accent3" w:themeShade="80"/>
+        </w:rPr>
+        <w:t xml:space="preserve">olors represent binocular condition (Red: Strabismus, Blue: Anisometropia, and Green: </w:t>
+      </w:r>
+      <w:r>
+        <w:rPr>
+          <w:i w:val="0"/>
+          <w:iCs w:val="0"/>
+          <w:color w:val="525252" w:themeColor="accent3" w:themeShade="80"/>
+        </w:rPr>
+        <w:t>None (stereo-weak).</w:t>
+      </w:r>
+      <w:r>
+        <w:rPr>
+          <w:i w:val="0"/>
+          <w:iCs w:val="0"/>
+          <w:color w:val="525252" w:themeColor="accent3" w:themeShade="80"/>
+        </w:rPr>
+        <w:t xml:space="preserve">  </w:t>
+      </w:r>
     </w:p>
     <w:p>
+      <w:r>
+        <w:t>To assess the amount</w:t>
+      </w:r>
+      <w:r>
+        <w:t xml:space="preserve"> and rate</w:t>
+      </w:r>
+      <w:r>
+        <w:t xml:space="preserve"> of learning in the</w:t>
+      </w:r>
+      <w:r>
+        <w:t xml:space="preserve"> </w:t>
+      </w:r>
       <w:proofErr w:type="spellStart"/>
       <w:r>
-        <w:t>Pre:post</w:t>
+        <w:t>DartBoard</w:t>
       </w:r>
       <w:proofErr w:type="spellEnd"/>
       <w:r>
-        <w:t xml:space="preserve"> ratio tells us how much learning happened as a factor. Factor of 2=double learning or threshold halved. </w:t>
+        <w:t xml:space="preserve"> game</w:t>
+      </w:r>
+      <w:r>
+        <w:t xml:space="preserve">, </w:t>
+      </w:r>
+      <w:r>
+        <w:t xml:space="preserve">we </w:t>
+      </w:r>
+      <w:r>
+        <w:t>fit the data of each participant and difficulty level with a three-parameter exponential function (Eq. 1)</w:t>
+      </w:r>
+      <w:r>
+        <w:t>.</w:t>
+      </w:r>
+      <w:r>
+        <w:t xml:space="preserve"> From the fit, we ca</w:t>
+      </w:r>
+      <w:r>
+        <w:t>lculated the</w:t>
+      </w:r>
+      <w:r>
+        <w:t xml:space="preserve"> </w:t>
+      </w:r>
+      <w:r>
+        <w:t>asymptotic threshold</w:t>
+      </w:r>
+      <w:r>
+        <w:t>,</w:t>
+      </w:r>
+      <w:r>
+        <w:t xml:space="preserve"> </w:t>
+      </w:r>
+      <w:r>
+        <w:t xml:space="preserve">time constant, </w:t>
+      </w:r>
+      <w:r>
+        <w:t xml:space="preserve">and </w:t>
+      </w:r>
+      <w:r>
+        <w:t xml:space="preserve">the </w:t>
+      </w:r>
+      <w:r>
+        <w:t>ratio</w:t>
+      </w:r>
+      <w:r>
+        <w:t xml:space="preserve"> of </w:t>
+      </w:r>
+      <w:r>
+        <w:t>baseline to asymptotic threshold</w:t>
+      </w:r>
+      <w:r>
+        <w:t xml:space="preserve"> </w:t>
+      </w:r>
+      <w:r>
+        <w:t>(PPR)</w:t>
+      </w:r>
+      <w:r>
+        <w:t xml:space="preserve">. </w:t>
+      </w:r>
+      <w:r>
+        <w:t xml:space="preserve">The asymptotic threshold </w:t>
+      </w:r>
+      <w:r>
+        <w:t>represents the best performance achieved through training. The time constant represen</w:t>
+      </w:r>
+      <w:r>
+        <w:t xml:space="preserve">ts the time </w:t>
+      </w:r>
+      <w:r>
+        <w:t>it took</w:t>
+      </w:r>
+      <w:r>
+        <w:t xml:space="preserve"> for the exponential to fall 37% (1/e) of the starting value. Thus, it represents the rate of learning. Lastly, the PPR represents the amount of learning as a factor of the starting threshold </w:t>
+      </w:r>
+      <w:r>
+        <w:t>(higher</w:t>
+      </w:r>
+      <w:r>
+        <w:t xml:space="preserve"> PPR</w:t>
+      </w:r>
+      <w:r>
+        <w:t xml:space="preserve"> indicates</w:t>
+      </w:r>
+      <w:r>
+        <w:t xml:space="preserve"> greater learning</w:t>
+      </w:r>
+      <w:r>
+        <w:t>)</w:t>
+      </w:r>
+      <w:r>
+        <w:t xml:space="preserve">. </w:t>
+      </w:r>
+    </w:p>
+    <w:p>
+      <w:pPr>
+        <w:ind w:left="720" w:firstLine="720"/>
+      </w:pPr>
+      <w:r>
+        <w:rPr>
+          <w:rFonts w:eastAsiaTheme="minorEastAsia"/>
+        </w:rPr>
+        <w:t xml:space="preserve">Equation 1. </w:t>
+      </w:r>
+      <m:oMath>
+        <m:r>
+          <w:rPr>
+            <w:rFonts w:ascii="Cambria Math" w:eastAsiaTheme="minorEastAsia" w:hAnsi="Cambria Math"/>
+          </w:rPr>
+          <m:t>(</m:t>
+        </m:r>
+        <m:r>
+          <w:rPr>
+            <w:rFonts w:ascii="Cambria Math" w:eastAsiaTheme="minorEastAsia" w:hAnsi="Cambria Math"/>
+          </w:rPr>
+          <m:t>PPR</m:t>
+        </m:r>
+        <m:r>
+          <w:rPr>
+            <w:rFonts w:ascii="Cambria Math" w:hAnsi="Cambria Math"/>
+          </w:rPr>
+          <m:t>×</m:t>
+        </m:r>
+        <m:sSup>
+          <m:sSupPr>
+            <m:ctrlPr>
+              <w:rPr>
+                <w:rFonts w:ascii="Cambria Math" w:hAnsi="Cambria Math"/>
+                <w:i/>
+              </w:rPr>
+            </m:ctrlPr>
+          </m:sSupPr>
+          <m:e>
+            <m:r>
+              <w:rPr>
+                <w:rFonts w:ascii="Cambria Math" w:hAnsi="Cambria Math"/>
+              </w:rPr>
+              <m:t>e</m:t>
+            </m:r>
+          </m:e>
+          <m:sup>
+            <m:r>
+              <w:rPr>
+                <w:rFonts w:ascii="Cambria Math" w:hAnsi="Cambria Math"/>
+              </w:rPr>
+              <m:t>-</m:t>
+            </m:r>
+            <m:f>
+              <m:fPr>
+                <m:ctrlPr>
+                  <w:rPr>
+                    <w:rFonts w:ascii="Cambria Math" w:hAnsi="Cambria Math"/>
+                    <w:i/>
+                  </w:rPr>
+                </m:ctrlPr>
+              </m:fPr>
+              <m:num>
+                <m:r>
+                  <w:rPr>
+                    <w:rFonts w:ascii="Cambria Math" w:hAnsi="Cambria Math"/>
+                  </w:rPr>
+                  <m:t># of sessions</m:t>
+                </m:r>
+              </m:num>
+              <m:den>
+                <m:r>
+                  <w:rPr>
+                    <w:rFonts w:ascii="Cambria Math" w:hAnsi="Cambria Math"/>
+                  </w:rPr>
+                  <m:t>Time constant</m:t>
+                </m:r>
+              </m:den>
+            </m:f>
+          </m:sup>
+        </m:sSup>
+        <m:r>
+          <w:rPr>
+            <w:rFonts w:ascii="Cambria Math" w:hAnsi="Cambria Math"/>
+          </w:rPr>
+          <m:t>+1)×</m:t>
+        </m:r>
+        <m:r>
+          <w:rPr>
+            <w:rFonts w:ascii="Cambria Math" w:hAnsi="Cambria Math"/>
+          </w:rPr>
+          <m:t>asymptotic_threshold</m:t>
+        </m:r>
+      </m:oMath>
+    </w:p>
+    <w:p>
+      <w:r>
+        <w:t xml:space="preserve">We </w:t>
+      </w:r>
+      <w:r>
+        <w:t>performed</w:t>
+      </w:r>
+      <w:r>
+        <w:t xml:space="preserve"> a two-way between-subjects ANOVA </w:t>
+      </w:r>
+      <w:r>
+        <w:t>on the PP</w:t>
+      </w:r>
+      <w:r>
+        <w:t>R</w:t>
+      </w:r>
+      <w:r>
+        <w:t xml:space="preserve"> to assess whether there was an effect of group or difficulty level on the amount of in-game learning</w:t>
+      </w:r>
+      <w:r>
+        <w:t xml:space="preserve"> </w:t>
+      </w:r>
+      <w:r>
+        <w:t>(Figure 2)</w:t>
+      </w:r>
+      <w:r>
+        <w:t xml:space="preserve">. </w:t>
+      </w:r>
+      <w:r>
+        <w:t xml:space="preserve">We </w:t>
+      </w:r>
+      <w:r>
+        <w:t>found no</w:t>
+      </w:r>
+      <w:r>
+        <w:t xml:space="preserve"> significant effect of group </w:t>
+      </w:r>
+      <w:proofErr w:type="gramStart"/>
+      <w:r>
+        <w:rPr>
+          <w:i/>
+          <w:iCs/>
+        </w:rPr>
+        <w:t>F</w:t>
+      </w:r>
+      <w:r>
+        <w:t>(</w:t>
+      </w:r>
+      <w:proofErr w:type="gramEnd"/>
+      <w:r>
+        <w:t xml:space="preserve">1, 60) = </w:t>
+      </w:r>
+      <w:r>
+        <w:t>0.46</w:t>
+      </w:r>
+      <w:r>
+        <w:t xml:space="preserve">, </w:t>
+      </w:r>
+      <w:r>
+        <w:rPr>
+          <w:i/>
+          <w:iCs/>
+        </w:rPr>
+        <w:t>p</w:t>
+      </w:r>
+      <w:r>
+        <w:t xml:space="preserve"> = </w:t>
+      </w:r>
+      <w:r>
+        <w:t>0.5</w:t>
+      </w:r>
+      <w:r>
+        <w:t xml:space="preserve"> or difficulty level</w:t>
+      </w:r>
+      <w:r>
+        <w:t xml:space="preserve"> </w:t>
+      </w:r>
+      <w:r>
+        <w:rPr>
+          <w:i/>
+          <w:iCs/>
+        </w:rPr>
+        <w:t>F</w:t>
+      </w:r>
+      <w:r>
+        <w:t xml:space="preserve">(2, 60) = 1.19, </w:t>
+      </w:r>
+      <w:r>
+        <w:rPr>
+          <w:i/>
+          <w:iCs/>
+        </w:rPr>
+        <w:t>p</w:t>
+      </w:r>
+      <w:r>
+        <w:t xml:space="preserve"> = 0.31</w:t>
+      </w:r>
+      <w:r>
+        <w:t xml:space="preserve"> on PPT. </w:t>
+      </w:r>
+      <w:r>
+        <w:t xml:space="preserve">   </w:t>
+      </w:r>
+    </w:p>
+    <w:p>
+      <w:r>
+        <w:rPr>
+          <w:noProof/>
+        </w:rPr>
+        <w:lastRenderedPageBreak/>
+        <mc:AlternateContent>
+          <mc:Choice Requires="wps">
+            <w:drawing>
+              <wp:anchor distT="0" distB="0" distL="114300" distR="114300" simplePos="0" relativeHeight="251665408" behindDoc="0" locked="0" layoutInCell="1" allowOverlap="1" wp14:anchorId="62CFCE7C" wp14:editId="6E392CC5">
+                <wp:simplePos x="0" y="0"/>
+                <wp:positionH relativeFrom="column">
+                  <wp:posOffset>0</wp:posOffset>
+                </wp:positionH>
+                <wp:positionV relativeFrom="paragraph">
+                  <wp:posOffset>6432402</wp:posOffset>
+                </wp:positionV>
+                <wp:extent cx="6017260" cy="457200"/>
+                <wp:effectExtent l="0" t="0" r="2540" b="0"/>
+                <wp:wrapTopAndBottom/>
+                <wp:docPr id="2" name="Text Box 2"/>
+                <wp:cNvGraphicFramePr/>
+                <a:graphic xmlns:a="http://schemas.openxmlformats.org/drawingml/2006/main">
+                  <a:graphicData uri="http://schemas.microsoft.com/office/word/2010/wordprocessingShape">
+                    <wps:wsp>
+                      <wps:cNvSpPr txBox="1"/>
+                      <wps:spPr>
+                        <a:xfrm>
+                          <a:off x="0" y="0"/>
+                          <a:ext cx="6017260" cy="457200"/>
+                        </a:xfrm>
+                        <a:prstGeom prst="rect">
+                          <a:avLst/>
+                        </a:prstGeom>
+                        <a:solidFill>
+                          <a:prstClr val="white"/>
+                        </a:solidFill>
+                        <a:ln>
+                          <a:noFill/>
+                        </a:ln>
+                      </wps:spPr>
+                      <wps:txbx>
+                        <w:txbxContent>
+                          <w:p>
+                            <w:pPr>
+                              <w:pStyle w:val="Caption"/>
+                              <w:rPr>
+                                <w:i w:val="0"/>
+                                <w:iCs w:val="0"/>
+                                <w:noProof/>
+                              </w:rPr>
+                            </w:pPr>
+                            <w:r>
+                              <w:t xml:space="preserve">Figure </w:t>
+                            </w:r>
+                            <w:fldSimple w:instr=" SEQ Figure \* ARABIC ">
+                              <w:r>
+                                <w:rPr>
+                                  <w:noProof/>
+                                </w:rPr>
+                                <w:t>2</w:t>
+                              </w:r>
+                            </w:fldSimple>
+                            <w:r>
+                              <w:t>. Effect of group and difficulty on asymptotic threshold.</w:t>
+                            </w:r>
+                            <w:r>
+                              <w:t xml:space="preserve"> </w:t>
+                            </w:r>
+                            <w:r>
+                              <w:rPr>
+                                <w:i w:val="0"/>
+                                <w:iCs w:val="0"/>
+                              </w:rPr>
+                              <w:t xml:space="preserve">Circles represent the asymptotic threshold of a single participant at each difficulty level. The horizontal line inside the box indicates the group median while the top and bottom lines represent interquartile ranges. </w:t>
+                            </w:r>
+                          </w:p>
+                        </w:txbxContent>
+                      </wps:txbx>
+                      <wps:bodyPr rot="0" spcFirstLastPara="0" vertOverflow="overflow" horzOverflow="overflow" vert="horz" wrap="square" lIns="0" tIns="0" rIns="0" bIns="0" numCol="1" spcCol="0" rtlCol="0" fromWordArt="0" anchor="t" anchorCtr="0" forceAA="0" compatLnSpc="1">
+                        <a:prstTxWarp prst="textNoShape">
+                          <a:avLst/>
+                        </a:prstTxWarp>
+                        <a:noAutofit/>
+                      </wps:bodyPr>
+                    </wps:wsp>
+                  </a:graphicData>
+                </a:graphic>
+                <wp14:sizeRelH relativeFrom="margin">
+                  <wp14:pctWidth>0</wp14:pctWidth>
+                </wp14:sizeRelH>
+                <wp14:sizeRelV relativeFrom="margin">
+                  <wp14:pctHeight>0</wp14:pctHeight>
+                </wp14:sizeRelV>
+              </wp:anchor>
+            </w:drawing>
+          </mc:Choice>
+          <mc:Fallback>
+            <w:pict>
+              <v:shapetype w14:anchorId="62CFCE7C" id="_x0000_t202" coordsize="21600,21600" o:spt="202" path="m,l,21600r21600,l21600,xe">
+                <v:stroke joinstyle="miter"/>
+                <v:path gradientshapeok="t" o:connecttype="rect"/>
+              </v:shapetype>
+              <v:shape id="Text Box 2" o:spid="_x0000_s1026" type="#_x0000_t202" style="position:absolute;margin-left:0;margin-top:506.5pt;width:473.8pt;height:36pt;z-index:251665408;visibility:visible;mso-wrap-style:square;mso-width-percent:0;mso-height-percent:0;mso-wrap-distance-left:9pt;mso-wrap-distance-top:0;mso-wrap-distance-right:9pt;mso-wrap-distance-bottom:0;mso-position-horizontal:absolute;mso-position-horizontal-relative:text;mso-position-vertical:absolute;mso-position-vertical-relative:text;mso-width-percent:0;mso-height-percent:0;mso-width-relative:margin;mso-height-relative:margin;v-text-anchor:top" o:gfxdata="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" stroked="f">
+                <v:textbox inset="0,0,0,0">
+                  <w:txbxContent>
+                    <w:p>
+                      <w:pPr>
+                        <w:pStyle w:val="Caption"/>
+                        <w:rPr>
+                          <w:i w:val="0"/>
+                          <w:iCs w:val="0"/>
+                          <w:noProof/>
+                        </w:rPr>
+                      </w:pPr>
+                      <w:r>
+                        <w:t xml:space="preserve">Figure </w:t>
+                      </w:r>
+                      <w:fldSimple w:instr=" SEQ Figure \* ARABIC ">
+                        <w:r>
+                          <w:rPr>
+                            <w:noProof/>
+                          </w:rPr>
+                          <w:t>2</w:t>
+                        </w:r>
+                      </w:fldSimple>
+                      <w:r>
+                        <w:t>. Effect of group and difficulty on asymptotic threshold.</w:t>
+                      </w:r>
+                      <w:r>
+                        <w:t xml:space="preserve"> </w:t>
+                      </w:r>
+                      <w:r>
+                        <w:rPr>
+                          <w:i w:val="0"/>
+                          <w:iCs w:val="0"/>
+                        </w:rPr>
+                        <w:t xml:space="preserve">Circles represent the asymptotic threshold of a single participant at each difficulty level. The horizontal line inside the box indicates the group median while the top and bottom lines represent interquartile ranges. </w:t>
+                      </w:r>
+                    </w:p>
+                  </w:txbxContent>
+                </v:textbox>
+                <w10:wrap type="topAndBottom"/>
+              </v:shape>
+            </w:pict>
+          </mc:Fallback>
+        </mc:AlternateContent>
+      </w:r>
+      <w:r>
+        <w:rPr>
+          <w:noProof/>
+        </w:rPr>
+        <w:object w:dxaOrig="12070" w:dyaOrig="11530" w14:anchorId="4FA9DA67">
+          <v:shape id="_x0000_s1040" type="#_x0000_t75" style="position:absolute;margin-left:113.25pt;margin-top:328.7pt;width:223.2pt;height:179.45pt;z-index:251663360;mso-position-horizontal-relative:text;mso-position-vertical-relative:text;mso-width-relative:page;mso-height-relative:page">
+            <v:imagedata r:id="rId9" o:title=""/>
+            <w10:wrap type="topAndBottom"/>
+          </v:shape>
+          <o:OLEObject Type="Embed" ProgID="Acrobat.Document.DC" ShapeID="_x0000_s1040" DrawAspect="Content" ObjectID="_1629628148" r:id="rId10"/>
+        </w:object>
+      </w:r>
+      <w:r>
+        <w:rPr>
+          <w:noProof/>
+        </w:rPr>
+        <w:object w:dxaOrig="12070" w:dyaOrig="11530" w14:anchorId="34642D82">
+          <v:shape id="_x0000_s1038" type="#_x0000_t75" style="position:absolute;margin-left:93.15pt;margin-top:4.55pt;width:226.5pt;height:181.5pt;z-index:251659264;mso-position-horizontal-relative:text;mso-position-vertical-relative:text;mso-width-relative:page;mso-height-relative:page" wrapcoords="-72 0 -72 21421 21600 21421 21600 0 -72 0">
+            <v:imagedata r:id="rId11" o:title=""/>
+            <w10:wrap type="topAndBottom"/>
+          </v:shape>
+          <o:OLEObject Type="Embed" ProgID="Acrobat.Document.DC" ShapeID="_x0000_s1038" DrawAspect="Content" ObjectID="_1629628149" r:id="rId12"/>
+        </w:object>
+      </w:r>
+      <w:r>
+        <w:rPr>
+          <w:noProof/>
+        </w:rPr>
+        <mc:AlternateContent>
+          <mc:Choice Requires="wps">
+            <w:drawing>
+              <wp:anchor distT="0" distB="0" distL="114300" distR="114300" simplePos="0" relativeHeight="251661312" behindDoc="0" locked="0" layoutInCell="1" allowOverlap="1" wp14:anchorId="03B0302B" wp14:editId="33C250B6">
+                <wp:simplePos x="0" y="0"/>
+                <wp:positionH relativeFrom="column">
+                  <wp:posOffset>0</wp:posOffset>
+                </wp:positionH>
+                <wp:positionV relativeFrom="paragraph">
+                  <wp:posOffset>2369067</wp:posOffset>
+                </wp:positionV>
+                <wp:extent cx="5808980" cy="569595"/>
+                <wp:effectExtent l="0" t="0" r="1270" b="1905"/>
+                <wp:wrapSquare wrapText="bothSides"/>
+                <wp:docPr id="1" name="Text Box 1"/>
+                <wp:cNvGraphicFramePr/>
+                <a:graphic xmlns:a="http://schemas.openxmlformats.org/drawingml/2006/main">
+                  <a:graphicData uri="http://schemas.microsoft.com/office/word/2010/wordprocessingShape">
+                    <wps:wsp>
+                      <wps:cNvSpPr txBox="1"/>
+                      <wps:spPr>
+                        <a:xfrm>
+                          <a:off x="0" y="0"/>
+                          <a:ext cx="5808980" cy="569595"/>
+                        </a:xfrm>
+                        <a:prstGeom prst="rect">
+                          <a:avLst/>
+                        </a:prstGeom>
+                        <a:solidFill>
+                          <a:prstClr val="white"/>
+                        </a:solidFill>
+                        <a:ln>
+                          <a:noFill/>
+                        </a:ln>
+                      </wps:spPr>
+                      <wps:txbx>
+                        <w:txbxContent>
+                          <w:p>
+                            <w:pPr>
+                              <w:pStyle w:val="Caption"/>
+                              <w:rPr>
+                                <w:i w:val="0"/>
+                                <w:iCs w:val="0"/>
+                                <w:noProof/>
+                              </w:rPr>
+                            </w:pPr>
+                            <w:r>
+                              <w:t xml:space="preserve">Figure </w:t>
+                            </w:r>
+                            <w:fldSimple w:instr=" SEQ Figure \* ARABIC ">
+                              <w:r>
+                                <w:rPr>
+                                  <w:noProof/>
+                                </w:rPr>
+                                <w:t>3</w:t>
+                              </w:r>
+                            </w:fldSimple>
+                            <w:r>
+                              <w:t xml:space="preserve">. Effect of group and difficulty level on PPT. </w:t>
+                            </w:r>
+                            <w:r>
+                              <w:rPr>
+                                <w:i w:val="0"/>
+                                <w:iCs w:val="0"/>
+                              </w:rPr>
+                              <w:t>Circles represent</w:t>
+                            </w:r>
+                            <w:r>
+                              <w:rPr>
+                                <w:i w:val="0"/>
+                                <w:iCs w:val="0"/>
+                              </w:rPr>
+                              <w:t>s</w:t>
+                            </w:r>
+                            <w:r>
+                              <w:rPr>
+                                <w:i w:val="0"/>
+                                <w:iCs w:val="0"/>
+                              </w:rPr>
+                              <w:t xml:space="preserve"> </w:t>
+                            </w:r>
+                            <w:r>
+                              <w:rPr>
+                                <w:i w:val="0"/>
+                                <w:iCs w:val="0"/>
+                              </w:rPr>
+                              <w:t>the PPR</w:t>
+                            </w:r>
+                            <w:r>
+                              <w:rPr>
+                                <w:i w:val="0"/>
+                                <w:iCs w:val="0"/>
+                              </w:rPr>
+                              <w:t xml:space="preserve"> of a single participant </w:t>
+                            </w:r>
+                            <w:r>
+                              <w:rPr>
+                                <w:i w:val="0"/>
+                                <w:iCs w:val="0"/>
+                              </w:rPr>
+                              <w:t>at</w:t>
+                            </w:r>
+                            <w:r>
+                              <w:rPr>
+                                <w:i w:val="0"/>
+                                <w:iCs w:val="0"/>
+                              </w:rPr>
+                              <w:t xml:space="preserve"> each difficulty level. The horizontal line</w:t>
+                            </w:r>
+                            <w:r>
+                              <w:rPr>
+                                <w:i w:val="0"/>
+                                <w:iCs w:val="0"/>
+                              </w:rPr>
+                              <w:t xml:space="preserve"> inside the box</w:t>
+                            </w:r>
+                            <w:r>
+                              <w:rPr>
+                                <w:i w:val="0"/>
+                                <w:iCs w:val="0"/>
+                              </w:rPr>
+                              <w:t xml:space="preserve"> indicates the </w:t>
+                            </w:r>
+                            <w:r>
+                              <w:rPr>
+                                <w:i w:val="0"/>
+                                <w:iCs w:val="0"/>
+                              </w:rPr>
+                              <w:t xml:space="preserve">group </w:t>
+                            </w:r>
+                            <w:r>
+                              <w:rPr>
+                                <w:i w:val="0"/>
+                                <w:iCs w:val="0"/>
+                              </w:rPr>
+                              <w:t>median while the top and bottom line</w:t>
+                            </w:r>
+                            <w:r>
+                              <w:rPr>
+                                <w:i w:val="0"/>
+                                <w:iCs w:val="0"/>
+                              </w:rPr>
+                              <w:t>s</w:t>
+                            </w:r>
+                            <w:r>
+                              <w:rPr>
+                                <w:i w:val="0"/>
+                                <w:iCs w:val="0"/>
+                              </w:rPr>
+                              <w:t xml:space="preserve"> of the box represent interquartile ranges.  </w:t>
+                            </w:r>
+                          </w:p>
+                        </w:txbxContent>
+                      </wps:txbx>
+                      <wps:bodyPr rot="0" spcFirstLastPara="0" vertOverflow="overflow" horzOverflow="overflow" vert="horz" wrap="square" lIns="0" tIns="0" rIns="0" bIns="0" numCol="1" spcCol="0" rtlCol="0" fromWordArt="0" anchor="t" anchorCtr="0" forceAA="0" compatLnSpc="1">
+                        <a:prstTxWarp prst="textNoShape">
+                          <a:avLst/>
+                        </a:prstTxWarp>
+                        <a:noAutofit/>
+                      </wps:bodyPr>
+                    </wps:wsp>
+                  </a:graphicData>
+                </a:graphic>
+                <wp14:sizeRelH relativeFrom="margin">
+                  <wp14:pctWidth>0</wp14:pctWidth>
+                </wp14:sizeRelH>
+                <wp14:sizeRelV relativeFrom="margin">
+                  <wp14:pctHeight>0</wp14:pctHeight>
+                </wp14:sizeRelV>
+              </wp:anchor>
+            </w:drawing>
+          </mc:Choice>
+          <mc:Fallback>
+            <w:pict>
+              <v:shape w14:anchorId="03B0302B" id="Text Box 1" o:spid="_x0000_s1027" type="#_x0000_t202" style="position:absolute;margin-left:0;margin-top:186.55pt;width:457.4pt;height:44.85pt;z-index:251661312;visibility:visible;mso-wrap-style:square;mso-width-percent:0;mso-height-percent:0;mso-wrap-distance-left:9pt;mso-wrap-distance-top:0;mso-wrap-distance-right:9pt;mso-wrap-distance-bottom:0;mso-position-horizontal:absolute;mso-position-horizontal-relative:text;mso-position-vertical:absolute;mso-position-vertical-relative:text;mso-width-percent:0;mso-height-percent:0;mso-width-relative:margin;mso-height-relative:margin;v-text-anchor:top" o:gfxdata="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" stroked="f">
+                <v:textbox inset="0,0,0,0">
+                  <w:txbxContent>
+                    <w:p>
+                      <w:pPr>
+                        <w:pStyle w:val="Caption"/>
+                        <w:rPr>
+                          <w:i w:val="0"/>
+                          <w:iCs w:val="0"/>
+                          <w:noProof/>
+                        </w:rPr>
+                      </w:pPr>
+                      <w:r>
+                        <w:t xml:space="preserve">Figure </w:t>
+                      </w:r>
+                      <w:fldSimple w:instr=" SEQ Figure \* ARABIC ">
+                        <w:r>
+                          <w:rPr>
+                            <w:noProof/>
+                          </w:rPr>
+                          <w:t>3</w:t>
+                        </w:r>
+                      </w:fldSimple>
+                      <w:r>
+                        <w:t xml:space="preserve">. Effect of group and difficulty level on PPT. </w:t>
+                      </w:r>
+                      <w:r>
+                        <w:rPr>
+                          <w:i w:val="0"/>
+                          <w:iCs w:val="0"/>
+                        </w:rPr>
+                        <w:t>Circles represent</w:t>
+                      </w:r>
+                      <w:r>
+                        <w:rPr>
+                          <w:i w:val="0"/>
+                          <w:iCs w:val="0"/>
+                        </w:rPr>
+                        <w:t>s</w:t>
+                      </w:r>
+                      <w:r>
+                        <w:rPr>
+                          <w:i w:val="0"/>
+                          <w:iCs w:val="0"/>
+                        </w:rPr>
+                        <w:t xml:space="preserve"> </w:t>
+                      </w:r>
+                      <w:r>
+                        <w:rPr>
+                          <w:i w:val="0"/>
+                          <w:iCs w:val="0"/>
+                        </w:rPr>
+                        <w:t>the PPR</w:t>
+                      </w:r>
+                      <w:r>
+                        <w:rPr>
+                          <w:i w:val="0"/>
+                          <w:iCs w:val="0"/>
+                        </w:rPr>
+                        <w:t xml:space="preserve"> of a single participant </w:t>
+                      </w:r>
+                      <w:r>
+                        <w:rPr>
+                          <w:i w:val="0"/>
+                          <w:iCs w:val="0"/>
+                        </w:rPr>
+                        <w:t>at</w:t>
+                      </w:r>
+                      <w:r>
+                        <w:rPr>
+                          <w:i w:val="0"/>
+                          <w:iCs w:val="0"/>
+                        </w:rPr>
+                        <w:t xml:space="preserve"> each difficulty level. The horizontal line</w:t>
+                      </w:r>
+                      <w:r>
+                        <w:rPr>
+                          <w:i w:val="0"/>
+                          <w:iCs w:val="0"/>
+                        </w:rPr>
+                        <w:t xml:space="preserve"> inside the box</w:t>
+                      </w:r>
+                      <w:r>
+                        <w:rPr>
+                          <w:i w:val="0"/>
+                          <w:iCs w:val="0"/>
+                        </w:rPr>
+                        <w:t xml:space="preserve"> indicates the </w:t>
+                      </w:r>
+                      <w:r>
+                        <w:rPr>
+                          <w:i w:val="0"/>
+                          <w:iCs w:val="0"/>
+                        </w:rPr>
+                        <w:t xml:space="preserve">group </w:t>
+                      </w:r>
+                      <w:r>
+                        <w:rPr>
+                          <w:i w:val="0"/>
+                          <w:iCs w:val="0"/>
+                        </w:rPr>
+                        <w:t>median while the top and bottom line</w:t>
+                      </w:r>
+                      <w:r>
+                        <w:rPr>
+                          <w:i w:val="0"/>
+                          <w:iCs w:val="0"/>
+                        </w:rPr>
+                        <w:t>s</w:t>
+                      </w:r>
+                      <w:r>
+                        <w:rPr>
+                          <w:i w:val="0"/>
+                          <w:iCs w:val="0"/>
+                        </w:rPr>
+                        <w:t xml:space="preserve"> of the box represent interquartile ranges.  </w:t>
+                      </w:r>
+                    </w:p>
+                  </w:txbxContent>
+                </v:textbox>
+                <w10:wrap type="square"/>
+              </v:shape>
+            </w:pict>
+          </mc:Fallback>
+        </mc:AlternateContent>
+      </w:r>
+      <w:r>
+        <w:t>We performed a two-way between-subjects ANOVA on the</w:t>
+      </w:r>
+      <w:r>
+        <w:t xml:space="preserve"> asymptotic threshold</w:t>
+      </w:r>
+      <w:r>
+        <w:t xml:space="preserve"> to assess whether there was an effect of group or difficulty</w:t>
+      </w:r>
+      <w:r>
+        <w:t xml:space="preserve"> on </w:t>
+      </w:r>
+      <w:r>
+        <w:t xml:space="preserve">final </w:t>
+      </w:r>
+      <w:r>
+        <w:t>threshold</w:t>
+      </w:r>
+      <w:r>
+        <w:t xml:space="preserve"> (Figure 3)</w:t>
+      </w:r>
+      <w:r>
+        <w:t xml:space="preserve">. We </w:t>
+      </w:r>
+      <w:r>
+        <w:t>report</w:t>
+      </w:r>
+      <w:r>
+        <w:t xml:space="preserve"> </w:t>
+      </w:r>
+      <w:r>
+        <w:t xml:space="preserve">a </w:t>
+      </w:r>
+      <w:r>
+        <w:t xml:space="preserve">significant effect of group </w:t>
+      </w:r>
+      <w:r>
+        <w:rPr>
+          <w:i/>
+          <w:iCs/>
+        </w:rPr>
+        <w:t>F</w:t>
+      </w:r>
+      <w:r>
+        <w:t xml:space="preserve">(1, 60) = 3.88, </w:t>
+      </w:r>
+      <w:r>
+        <w:rPr>
+          <w:i/>
+          <w:iCs/>
+        </w:rPr>
+        <w:t>p</w:t>
+      </w:r>
+      <w:r>
+        <w:t xml:space="preserve"> = </w:t>
+      </w:r>
+      <w:r>
+        <w:t>0.05</w:t>
+      </w:r>
+      <w:r>
+        <w:t xml:space="preserve"> on asymptotic threshold with </w:t>
+      </w:r>
+      <w:r>
+        <w:t xml:space="preserve">the </w:t>
+      </w:r>
+      <w:r>
+        <w:t>stereo-normal group</w:t>
+      </w:r>
+      <w:r>
+        <w:t xml:space="preserve"> reaching a lower threshold </w:t>
+      </w:r>
+      <w:r>
+        <w:t xml:space="preserve">on average </w:t>
+      </w:r>
+      <w:r>
+        <w:t xml:space="preserve">(Mean = 168.48, SEM = 6.74) compared to the stereo-anomalous </w:t>
+      </w:r>
+      <w:r>
+        <w:t>group (Mean = 192.15, SEM =</w:t>
+      </w:r>
+      <w:r>
+        <w:t xml:space="preserve"> 14.26).</w:t>
+      </w:r>
+      <w:r>
+        <w:t xml:space="preserve"> There was no significant effect of difficulty level on asymptotic threshold </w:t>
+      </w:r>
+      <w:proofErr w:type="gramStart"/>
+      <w:r>
+        <w:rPr>
+          <w:i/>
+          <w:iCs/>
+        </w:rPr>
+        <w:t>F</w:t>
+      </w:r>
+      <w:r>
+        <w:t>(</w:t>
+      </w:r>
+      <w:proofErr w:type="gramEnd"/>
+      <w:r>
+        <w:t xml:space="preserve">2, 60) = 1.05, </w:t>
+      </w:r>
+      <w:r>
+        <w:rPr>
+          <w:i/>
+          <w:iCs/>
+        </w:rPr>
+        <w:t>p</w:t>
+      </w:r>
+      <w:r>
+        <w:t xml:space="preserve"> = 0.36. </w:t>
+      </w:r>
+    </w:p>
+    <w:p>
+      <w:r>
+        <w:t xml:space="preserve">We </w:t>
+      </w:r>
+      <w:r>
+        <w:t xml:space="preserve">performed a two-way between-subjects ANOVA on the time constant to assess whether there was an effect of group or difficulty on the time it took to reach the asymptote (figure 4). We report a non-significant effect of group </w:t>
+      </w:r>
+      <w:proofErr w:type="gramStart"/>
+      <w:r>
+        <w:rPr>
+          <w:i/>
+          <w:iCs/>
+        </w:rPr>
+        <w:t>F</w:t>
+      </w:r>
+      <w:r>
+        <w:t>(</w:t>
+      </w:r>
+      <w:proofErr w:type="gramEnd"/>
+      <w:r>
+        <w:t xml:space="preserve">1, 60) = 1.06, </w:t>
+      </w:r>
+      <w:r>
+        <w:rPr>
+          <w:i/>
+          <w:iCs/>
+        </w:rPr>
+        <w:t>p</w:t>
+      </w:r>
+      <w:r>
+        <w:t xml:space="preserve"> = 0.31 or difficulty level </w:t>
+      </w:r>
+      <w:r>
+        <w:rPr>
+          <w:i/>
+          <w:iCs/>
+        </w:rPr>
+        <w:t>F</w:t>
+      </w:r>
+      <w:r>
+        <w:t xml:space="preserve">(2, 60) = 1.03, </w:t>
+      </w:r>
+      <w:r>
+        <w:rPr>
+          <w:i/>
+          <w:iCs/>
+        </w:rPr>
+        <w:t>p</w:t>
+      </w:r>
+      <w:r>
+        <w:t xml:space="preserve"> = 0.36 on the time it took to reach the asymptote. Meaning, there was no statistically significant difference in the rate of learning.  </w:t>
       </w:r>
     </w:p>
     <w:p/>
     <w:p>
-      <w:r>
-        <w:object w:dxaOrig="10900" w:dyaOrig="8740" w14:anchorId="560C343B">
-          <v:shape id="_x0000_i2244" type="#_x0000_t75" style="width:223.5pt;height:179pt" o:ole="">
-            <v:imagedata r:id="rId8" o:title=""/>
-          </v:shape>
-          <o:OLEObject Type="Embed" ProgID="Acrobat.Document.DC" ShapeID="_x0000_i2244" DrawAspect="Content" ObjectID="_1629031398" r:id="rId9"/>
-        </w:object>
-      </w:r>
-      <w:r>
-        <w:object w:dxaOrig="10900" w:dyaOrig="8740" w14:anchorId="6FCDC7B6">
-          <v:shape id="_x0000_i2236" type="#_x0000_t75" style="width:226.5pt;height:181.5pt" o:ole="">
-            <v:imagedata r:id="rId10" o:title=""/>
-          </v:shape>
-          <o:OLEObject Type="Embed" ProgID="Acrobat.Document.DC" ShapeID="_x0000_i2236" DrawAspect="Content" ObjectID="_1629031399" r:id="rId11"/>
-        </w:object>
-      </w:r>
-    </w:p>
-    <w:p>
-      <w:r>
-        <w:t xml:space="preserve">Time </w:t>
-      </w:r>
-      <w:proofErr w:type="spellStart"/>
-      <w:r>
-        <w:t>costant</w:t>
-      </w:r>
-      <w:proofErr w:type="spellEnd"/>
-      <w:r>
-        <w:t>= how long it took to reach the asymptote</w:t>
-      </w:r>
-    </w:p>
-    <w:p>
-      <w:pPr>
+      <w:bookmarkStart w:id="0" w:name="_GoBack"/>
+      <w:bookmarkEnd w:id="0"/>
+      <w:r>
         <w:rPr>
           <w:b/>
           <w:bCs/>
-        </w:rPr>
-      </w:pPr>
+          <w:noProof/>
+        </w:rPr>
+        <w:lastRenderedPageBreak/>
+        <w:object w:dxaOrig="12070" w:dyaOrig="11530" w14:anchorId="2A010681">
+          <v:shape id="_x0000_s1042" type="#_x0000_t75" style="position:absolute;margin-left:100.5pt;margin-top:222.8pt;width:227.7pt;height:333.2pt;z-index:251669504;mso-position-horizontal-relative:text;mso-position-vertical-relative:text;mso-width-relative:page;mso-height-relative:page">
+            <v:imagedata r:id="rId13" o:title=""/>
+            <w10:wrap type="topAndBottom"/>
+          </v:shape>
+          <o:OLEObject Type="Embed" ProgID="Acrobat.Document.DC" ShapeID="_x0000_s1042" DrawAspect="Content" ObjectID="_1629628150" r:id="rId14"/>
+        </w:object>
+      </w:r>
+      <w:r>
+        <w:rPr>
+          <w:noProof/>
+        </w:rPr>
+        <mc:AlternateContent>
+          <mc:Choice Requires="wps">
+            <w:drawing>
+              <wp:anchor distT="0" distB="0" distL="114300" distR="114300" simplePos="0" relativeHeight="251673600" behindDoc="0" locked="0" layoutInCell="1" allowOverlap="1" wp14:anchorId="1338D731" wp14:editId="7DA4ABBB">
+                <wp:simplePos x="0" y="0"/>
+                <wp:positionH relativeFrom="column">
+                  <wp:posOffset>0</wp:posOffset>
+                </wp:positionH>
+                <wp:positionV relativeFrom="paragraph">
+                  <wp:posOffset>7112635</wp:posOffset>
+                </wp:positionV>
+                <wp:extent cx="6177280" cy="339725"/>
+                <wp:effectExtent l="0" t="0" r="0" b="3175"/>
+                <wp:wrapTopAndBottom/>
+                <wp:docPr id="4" name="Text Box 4"/>
+                <wp:cNvGraphicFramePr/>
+                <a:graphic xmlns:a="http://schemas.openxmlformats.org/drawingml/2006/main">
+                  <a:graphicData uri="http://schemas.microsoft.com/office/word/2010/wordprocessingShape">
+                    <wps:wsp>
+                      <wps:cNvSpPr txBox="1"/>
+                      <wps:spPr>
+                        <a:xfrm>
+                          <a:off x="0" y="0"/>
+                          <a:ext cx="6177280" cy="339725"/>
+                        </a:xfrm>
+                        <a:prstGeom prst="rect">
+                          <a:avLst/>
+                        </a:prstGeom>
+                        <a:solidFill>
+                          <a:prstClr val="white"/>
+                        </a:solidFill>
+                        <a:ln>
+                          <a:noFill/>
+                        </a:ln>
+                      </wps:spPr>
+                      <wps:txbx>
+                        <w:txbxContent>
+                          <w:p>
+                            <w:pPr>
+                              <w:pStyle w:val="Caption"/>
+                              <w:rPr>
+                                <w:b/>
+                                <w:bCs/>
+                                <w:i w:val="0"/>
+                                <w:iCs w:val="0"/>
+                                <w:noProof/>
+                              </w:rPr>
+                            </w:pPr>
+                            <w:r>
+                              <w:t xml:space="preserve">Figure </w:t>
+                            </w:r>
+                            <w:fldSimple w:instr=" SEQ Figure \* ARABIC ">
+                              <w:r>
+                                <w:rPr>
+                                  <w:noProof/>
+                                </w:rPr>
+                                <w:t>5</w:t>
+                              </w:r>
+                            </w:fldSimple>
+                            <w:r>
+                              <w:t>.</w:t>
+                            </w:r>
+                            <w:r>
+                              <w:rPr>
+                                <w:i w:val="0"/>
+                                <w:iCs w:val="0"/>
+                              </w:rPr>
+                              <w:t xml:space="preserve"> Typical example of in-game stereoacuity performance for a stereo-normal (top) and stereo-anomalous (bottom) participant.</w:t>
+                            </w:r>
+                          </w:p>
+                        </w:txbxContent>
+                      </wps:txbx>
+                      <wps:bodyPr rot="0" spcFirstLastPara="0" vertOverflow="overflow" horzOverflow="overflow" vert="horz" wrap="square" lIns="0" tIns="0" rIns="0" bIns="0" numCol="1" spcCol="0" rtlCol="0" fromWordArt="0" anchor="t" anchorCtr="0" forceAA="0" compatLnSpc="1">
+                        <a:prstTxWarp prst="textNoShape">
+                          <a:avLst/>
+                        </a:prstTxWarp>
+                        <a:noAutofit/>
+                      </wps:bodyPr>
+                    </wps:wsp>
+                  </a:graphicData>
+                </a:graphic>
+                <wp14:sizeRelH relativeFrom="margin">
+                  <wp14:pctWidth>0</wp14:pctWidth>
+                </wp14:sizeRelH>
+                <wp14:sizeRelV relativeFrom="margin">
+                  <wp14:pctHeight>0</wp14:pctHeight>
+                </wp14:sizeRelV>
+              </wp:anchor>
+            </w:drawing>
+          </mc:Choice>
+          <mc:Fallback>
+            <w:pict>
+              <v:shape w14:anchorId="1338D731" id="Text Box 4" o:spid="_x0000_s1028" type="#_x0000_t202" style="position:absolute;margin-left:0;margin-top:560.05pt;width:486.4pt;height:26.75pt;z-index:251673600;visibility:visible;mso-wrap-style:square;mso-width-percent:0;mso-height-percent:0;mso-wrap-distance-left:9pt;mso-wrap-distance-top:0;mso-wrap-distance-right:9pt;mso-wrap-distance-bottom:0;mso-position-horizontal:absolute;mso-position-horizontal-relative:text;mso-position-vertical:absolute;mso-position-vertical-relative:text;mso-width-percent:0;mso-height-percent:0;mso-width-relative:margin;mso-height-relative:margin;v-text-anchor:top" o:gfxdata="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" stroked="f">
+                <v:textbox inset="0,0,0,0">
+                  <w:txbxContent>
+                    <w:p>
+                      <w:pPr>
+                        <w:pStyle w:val="Caption"/>
+                        <w:rPr>
+                          <w:b/>
+                          <w:bCs/>
+                          <w:i w:val="0"/>
+                          <w:iCs w:val="0"/>
+                          <w:noProof/>
+                        </w:rPr>
+                      </w:pPr>
+                      <w:r>
+                        <w:t xml:space="preserve">Figure </w:t>
+                      </w:r>
+                      <w:fldSimple w:instr=" SEQ Figure \* ARABIC ">
+                        <w:r>
+                          <w:rPr>
+                            <w:noProof/>
+                          </w:rPr>
+                          <w:t>5</w:t>
+                        </w:r>
+                      </w:fldSimple>
+                      <w:r>
+                        <w:t>.</w:t>
+                      </w:r>
+                      <w:r>
+                        <w:rPr>
+                          <w:i w:val="0"/>
+                          <w:iCs w:val="0"/>
+                        </w:rPr>
+                        <w:t xml:space="preserve"> Typical example of in-game stereoacuity performance for a stereo-normal (top) and stereo-anomalous (bottom) participant.</w:t>
+                      </w:r>
+                    </w:p>
+                  </w:txbxContent>
+                </v:textbox>
+                <w10:wrap type="topAndBottom"/>
+              </v:shape>
+            </w:pict>
+          </mc:Fallback>
+        </mc:AlternateContent>
+      </w:r>
+      <w:r>
+        <w:rPr>
+          <w:noProof/>
+        </w:rPr>
+        <mc:AlternateContent>
+          <mc:Choice Requires="wps">
+            <w:drawing>
+              <wp:anchor distT="0" distB="0" distL="114300" distR="114300" simplePos="0" relativeHeight="251671552" behindDoc="0" locked="0" layoutInCell="1" allowOverlap="1" wp14:anchorId="6473866D" wp14:editId="61959F0C">
+                <wp:simplePos x="0" y="0"/>
+                <wp:positionH relativeFrom="column">
+                  <wp:posOffset>106045</wp:posOffset>
+                </wp:positionH>
+                <wp:positionV relativeFrom="paragraph">
+                  <wp:posOffset>2104730</wp:posOffset>
+                </wp:positionV>
+                <wp:extent cx="6007100" cy="435610"/>
+                <wp:effectExtent l="0" t="0" r="0" b="2540"/>
+                <wp:wrapTopAndBottom/>
+                <wp:docPr id="3" name="Text Box 3"/>
+                <wp:cNvGraphicFramePr/>
+                <a:graphic xmlns:a="http://schemas.openxmlformats.org/drawingml/2006/main">
+                  <a:graphicData uri="http://schemas.microsoft.com/office/word/2010/wordprocessingShape">
+                    <wps:wsp>
+                      <wps:cNvSpPr txBox="1"/>
+                      <wps:spPr>
+                        <a:xfrm>
+                          <a:off x="0" y="0"/>
+                          <a:ext cx="6007100" cy="435610"/>
+                        </a:xfrm>
+                        <a:prstGeom prst="rect">
+                          <a:avLst/>
+                        </a:prstGeom>
+                        <a:solidFill>
+                          <a:prstClr val="white"/>
+                        </a:solidFill>
+                        <a:ln>
+                          <a:noFill/>
+                        </a:ln>
+                      </wps:spPr>
+                      <wps:txbx>
+                        <w:txbxContent>
+                          <w:p>
+                            <w:pPr>
+                              <w:pStyle w:val="Caption"/>
+                              <w:rPr>
+                                <w:b/>
+                                <w:bCs/>
+                                <w:noProof/>
+                              </w:rPr>
+                            </w:pPr>
+                            <w:r>
+                              <w:t xml:space="preserve">Figure </w:t>
+                            </w:r>
+                            <w:fldSimple w:instr=" SEQ Figure \* ARABIC ">
+                              <w:r>
+                                <w:rPr>
+                                  <w:noProof/>
+                                </w:rPr>
+                                <w:t>4</w:t>
+                              </w:r>
+                            </w:fldSimple>
+                            <w:r>
+                              <w:t xml:space="preserve">. Effect of group and difficulty level on the time constant. Circles represent the time constant for a single participant at each difficulty level. The horizontal line inside the box indicates the group median while the top and bottom lines represent interquartile ranges. </w:t>
+                            </w:r>
+                          </w:p>
+                        </w:txbxContent>
+                      </wps:txbx>
+                      <wps:bodyPr rot="0" spcFirstLastPara="0" vertOverflow="overflow" horzOverflow="overflow" vert="horz" wrap="square" lIns="0" tIns="0" rIns="0" bIns="0" numCol="1" spcCol="0" rtlCol="0" fromWordArt="0" anchor="t" anchorCtr="0" forceAA="0" compatLnSpc="1">
+                        <a:prstTxWarp prst="textNoShape">
+                          <a:avLst/>
+                        </a:prstTxWarp>
+                        <a:noAutofit/>
+                      </wps:bodyPr>
+                    </wps:wsp>
+                  </a:graphicData>
+                </a:graphic>
+                <wp14:sizeRelH relativeFrom="margin">
+                  <wp14:pctWidth>0</wp14:pctWidth>
+                </wp14:sizeRelH>
+                <wp14:sizeRelV relativeFrom="margin">
+                  <wp14:pctHeight>0</wp14:pctHeight>
+                </wp14:sizeRelV>
+              </wp:anchor>
+            </w:drawing>
+          </mc:Choice>
+          <mc:Fallback>
+            <w:pict>
+              <v:shape w14:anchorId="6473866D" id="Text Box 3" o:spid="_x0000_s1029" type="#_x0000_t202" style="position:absolute;margin-left:8.35pt;margin-top:165.75pt;width:473pt;height:34.3pt;z-index:251671552;visibility:visible;mso-wrap-style:square;mso-width-percent:0;mso-height-percent:0;mso-wrap-distance-left:9pt;mso-wrap-distance-top:0;mso-wrap-distance-right:9pt;mso-wrap-distance-bottom:0;mso-position-horizontal:absolute;mso-position-horizontal-relative:text;mso-position-vertical:absolute;mso-position-vertical-relative:text;mso-width-percent:0;mso-height-percent:0;mso-width-relative:margin;mso-height-relative:margin;v-text-anchor:top" o:gfxdata="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" stroked="f">
+                <v:textbox inset="0,0,0,0">
+                  <w:txbxContent>
+                    <w:p>
+                      <w:pPr>
+                        <w:pStyle w:val="Caption"/>
+                        <w:rPr>
+                          <w:b/>
+                          <w:bCs/>
+                          <w:noProof/>
+                        </w:rPr>
+                      </w:pPr>
+                      <w:r>
+                        <w:t xml:space="preserve">Figure </w:t>
+                      </w:r>
+                      <w:fldSimple w:instr=" SEQ Figure \* ARABIC ">
+                        <w:r>
+                          <w:rPr>
+                            <w:noProof/>
+                          </w:rPr>
+                          <w:t>4</w:t>
+                        </w:r>
+                      </w:fldSimple>
+                      <w:r>
+                        <w:t xml:space="preserve">. Effect of group and difficulty level on the time constant. Circles represent the time constant for a single participant at each difficulty level. The horizontal line inside the box indicates the group median while the top and bottom lines represent interquartile ranges. </w:t>
+                      </w:r>
+                    </w:p>
+                  </w:txbxContent>
+                </v:textbox>
+                <w10:wrap type="topAndBottom"/>
+              </v:shape>
+            </w:pict>
+          </mc:Fallback>
+        </mc:AlternateContent>
+      </w:r>
       <w:r>
         <w:rPr>
           <w:b/>
           <w:bCs/>
-        </w:rPr>
-        <w:object w:dxaOrig="10900" w:dyaOrig="8740" w14:anchorId="74577B58">
-          <v:shape id="_x0000_i2253" type="#_x0000_t75" style="width:219.5pt;height:176pt" o:ole="">
-            <v:imagedata r:id="rId12" o:title=""/>
+          <w:noProof/>
+        </w:rPr>
+        <w:object w:dxaOrig="12070" w:dyaOrig="11530" w14:anchorId="08631A1B">
+          <v:shape id="_x0000_s1041" type="#_x0000_t75" style="position:absolute;margin-left:108.85pt;margin-top:0;width:219.35pt;height:175.8pt;z-index:251667456;mso-position-horizontal-relative:text;mso-position-vertical-relative:text;mso-width-relative:page;mso-height-relative:page">
+            <v:imagedata r:id="rId15" o:title=""/>
+            <w10:wrap type="topAndBottom"/>
           </v:shape>
-          <o:OLEObject Type="Embed" ProgID="Acrobat.Document.DC" ShapeID="_x0000_i2253" DrawAspect="Content" ObjectID="_1629031400" r:id="rId13"/>
-        </w:object>
-      </w:r>
-      <w:r>
-        <w:rPr>
-          <w:b/>
-          <w:bCs/>
-        </w:rPr>
-        <w:object w:dxaOrig="10301" w:dyaOrig="15080" w14:anchorId="390570DE">
-          <v:shape id="_x0000_i2288" type="#_x0000_t75" style="width:227.5pt;height:333.5pt" o:ole="">
-            <v:imagedata r:id="rId14" o:title=""/>
-          </v:shape>
-          <o:OLEObject Type="Embed" ProgID="Acrobat.Document.DC" ShapeID="_x0000_i2288" DrawAspect="Content" ObjectID="_1629031401" r:id="rId15"/>
+          <o:OLEObject Type="Embed" ProgID="Acrobat.Document.DC" ShapeID="_x0000_s1041" DrawAspect="Content" ObjectID="_1629628151" r:id="rId16"/>
         </w:object>
       </w:r>
     </w:p>
@@ -284,40 +1594,40 @@
           <w:i/>
           <w:iCs/>
         </w:rPr>
+        <w:lastRenderedPageBreak/>
         <w:t>Clinical measures of stereoacuity.</w:t>
       </w:r>
     </w:p>
     <w:p>
       <w:r>
-        <w:lastRenderedPageBreak/>
         <w:t xml:space="preserve">Normalized to their asymptotic threshold. </w:t>
       </w:r>
     </w:p>
     <w:p>
       <w:r>
         <w:object w:dxaOrig="10900" w:dyaOrig="10180" w14:anchorId="6941E60B">
-          <v:shape id="_x0000_i2228" type="#_x0000_t75" style="width:203.5pt;height:190pt" o:ole="">
-            <v:imagedata r:id="rId16" o:title=""/>
+          <v:shape id="_x0000_i1031" type="#_x0000_t75" style="width:203.45pt;height:190.05pt" o:ole="">
+            <v:imagedata r:id="rId17" o:title=""/>
           </v:shape>
-          <o:OLEObject Type="Embed" ProgID="Acrobat.Document.DC" ShapeID="_x0000_i2228" DrawAspect="Content" ObjectID="_1629031402" r:id="rId17"/>
+          <o:OLEObject Type="Embed" ProgID="Acrobat.Document.DC" ShapeID="_x0000_i1031" DrawAspect="Content" ObjectID="_1629628142" r:id="rId18"/>
         </w:object>
       </w:r>
       <w:r>
         <w:object w:dxaOrig="10900" w:dyaOrig="10180" w14:anchorId="3240E952">
-          <v:shape id="_x0000_i2297" type="#_x0000_t75" style="width:218.5pt;height:204pt" o:ole="">
-            <v:imagedata r:id="rId18" o:title=""/>
+          <v:shape id="_x0000_i1032" type="#_x0000_t75" style="width:218.5pt;height:204.3pt" o:ole="">
+            <v:imagedata r:id="rId19" o:title=""/>
           </v:shape>
-          <o:OLEObject Type="Embed" ProgID="Acrobat.Document.DC" ShapeID="_x0000_i2297" DrawAspect="Content" ObjectID="_1629031403" r:id="rId19"/>
+          <o:OLEObject Type="Embed" ProgID="Acrobat.Document.DC" ShapeID="_x0000_i1032" DrawAspect="Content" ObjectID="_1629628143" r:id="rId20"/>
         </w:object>
       </w:r>
     </w:p>
     <w:p>
       <w:r>
         <w:object w:dxaOrig="8231" w:dyaOrig="14830" w14:anchorId="656042F8">
-          <v:shape id="_x0000_i2324" type="#_x0000_t75" style="width:231.5pt;height:416.5pt" o:ole="">
-            <v:imagedata r:id="rId20" o:title=""/>
+          <v:shape id="_x0000_i1033" type="#_x0000_t75" style="width:231.9pt;height:416.95pt" o:ole="">
+            <v:imagedata r:id="rId21" o:title=""/>
           </v:shape>
-          <o:OLEObject Type="Embed" ProgID="Acrobat.Document.DC" ShapeID="_x0000_i2324" DrawAspect="Content" ObjectID="_1629031404" r:id="rId21"/>
+          <o:OLEObject Type="Embed" ProgID="Acrobat.Document.DC" ShapeID="_x0000_i1033" DrawAspect="Content" ObjectID="_1629628144" r:id="rId22"/>
         </w:object>
       </w:r>
     </w:p>
@@ -353,18 +1663,18 @@
     <w:p>
       <w:r>
         <w:object w:dxaOrig="8680" w:dyaOrig="13780" w14:anchorId="3694D718">
-          <v:shape id="_x0000_i2221" type="#_x0000_t75" style="width:227.5pt;height:360.5pt" o:ole="">
-            <v:imagedata r:id="rId22" o:title=""/>
+          <v:shape id="_x0000_i1034" type="#_x0000_t75" style="width:227.7pt;height:5in" o:ole="">
+            <v:imagedata r:id="rId23" o:title=""/>
           </v:shape>
-          <o:OLEObject Type="Embed" ProgID="Acrobat.Document.DC" ShapeID="_x0000_i2221" DrawAspect="Content" ObjectID="_1629031405" r:id="rId23"/>
+          <o:OLEObject Type="Embed" ProgID="Acrobat.Document.DC" ShapeID="_x0000_i1034" DrawAspect="Content" ObjectID="_1629628145" r:id="rId24"/>
         </w:object>
       </w:r>
       <w:r>
         <w:object w:dxaOrig="9820" w:dyaOrig="15050" w14:anchorId="3CA0A13A">
-          <v:shape id="_x0000_i2318" type="#_x0000_t75" style="width:229.5pt;height:352pt" o:ole="">
-            <v:imagedata r:id="rId24" o:title=""/>
+          <v:shape id="_x0000_i1035" type="#_x0000_t75" style="width:229.4pt;height:352.45pt" o:ole="">
+            <v:imagedata r:id="rId25" o:title=""/>
           </v:shape>
-          <o:OLEObject Type="Embed" ProgID="Acrobat.Document.DC" ShapeID="_x0000_i2318" DrawAspect="Content" ObjectID="_1629031406" r:id="rId25"/>
+          <o:OLEObject Type="Embed" ProgID="Acrobat.Document.DC" ShapeID="_x0000_i1035" DrawAspect="Content" ObjectID="_1629628146" r:id="rId26"/>
         </w:object>
       </w:r>
     </w:p>
@@ -372,20 +1682,11 @@
     <w:p>
       <w:r>
         <w:object w:dxaOrig="11620" w:dyaOrig="10900" w14:anchorId="0758AF3F">
-          <v:shape id="_x0000_i2316" type="#_x0000_t75" style="width:207.5pt;height:194.5pt" o:ole="">
-            <v:imagedata r:id="rId26" o:title=""/>
+          <v:shape id="_x0000_i1036" type="#_x0000_t75" style="width:207.65pt;height:194.25pt" o:ole="">
+            <v:imagedata r:id="rId27" o:title=""/>
           </v:shape>
-          <o:OLEObject Type="Embed" ProgID="Acrobat.Document.DC" ShapeID="_x0000_i2316" DrawAspect="Content" ObjectID="_1629031407" r:id="rId27"/>
+          <o:OLEObject Type="Embed" ProgID="Acrobat.Document.DC" ShapeID="_x0000_i1036" DrawAspect="Content" ObjectID="_1629628147" r:id="rId28"/>
         </w:object>
-      </w:r>
-    </w:p>
-    <w:p/>
-    <w:p>
-      <w:r>
-        <w:t>Fig. 1 Learning curves for stereo-normal participants. Each symbol represents the median in-game stereoacuity performance</w:t>
-      </w:r>
-      <w:r>
-        <w:t xml:space="preserve"> for a difficulty level and session. Error bars represent the SEM.</w:t>
       </w:r>
     </w:p>
     <w:sectPr>
@@ -521,6 +1822,7 @@
     <w:lsdException w:name="HTML Sample" w:semiHidden="1" w:unhideWhenUsed="1"/>
     <w:lsdException w:name="HTML Typewriter" w:semiHidden="1" w:unhideWhenUsed="1"/>
     <w:lsdException w:name="HTML Variable" w:semiHidden="1" w:unhideWhenUsed="1"/>
+    <w:lsdException w:name="Normal Table" w:semiHidden="1" w:unhideWhenUsed="1"/>
     <w:lsdException w:name="annotation subject" w:semiHidden="1" w:unhideWhenUsed="1"/>
     <w:lsdException w:name="No List" w:semiHidden="1" w:unhideWhenUsed="1"/>
     <w:lsdException w:name="Outline List 1" w:semiHidden="1" w:unhideWhenUsed="1"/>
@@ -567,8 +1869,10 @@
     <w:lsdException w:name="Table Subtle 2" w:semiHidden="1" w:unhideWhenUsed="1"/>
     <w:lsdException w:name="Table Web 1" w:semiHidden="1" w:unhideWhenUsed="1"/>
     <w:lsdException w:name="Table Web 2" w:semiHidden="1" w:unhideWhenUsed="1"/>
+    <w:lsdException w:name="Table Web 3" w:semiHidden="1" w:unhideWhenUsed="1"/>
     <w:lsdException w:name="Balloon Text" w:semiHidden="1" w:unhideWhenUsed="1"/>
     <w:lsdException w:name="Table Grid" w:uiPriority="39"/>
+    <w:lsdException w:name="Table Theme" w:semiHidden="1" w:unhideWhenUsed="1"/>
     <w:lsdException w:name="Placeholder Text" w:semiHidden="1"/>
     <w:lsdException w:name="No Spacing" w:uiPriority="1" w:qFormat="1"/>
     <w:lsdException w:name="Light Shading" w:uiPriority="60"/>
@@ -797,6 +2101,7 @@
   <w:style w:type="character" w:default="1" w:styleId="DefaultParagraphFont">
     <w:name w:val="Default Paragraph Font"/>
     <w:uiPriority w:val="1"/>
+    <w:semiHidden/>
     <w:unhideWhenUsed/>
   </w:style>
   <w:style w:type="table" w:default="1" w:styleId="TableNormal">
@@ -819,6 +2124,133 @@
     <w:uiPriority w:val="99"/>
     <w:semiHidden/>
     <w:unhideWhenUsed/>
+  </w:style>
+  <w:style w:type="character" w:styleId="PlaceholderText">
+    <w:name w:val="Placeholder Text"/>
+    <w:basedOn w:val="DefaultParagraphFont"/>
+    <w:uiPriority w:val="99"/>
+    <w:semiHidden/>
+    <w:rsid w:val="0062738A"/>
+    <w:rPr>
+      <w:color w:val="808080"/>
+    </w:rPr>
+  </w:style>
+  <w:style w:type="paragraph" w:styleId="Caption">
+    <w:name w:val="caption"/>
+    <w:basedOn w:val="Normal"/>
+    <w:next w:val="Normal"/>
+    <w:uiPriority w:val="35"/>
+    <w:unhideWhenUsed/>
+    <w:qFormat/>
+    <w:rsid w:val="00BA66D0"/>
+    <w:pPr>
+      <w:spacing w:after="200" w:line="240" w:lineRule="auto"/>
+    </w:pPr>
+    <w:rPr>
+      <w:i/>
+      <w:iCs/>
+      <w:color w:val="44546A" w:themeColor="text2"/>
+      <w:sz w:val="18"/>
+      <w:szCs w:val="18"/>
+    </w:rPr>
+  </w:style>
+  <w:style w:type="character" w:styleId="CommentReference">
+    <w:name w:val="annotation reference"/>
+    <w:basedOn w:val="DefaultParagraphFont"/>
+    <w:uiPriority w:val="99"/>
+    <w:semiHidden/>
+    <w:unhideWhenUsed/>
+    <w:rsid w:val="00D053AF"/>
+    <w:rPr>
+      <w:sz w:val="16"/>
+      <w:szCs w:val="16"/>
+    </w:rPr>
+  </w:style>
+  <w:style w:type="paragraph" w:styleId="CommentText">
+    <w:name w:val="annotation text"/>
+    <w:basedOn w:val="Normal"/>
+    <w:link w:val="CommentTextChar"/>
+    <w:uiPriority w:val="99"/>
+    <w:semiHidden/>
+    <w:unhideWhenUsed/>
+    <w:rsid w:val="00D053AF"/>
+    <w:pPr>
+      <w:spacing w:line="240" w:lineRule="auto"/>
+    </w:pPr>
+    <w:rPr>
+      <w:sz w:val="20"/>
+      <w:szCs w:val="20"/>
+    </w:rPr>
+  </w:style>
+  <w:style w:type="character" w:customStyle="1" w:styleId="CommentTextChar">
+    <w:name w:val="Comment Text Char"/>
+    <w:basedOn w:val="DefaultParagraphFont"/>
+    <w:link w:val="CommentText"/>
+    <w:uiPriority w:val="99"/>
+    <w:semiHidden/>
+    <w:rsid w:val="00D053AF"/>
+    <w:rPr>
+      <w:sz w:val="20"/>
+      <w:szCs w:val="20"/>
+    </w:rPr>
+  </w:style>
+  <w:style w:type="paragraph" w:styleId="CommentSubject">
+    <w:name w:val="annotation subject"/>
+    <w:basedOn w:val="CommentText"/>
+    <w:next w:val="CommentText"/>
+    <w:link w:val="CommentSubjectChar"/>
+    <w:uiPriority w:val="99"/>
+    <w:semiHidden/>
+    <w:unhideWhenUsed/>
+    <w:rsid w:val="00D053AF"/>
+    <w:rPr>
+      <w:b/>
+      <w:bCs/>
+    </w:rPr>
+  </w:style>
+  <w:style w:type="character" w:customStyle="1" w:styleId="CommentSubjectChar">
+    <w:name w:val="Comment Subject Char"/>
+    <w:basedOn w:val="CommentTextChar"/>
+    <w:link w:val="CommentSubject"/>
+    <w:uiPriority w:val="99"/>
+    <w:semiHidden/>
+    <w:rsid w:val="00D053AF"/>
+    <w:rPr>
+      <w:b/>
+      <w:bCs/>
+      <w:sz w:val="20"/>
+      <w:szCs w:val="20"/>
+    </w:rPr>
+  </w:style>
+  <w:style w:type="paragraph" w:styleId="BalloonText">
+    <w:name w:val="Balloon Text"/>
+    <w:basedOn w:val="Normal"/>
+    <w:link w:val="BalloonTextChar"/>
+    <w:uiPriority w:val="99"/>
+    <w:semiHidden/>
+    <w:unhideWhenUsed/>
+    <w:rsid w:val="00D053AF"/>
+    <w:pPr>
+      <w:spacing w:after="0" w:line="240" w:lineRule="auto"/>
+    </w:pPr>
+    <w:rPr>
+      <w:rFonts w:ascii="Segoe UI" w:hAnsi="Segoe UI" w:cs="Segoe UI"/>
+      <w:sz w:val="18"/>
+      <w:szCs w:val="18"/>
+    </w:rPr>
+  </w:style>
+  <w:style w:type="character" w:customStyle="1" w:styleId="BalloonTextChar">
+    <w:name w:val="Balloon Text Char"/>
+    <w:basedOn w:val="DefaultParagraphFont"/>
+    <w:link w:val="BalloonText"/>
+    <w:uiPriority w:val="99"/>
+    <w:semiHidden/>
+    <w:rsid w:val="00D053AF"/>
+    <w:rPr>
+      <w:rFonts w:ascii="Segoe UI" w:hAnsi="Segoe UI" w:cs="Segoe UI"/>
+      <w:sz w:val="18"/>
+      <w:szCs w:val="18"/>
+    </w:rPr>
   </w:style>
 </w:styles>
 </file>
@@ -1116,4 +2548,16 @@
     </a:ext>
   </a:extLst>
 </a:theme>
+</file>
+
+<file path=customXml/item1.xml><?xml version="1.0" encoding="utf-8"?>
+<b:Sources xmlns:b="http://schemas.openxmlformats.org/officeDocument/2006/bibliography" xmlns="http://schemas.openxmlformats.org/officeDocument/2006/bibliography" SelectedStyle="\APASixthEditionOfficeOnline.xsl" StyleName="APA" Version="6"/>
+</file>
+
+<file path=customXml/itemProps1.xml><?xml version="1.0" encoding="utf-8"?>
+<ds:datastoreItem xmlns:ds="http://schemas.openxmlformats.org/officeDocument/2006/customXml" ds:itemID="{BEF992B8-DE11-48A0-B8AD-F62EF81FCC38}">
+  <ds:schemaRefs>
+    <ds:schemaRef ds:uri="http://schemas.openxmlformats.org/officeDocument/2006/bibliography"/>
+  </ds:schemaRefs>
+</ds:datastoreItem>
 </file>
</xml_diff>

<commit_message>
editted method and results section
</commit_message>
<xml_diff>
--- a/ST_results_draft1.docx
+++ b/ST_results_draft1.docx
@@ -29,7 +29,7 @@
           <w:i/>
           <w:iCs/>
         </w:rPr>
-        <w:t>1.1 Overall improvement on in-game stereoacuity performance across subjects</w:t>
+        <w:t>1.1 Overall improvement on in-game stereoacuity performance</w:t>
       </w:r>
     </w:p>
     <w:p>
@@ -40,7 +40,13 @@
         <w:t>performed</w:t>
       </w:r>
       <w:r>
-        <w:t xml:space="preserve"> a two-way between-subjects ANOVA to the in-game stereoacuity measures</w:t>
+        <w:t xml:space="preserve"> a two-way between-subjects ANOVA o</w:t>
+      </w:r>
+      <w:r>
+        <w:t>n</w:t>
+      </w:r>
+      <w:r>
+        <w:t xml:space="preserve"> the in-game stereoacuity measures</w:t>
       </w:r>
       <w:r>
         <w:t xml:space="preserve"> to examine the effect of group</w:t>
@@ -101,21 +107,55 @@
         <w:t>M</w:t>
       </w:r>
       <w:r>
-        <w:t>ain effects analysis showed that the stereo-normal group performed better</w:t>
-      </w:r>
-      <w:r>
-        <w:t xml:space="preserve"> (Mean </w:t>
-      </w:r>
-      <w:proofErr w:type="gramStart"/>
-      <w:r>
-        <w:t>= )</w:t>
-      </w:r>
-      <w:proofErr w:type="gramEnd"/>
+        <w:t xml:space="preserve">ain effect analysis showed that the stereo-normal group </w:t>
+      </w:r>
+      <w:r>
+        <w:t>achieved a lower threshold</w:t>
+      </w:r>
+      <w:r>
+        <w:t xml:space="preserve"> (Mean = </w:t>
+      </w:r>
+      <w:r>
+        <w:t>235”</w:t>
+      </w:r>
+      <w:r>
+        <w:t xml:space="preserve"> </w:t>
+      </w:r>
+      <w:r>
+        <w:rPr>
+          <w:rFonts w:cstheme="minorHAnsi"/>
+        </w:rPr>
+        <w:t>±</w:t>
+      </w:r>
+      <w:r>
+        <w:t xml:space="preserve"> 164”</w:t>
+      </w:r>
+      <w:r>
+        <w:t>)</w:t>
+      </w:r>
       <w:r>
         <w:t xml:space="preserve"> than the stereo-anomalous group (</w:t>
       </w:r>
       <w:r>
-        <w:t xml:space="preserve">Mean = , </w:t>
+        <w:t>Mean =</w:t>
+      </w:r>
+      <w:r>
+        <w:t xml:space="preserve"> 291”</w:t>
+      </w:r>
+      <w:r>
+        <w:t xml:space="preserve"> </w:t>
+      </w:r>
+      <w:r>
+        <w:rPr>
+          <w:rFonts w:cstheme="minorHAnsi"/>
+        </w:rPr>
+        <w:t>±</w:t>
+      </w:r>
+      <w:r>
+        <w:t xml:space="preserve"> 220”</w:t>
+      </w:r>
+      <w:r>
+        <w:t xml:space="preserve">, </w:t>
       </w:r>
       <w:r>
         <w:rPr>
@@ -147,6 +187,7 @@
         <w:t xml:space="preserve"> 1). </w:t>
       </w:r>
     </w:p>
+    <w:bookmarkStart w:id="0" w:name="_Hlk19534196"/>
     <w:p>
       <w:pPr>
         <w:keepNext/>
@@ -172,18 +213,19 @@
             <v:path o:extrusionok="f" gradientshapeok="t" o:connecttype="rect"/>
             <o:lock v:ext="edit" aspectratio="t"/>
           </v:shapetype>
-          <v:shape id="_x0000_i1096" type="#_x0000_t75" style="width:236.95pt;height:226.9pt" o:ole="">
-            <v:imagedata r:id="rId5" o:title=""/>
-          </v:shape>
-          <o:OLEObject Type="Embed" ProgID="Acrobat.Document.DC" ShapeID="_x0000_i1096" DrawAspect="Content" ObjectID="_1629628140" r:id="rId6"/>
-        </w:object>
-      </w:r>
-      <w:r>
-        <w:object w:dxaOrig="11720" w:dyaOrig="11540" w14:anchorId="5E284B9A">
-          <v:shape id="_x0000_i1097" type="#_x0000_t75" style="width:225.2pt;height:221.85pt" o:ole="">
+          <v:shape id="_x0000_i1025" type="#_x0000_t75" style="width:237.2pt;height:227.15pt" o:ole="">
             <v:imagedata r:id="rId7" o:title=""/>
           </v:shape>
-          <o:OLEObject Type="Embed" ProgID="Acrobat.Document.DC" ShapeID="_x0000_i1097" DrawAspect="Content" ObjectID="_1629628141" r:id="rId8"/>
+          <o:OLEObject Type="Embed" ProgID="Acrobat.Document.DC" ShapeID="_x0000_i1025" DrawAspect="Content" ObjectID="_1631791316" r:id="rId8"/>
+        </w:object>
+      </w:r>
+      <w:bookmarkEnd w:id="0"/>
+      <w:r>
+        <w:object w:dxaOrig="11720" w:dyaOrig="11540" w14:anchorId="6A56444E">
+          <v:shape id="_x0000_i1026" type="#_x0000_t75" style="width:229.7pt;height:225.6pt;mso-position-horizontal:absolute;mso-position-horizontal-relative:text;mso-position-vertical:absolute;mso-position-vertical-relative:text;mso-width-relative:page;mso-height-relative:page" o:ole="">
+            <v:imagedata r:id="rId9" o:title=""/>
+          </v:shape>
+          <o:OLEObject Type="Embed" ProgID="Acrobat.Document.DC" ShapeID="_x0000_i1026" DrawAspect="Content" ObjectID="_1631791317" r:id="rId10"/>
         </w:object>
       </w:r>
     </w:p>
@@ -193,49 +235,49 @@
         <w:rPr>
           <w:i w:val="0"/>
           <w:iCs w:val="0"/>
-          <w:color w:val="525252" w:themeColor="accent3" w:themeShade="80"/>
+          <w:color w:val="auto"/>
         </w:rPr>
       </w:pPr>
       <w:r>
         <w:rPr>
-          <w:color w:val="525252" w:themeColor="accent3" w:themeShade="80"/>
+          <w:color w:val="auto"/>
         </w:rPr>
         <w:t xml:space="preserve">Figure </w:t>
       </w:r>
       <w:r>
         <w:rPr>
-          <w:color w:val="525252" w:themeColor="accent3" w:themeShade="80"/>
+          <w:color w:val="auto"/>
         </w:rPr>
         <w:fldChar w:fldCharType="begin"/>
       </w:r>
       <w:r>
         <w:rPr>
-          <w:color w:val="525252" w:themeColor="accent3" w:themeShade="80"/>
+          <w:color w:val="auto"/>
         </w:rPr>
         <w:instrText xml:space="preserve"> SEQ Figure \* ARABIC </w:instrText>
       </w:r>
       <w:r>
         <w:rPr>
-          <w:color w:val="525252" w:themeColor="accent3" w:themeShade="80"/>
+          <w:color w:val="auto"/>
         </w:rPr>
         <w:fldChar w:fldCharType="separate"/>
       </w:r>
       <w:r>
         <w:rPr>
           <w:noProof/>
-          <w:color w:val="525252" w:themeColor="accent3" w:themeShade="80"/>
+          <w:color w:val="auto"/>
         </w:rPr>
         <w:t>1</w:t>
       </w:r>
       <w:r>
         <w:rPr>
-          <w:color w:val="525252" w:themeColor="accent3" w:themeShade="80"/>
+          <w:color w:val="auto"/>
         </w:rPr>
         <w:fldChar w:fldCharType="end"/>
       </w:r>
       <w:r>
         <w:rPr>
-          <w:color w:val="525252" w:themeColor="accent3" w:themeShade="80"/>
+          <w:color w:val="auto"/>
         </w:rPr>
         <w:t>. Participant game performance.</w:t>
       </w:r>
@@ -243,7 +285,7 @@
         <w:rPr>
           <w:i w:val="0"/>
           <w:iCs w:val="0"/>
-          <w:color w:val="525252" w:themeColor="accent3" w:themeShade="80"/>
+          <w:color w:val="auto"/>
         </w:rPr>
         <w:t xml:space="preserve"> </w:t>
       </w:r>
@@ -251,7 +293,7 @@
         <w:rPr>
           <w:i w:val="0"/>
           <w:iCs w:val="0"/>
-          <w:color w:val="525252" w:themeColor="accent3" w:themeShade="80"/>
+          <w:color w:val="auto"/>
         </w:rPr>
         <w:t xml:space="preserve">Level 1 is represented as solid circles, Level 2 as hollow squares, and Level 3 as hollow diamonds. </w:t>
       </w:r>
@@ -259,7 +301,7 @@
         <w:rPr>
           <w:i w:val="0"/>
           <w:iCs w:val="0"/>
-          <w:color w:val="525252" w:themeColor="accent3" w:themeShade="80"/>
+          <w:color w:val="auto"/>
         </w:rPr>
         <w:t>(A)</w:t>
       </w:r>
@@ -267,7 +309,7 @@
         <w:rPr>
           <w:i w:val="0"/>
           <w:iCs w:val="0"/>
-          <w:color w:val="525252" w:themeColor="accent3" w:themeShade="80"/>
+          <w:color w:val="auto"/>
         </w:rPr>
         <w:t xml:space="preserve"> In-game stereoacuity performance for stereo-normal participants. (B) In-game stereoacuity performance for stereo-anomalous participants.</w:t>
       </w:r>
@@ -275,7 +317,7 @@
         <w:rPr>
           <w:i w:val="0"/>
           <w:iCs w:val="0"/>
-          <w:color w:val="525252" w:themeColor="accent3" w:themeShade="80"/>
+          <w:color w:val="auto"/>
         </w:rPr>
         <w:t xml:space="preserve"> </w:t>
       </w:r>
@@ -283,7 +325,7 @@
         <w:rPr>
           <w:i w:val="0"/>
           <w:iCs w:val="0"/>
-          <w:color w:val="525252" w:themeColor="accent3" w:themeShade="80"/>
+          <w:color w:val="auto"/>
         </w:rPr>
         <w:t>C</w:t>
       </w:r>
@@ -291,7 +333,7 @@
         <w:rPr>
           <w:i w:val="0"/>
           <w:iCs w:val="0"/>
-          <w:color w:val="525252" w:themeColor="accent3" w:themeShade="80"/>
+          <w:color w:val="auto"/>
         </w:rPr>
         <w:t xml:space="preserve">olors represent binocular condition (Red: Strabismus, Blue: Anisometropia, and Green: </w:t>
       </w:r>
@@ -299,17 +341,9 @@
         <w:rPr>
           <w:i w:val="0"/>
           <w:iCs w:val="0"/>
-          <w:color w:val="525252" w:themeColor="accent3" w:themeShade="80"/>
-        </w:rPr>
-        <w:t>None (stereo-weak).</w:t>
-      </w:r>
-      <w:r>
-        <w:rPr>
-          <w:i w:val="0"/>
-          <w:iCs w:val="0"/>
-          <w:color w:val="525252" w:themeColor="accent3" w:themeShade="80"/>
-        </w:rPr>
-        <w:t xml:space="preserve">  </w:t>
+          <w:color w:val="auto"/>
+        </w:rPr>
+        <w:t>Stereo-weak).</w:t>
       </w:r>
     </w:p>
     <w:p>
@@ -352,31 +386,16 @@
         <w:t>lculated the</w:t>
       </w:r>
       <w:r>
+        <w:t xml:space="preserve"> asymptotic threshold,</w:t>
+      </w:r>
+      <w:r>
         <w:t xml:space="preserve"> </w:t>
       </w:r>
       <w:r>
-        <w:t>asymptotic threshold</w:t>
-      </w:r>
-      <w:r>
-        <w:t>,</w:t>
-      </w:r>
-      <w:r>
-        <w:t xml:space="preserve"> </w:t>
-      </w:r>
-      <w:r>
-        <w:t xml:space="preserve">time constant, </w:t>
-      </w:r>
-      <w:r>
-        <w:t xml:space="preserve">and </w:t>
-      </w:r>
-      <w:r>
-        <w:t xml:space="preserve">the </w:t>
-      </w:r>
-      <w:r>
-        <w:t>ratio</w:t>
-      </w:r>
-      <w:r>
-        <w:t xml:space="preserve"> of </w:t>
+        <w:t xml:space="preserve">time constant, and </w:t>
+      </w:r>
+      <w:r>
+        <w:t xml:space="preserve">the ratio of </w:t>
       </w:r>
       <w:r>
         <w:t>baseline to asymptotic threshold</w:t>
@@ -435,92 +454,111 @@
         <w:t xml:space="preserve">Equation 1. </w:t>
       </w:r>
       <m:oMath>
-        <m:r>
-          <w:rPr>
-            <w:rFonts w:ascii="Cambria Math" w:eastAsiaTheme="minorEastAsia" w:hAnsi="Cambria Math"/>
-          </w:rPr>
-          <m:t>(</m:t>
-        </m:r>
-        <m:r>
-          <w:rPr>
-            <w:rFonts w:ascii="Cambria Math" w:eastAsiaTheme="minorEastAsia" w:hAnsi="Cambria Math"/>
-          </w:rPr>
-          <m:t>PPR</m:t>
-        </m:r>
-        <m:r>
-          <w:rPr>
-            <w:rFonts w:ascii="Cambria Math" w:hAnsi="Cambria Math"/>
-          </w:rPr>
-          <m:t>×</m:t>
-        </m:r>
-        <m:sSup>
-          <m:sSupPr>
+        <m:d>
+          <m:dPr>
+            <m:ctrlPr>
+              <w:rPr>
+                <w:rFonts w:ascii="Cambria Math" w:eastAsiaTheme="minorEastAsia" w:hAnsi="Cambria Math"/>
+                <w:i/>
+              </w:rPr>
+            </m:ctrlPr>
+          </m:dPr>
+          <m:e>
+            <m:r>
+              <w:rPr>
+                <w:rFonts w:ascii="Cambria Math" w:eastAsiaTheme="minorEastAsia" w:hAnsi="Cambria Math"/>
+              </w:rPr>
+              <m:t>PPR</m:t>
+            </m:r>
+            <m:r>
+              <w:rPr>
+                <w:rFonts w:ascii="Cambria Math" w:hAnsi="Cambria Math"/>
+              </w:rPr>
+              <m:t>×</m:t>
+            </m:r>
+            <m:sSup>
+              <m:sSupPr>
+                <m:ctrlPr>
+                  <w:rPr>
+                    <w:rFonts w:ascii="Cambria Math" w:hAnsi="Cambria Math"/>
+                    <w:i/>
+                  </w:rPr>
+                </m:ctrlPr>
+              </m:sSupPr>
+              <m:e>
+                <m:r>
+                  <w:rPr>
+                    <w:rFonts w:ascii="Cambria Math" w:hAnsi="Cambria Math"/>
+                  </w:rPr>
+                  <m:t>e</m:t>
+                </m:r>
+              </m:e>
+              <m:sup>
+                <m:r>
+                  <w:rPr>
+                    <w:rFonts w:ascii="Cambria Math" w:hAnsi="Cambria Math"/>
+                  </w:rPr>
+                  <m:t>-</m:t>
+                </m:r>
+                <m:f>
+                  <m:fPr>
+                    <m:ctrlPr>
+                      <w:rPr>
+                        <w:rFonts w:ascii="Cambria Math" w:hAnsi="Cambria Math"/>
+                        <w:i/>
+                      </w:rPr>
+                    </m:ctrlPr>
+                  </m:fPr>
+                  <m:num>
+                    <m:r>
+                      <w:rPr>
+                        <w:rFonts w:ascii="Cambria Math" w:hAnsi="Cambria Math"/>
+                      </w:rPr>
+                      <m:t># of sessions</m:t>
+                    </m:r>
+                  </m:num>
+                  <m:den>
+                    <m:r>
+                      <w:rPr>
+                        <w:rFonts w:ascii="Cambria Math" w:hAnsi="Cambria Math"/>
+                      </w:rPr>
+                      <m:t>Time constant</m:t>
+                    </m:r>
+                  </m:den>
+                </m:f>
+              </m:sup>
+            </m:sSup>
+            <m:r>
+              <w:rPr>
+                <w:rFonts w:ascii="Cambria Math" w:hAnsi="Cambria Math"/>
+              </w:rPr>
+              <m:t>+1</m:t>
+            </m:r>
             <m:ctrlPr>
               <w:rPr>
                 <w:rFonts w:ascii="Cambria Math" w:hAnsi="Cambria Math"/>
                 <w:i/>
               </w:rPr>
             </m:ctrlPr>
-          </m:sSupPr>
-          <m:e>
-            <m:r>
-              <w:rPr>
-                <w:rFonts w:ascii="Cambria Math" w:hAnsi="Cambria Math"/>
-              </w:rPr>
-              <m:t>e</m:t>
-            </m:r>
           </m:e>
-          <m:sup>
-            <m:r>
-              <w:rPr>
-                <w:rFonts w:ascii="Cambria Math" w:hAnsi="Cambria Math"/>
-              </w:rPr>
-              <m:t>-</m:t>
-            </m:r>
-            <m:f>
-              <m:fPr>
-                <m:ctrlPr>
-                  <w:rPr>
-                    <w:rFonts w:ascii="Cambria Math" w:hAnsi="Cambria Math"/>
-                    <w:i/>
-                  </w:rPr>
-                </m:ctrlPr>
-              </m:fPr>
-              <m:num>
-                <m:r>
-                  <w:rPr>
-                    <w:rFonts w:ascii="Cambria Math" w:hAnsi="Cambria Math"/>
-                  </w:rPr>
-                  <m:t># of sessions</m:t>
-                </m:r>
-              </m:num>
-              <m:den>
-                <m:r>
-                  <w:rPr>
-                    <w:rFonts w:ascii="Cambria Math" w:hAnsi="Cambria Math"/>
-                  </w:rPr>
-                  <m:t>Time constant</m:t>
-                </m:r>
-              </m:den>
-            </m:f>
-          </m:sup>
-        </m:sSup>
+        </m:d>
         <m:r>
           <w:rPr>
             <w:rFonts w:ascii="Cambria Math" w:hAnsi="Cambria Math"/>
           </w:rPr>
-          <m:t>+1)×</m:t>
+          <m:t xml:space="preserve">×asymptotic </m:t>
         </m:r>
         <m:r>
           <w:rPr>
             <w:rFonts w:ascii="Cambria Math" w:hAnsi="Cambria Math"/>
           </w:rPr>
-          <m:t>asymptotic_threshold</m:t>
+          <m:t>threshold</m:t>
         </m:r>
       </m:oMath>
     </w:p>
     <w:p>
       <w:r>
+        <w:lastRenderedPageBreak/>
         <w:t xml:space="preserve">We </w:t>
       </w:r>
       <w:r>
@@ -539,10 +577,7 @@
         <w:t xml:space="preserve"> to assess whether there was an effect of group or difficulty level on the amount of in-game learning</w:t>
       </w:r>
       <w:r>
-        <w:t xml:space="preserve"> </w:t>
-      </w:r>
-      <w:r>
-        <w:t>(Figure 2)</w:t>
+        <w:t xml:space="preserve"> (Figure 2)</w:t>
       </w:r>
       <w:r>
         <w:t xml:space="preserve">. </w:t>
@@ -569,7 +604,13 @@
       </w:r>
       <w:proofErr w:type="gramEnd"/>
       <w:r>
-        <w:t xml:space="preserve">1, 60) = </w:t>
+        <w:t xml:space="preserve">1, </w:t>
+      </w:r>
+      <w:r>
+        <w:t>54</w:t>
+      </w:r>
+      <w:r>
+        <w:t xml:space="preserve">) = </w:t>
       </w:r>
       <w:r>
         <w:t>0.46</w:t>
@@ -604,7 +645,13 @@
         <w:t>F</w:t>
       </w:r>
       <w:r>
-        <w:t xml:space="preserve">(2, 60) = 1.19, </w:t>
+        <w:t xml:space="preserve">(2, </w:t>
+      </w:r>
+      <w:r>
+        <w:t>54</w:t>
+      </w:r>
+      <w:r>
+        <w:t xml:space="preserve">) = 1.19, </w:t>
       </w:r>
       <w:r>
         <w:rPr>
@@ -617,7 +664,13 @@
         <w:t xml:space="preserve"> = 0.31</w:t>
       </w:r>
       <w:r>
-        <w:t xml:space="preserve"> on PPT. </w:t>
+        <w:t xml:space="preserve"> on PPT</w:t>
+      </w:r>
+      <w:r>
+        <w:t xml:space="preserve">. </w:t>
+      </w:r>
+      <w:r>
+        <w:t xml:space="preserve"> </w:t>
       </w:r>
       <w:r>
         <w:t xml:space="preserve">   </w:t>
@@ -628,19 +681,18 @@
         <w:rPr>
           <w:noProof/>
         </w:rPr>
-        <w:lastRenderedPageBreak/>
         <mc:AlternateContent>
           <mc:Choice Requires="wps">
             <w:drawing>
-              <wp:anchor distT="0" distB="0" distL="114300" distR="114300" simplePos="0" relativeHeight="251665408" behindDoc="0" locked="0" layoutInCell="1" allowOverlap="1" wp14:anchorId="62CFCE7C" wp14:editId="6E392CC5">
+              <wp:anchor distT="0" distB="0" distL="114300" distR="114300" simplePos="0" relativeHeight="251663360" behindDoc="0" locked="0" layoutInCell="1" allowOverlap="1" wp14:anchorId="62CFCE7C" wp14:editId="54CC74D3">
                 <wp:simplePos x="0" y="0"/>
                 <wp:positionH relativeFrom="column">
                   <wp:posOffset>0</wp:posOffset>
                 </wp:positionH>
                 <wp:positionV relativeFrom="paragraph">
-                  <wp:posOffset>6432402</wp:posOffset>
+                  <wp:posOffset>6399530</wp:posOffset>
                 </wp:positionV>
-                <wp:extent cx="6017260" cy="457200"/>
+                <wp:extent cx="5922010" cy="457200"/>
                 <wp:effectExtent l="0" t="0" r="2540" b="0"/>
                 <wp:wrapTopAndBottom/>
                 <wp:docPr id="2" name="Text Box 2"/>
@@ -652,7 +704,7 @@
                       <wps:spPr>
                         <a:xfrm>
                           <a:off x="0" y="0"/>
-                          <a:ext cx="6017260" cy="457200"/>
+                          <a:ext cx="5922010" cy="457200"/>
                         </a:xfrm>
                         <a:prstGeom prst="rect">
                           <a:avLst/>
@@ -673,29 +725,38 @@
                                 <w:i w:val="0"/>
                                 <w:iCs w:val="0"/>
                                 <w:noProof/>
+                                <w:color w:val="auto"/>
                               </w:rPr>
                             </w:pPr>
                             <w:r>
+                              <w:rPr>
+                                <w:color w:val="auto"/>
+                              </w:rPr>
                               <w:t xml:space="preserve">Figure </w:t>
                             </w:r>
-                            <w:fldSimple w:instr=" SEQ Figure \* ARABIC ">
-                              <w:r>
-                                <w:rPr>
-                                  <w:noProof/>
-                                </w:rPr>
-                                <w:t>2</w:t>
-                              </w:r>
-                            </w:fldSimple>
-                            <w:r>
+                            <w:r>
+                              <w:rPr>
+                                <w:color w:val="auto"/>
+                              </w:rPr>
+                              <w:t>3</w:t>
+                            </w:r>
+                            <w:r>
+                              <w:rPr>
+                                <w:color w:val="auto"/>
+                              </w:rPr>
                               <w:t>. Effect of group and difficulty on asymptotic threshold.</w:t>
                             </w:r>
                             <w:r>
+                              <w:rPr>
+                                <w:color w:val="auto"/>
+                              </w:rPr>
                               <w:t xml:space="preserve"> </w:t>
                             </w:r>
                             <w:r>
                               <w:rPr>
                                 <w:i w:val="0"/>
                                 <w:iCs w:val="0"/>
+                                <w:color w:val="auto"/>
                               </w:rPr>
                               <w:t xml:space="preserve">Circles represent the asymptotic threshold of a single participant at each difficulty level. The horizontal line inside the box indicates the group median while the top and bottom lines represent interquartile ranges. </w:t>
                             </w:r>
@@ -726,7 +787,7 @@
                 <v:stroke joinstyle="miter"/>
                 <v:path gradientshapeok="t" o:connecttype="rect"/>
               </v:shapetype>
-              <v:shape id="Text Box 2" o:spid="_x0000_s1026" type="#_x0000_t202" style="position:absolute;margin-left:0;margin-top:506.5pt;width:473.8pt;height:36pt;z-index:251665408;visibility:visible;mso-wrap-style:square;mso-width-percent:0;mso-height-percent:0;mso-wrap-distance-left:9pt;mso-wrap-distance-top:0;mso-wrap-distance-right:9pt;mso-wrap-distance-bottom:0;mso-position-horizontal:absolute;mso-position-horizontal-relative:text;mso-position-vertical:absolute;mso-position-vertical-relative:text;mso-width-percent:0;mso-height-percent:0;mso-width-relative:margin;mso-height-relative:margin;v-text-anchor:top" o:gfxdata="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" stroked="f">
+              <v:shape id="Text Box 2" o:spid="_x0000_s1026" type="#_x0000_t202" style="position:absolute;margin-left:0;margin-top:503.9pt;width:466.3pt;height:36pt;z-index:251663360;visibility:visible;mso-wrap-style:square;mso-width-percent:0;mso-height-percent:0;mso-wrap-distance-left:9pt;mso-wrap-distance-top:0;mso-wrap-distance-right:9pt;mso-wrap-distance-bottom:0;mso-position-horizontal:absolute;mso-position-horizontal-relative:text;mso-position-vertical:absolute;mso-position-vertical-relative:text;mso-width-percent:0;mso-height-percent:0;mso-width-relative:margin;mso-height-relative:margin;v-text-anchor:top" o:gfxdata="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" stroked="f">
                 <v:textbox inset="0,0,0,0">
                   <w:txbxContent>
                     <w:p>
@@ -736,29 +797,38 @@
                           <w:i w:val="0"/>
                           <w:iCs w:val="0"/>
                           <w:noProof/>
+                          <w:color w:val="auto"/>
                         </w:rPr>
                       </w:pPr>
                       <w:r>
+                        <w:rPr>
+                          <w:color w:val="auto"/>
+                        </w:rPr>
                         <w:t xml:space="preserve">Figure </w:t>
                       </w:r>
-                      <w:fldSimple w:instr=" SEQ Figure \* ARABIC ">
-                        <w:r>
-                          <w:rPr>
-                            <w:noProof/>
-                          </w:rPr>
-                          <w:t>2</w:t>
-                        </w:r>
-                      </w:fldSimple>
-                      <w:r>
+                      <w:r>
+                        <w:rPr>
+                          <w:color w:val="auto"/>
+                        </w:rPr>
+                        <w:t>3</w:t>
+                      </w:r>
+                      <w:r>
+                        <w:rPr>
+                          <w:color w:val="auto"/>
+                        </w:rPr>
                         <w:t>. Effect of group and difficulty on asymptotic threshold.</w:t>
                       </w:r>
                       <w:r>
+                        <w:rPr>
+                          <w:color w:val="auto"/>
+                        </w:rPr>
                         <w:t xml:space="preserve"> </w:t>
                       </w:r>
                       <w:r>
                         <w:rPr>
                           <w:i w:val="0"/>
                           <w:iCs w:val="0"/>
+                          <w:color w:val="auto"/>
                         </w:rPr>
                         <w:t xml:space="preserve">Circles represent the asymptotic threshold of a single participant at each difficulty level. The horizontal line inside the box indicates the group median while the top and bottom lines represent interquartile ranges. </w:t>
                       </w:r>
@@ -775,25 +845,80 @@
         <w:rPr>
           <w:noProof/>
         </w:rPr>
-        <w:object w:dxaOrig="12070" w:dyaOrig="11530" w14:anchorId="4FA9DA67">
-          <v:shape id="_x0000_s1040" type="#_x0000_t75" style="position:absolute;margin-left:113.25pt;margin-top:328.7pt;width:223.2pt;height:179.45pt;z-index:251663360;mso-position-horizontal-relative:text;mso-position-vertical-relative:text;mso-width-relative:page;mso-height-relative:page">
-            <v:imagedata r:id="rId9" o:title=""/>
-            <w10:wrap type="topAndBottom"/>
-          </v:shape>
-          <o:OLEObject Type="Embed" ProgID="Acrobat.Document.DC" ShapeID="_x0000_s1040" DrawAspect="Content" ObjectID="_1629628148" r:id="rId10"/>
-        </w:object>
-      </w:r>
-      <w:r>
-        <w:rPr>
-          <w:noProof/>
-        </w:rPr>
-        <w:object w:dxaOrig="12070" w:dyaOrig="11530" w14:anchorId="34642D82">
-          <v:shape id="_x0000_s1038" type="#_x0000_t75" style="position:absolute;margin-left:93.15pt;margin-top:4.55pt;width:226.5pt;height:181.5pt;z-index:251659264;mso-position-horizontal-relative:text;mso-position-vertical-relative:text;mso-width-relative:page;mso-height-relative:page" wrapcoords="-72 0 -72 21421 21600 21421 21600 0 -72 0">
+        <w:object w:dxaOrig="1440" w:dyaOrig="1440" w14:anchorId="34642D82">
+          <v:shape id="_x0000_s1038" type="#_x0000_t75" style="position:absolute;margin-left:116.85pt;margin-top:.05pt;width:234.25pt;height:187.7pt;z-index:251657216;mso-position-horizontal-relative:text;mso-position-vertical-relative:text;mso-width-relative:page;mso-height-relative:page" wrapcoords="-72 0 -72 21421 21600 21421 21600 0 -72 0">
             <v:imagedata r:id="rId11" o:title=""/>
             <w10:wrap type="topAndBottom"/>
           </v:shape>
-          <o:OLEObject Type="Embed" ProgID="Acrobat.Document.DC" ShapeID="_x0000_s1038" DrawAspect="Content" ObjectID="_1629628149" r:id="rId12"/>
+          <o:OLEObject Type="Embed" ProgID="Acrobat.Document.DC" ShapeID="_x0000_s1038" DrawAspect="Content" ObjectID="_1631791318" r:id="rId12"/>
         </w:object>
+      </w:r>
+      <w:r>
+        <w:rPr>
+          <w:noProof/>
+        </w:rPr>
+        <w:drawing>
+          <wp:anchor distT="0" distB="0" distL="114300" distR="114300" simplePos="0" relativeHeight="251697152" behindDoc="0" locked="0" layoutInCell="1" allowOverlap="1" wp14:anchorId="5E1AFF99" wp14:editId="42AAB4D8">
+            <wp:simplePos x="0" y="0"/>
+            <wp:positionH relativeFrom="column">
+              <wp:posOffset>1517650</wp:posOffset>
+            </wp:positionH>
+            <wp:positionV relativeFrom="paragraph">
+              <wp:posOffset>4152900</wp:posOffset>
+            </wp:positionV>
+            <wp:extent cx="2832100" cy="2268855"/>
+            <wp:effectExtent l="0" t="0" r="6350" b="0"/>
+            <wp:wrapTopAndBottom/>
+            <wp:docPr id="11" name="Picture 11"/>
+            <wp:cNvGraphicFramePr>
+              <a:graphicFrameLocks xmlns:a="http://schemas.openxmlformats.org/drawingml/2006/main" noChangeAspect="1"/>
+            </wp:cNvGraphicFramePr>
+            <a:graphic xmlns:a="http://schemas.openxmlformats.org/drawingml/2006/main">
+              <a:graphicData uri="http://schemas.openxmlformats.org/drawingml/2006/picture">
+                <pic:pic xmlns:pic="http://schemas.openxmlformats.org/drawingml/2006/picture">
+                  <pic:nvPicPr>
+                    <pic:cNvPr id="0" name="Picture 45"/>
+                    <pic:cNvPicPr>
+                      <a:picLocks noChangeAspect="1" noChangeArrowheads="1"/>
+                    </pic:cNvPicPr>
+                  </pic:nvPicPr>
+                  <pic:blipFill>
+                    <a:blip r:embed="rId13" cstate="print">
+                      <a:extLst>
+                        <a:ext uri="{28A0092B-C50C-407E-A947-70E740481C1C}">
+                          <a14:useLocalDpi xmlns:a14="http://schemas.microsoft.com/office/drawing/2010/main" val="0"/>
+                        </a:ext>
+                      </a:extLst>
+                    </a:blip>
+                    <a:srcRect/>
+                    <a:stretch>
+                      <a:fillRect/>
+                    </a:stretch>
+                  </pic:blipFill>
+                  <pic:spPr bwMode="auto">
+                    <a:xfrm>
+                      <a:off x="0" y="0"/>
+                      <a:ext cx="2832100" cy="2268855"/>
+                    </a:xfrm>
+                    <a:prstGeom prst="rect">
+                      <a:avLst/>
+                    </a:prstGeom>
+                    <a:noFill/>
+                    <a:ln>
+                      <a:noFill/>
+                    </a:ln>
+                  </pic:spPr>
+                </pic:pic>
+              </a:graphicData>
+            </a:graphic>
+            <wp14:sizeRelH relativeFrom="page">
+              <wp14:pctWidth>0</wp14:pctWidth>
+            </wp14:sizeRelH>
+            <wp14:sizeRelV relativeFrom="page">
+              <wp14:pctHeight>0</wp14:pctHeight>
+            </wp14:sizeRelV>
+          </wp:anchor>
+        </w:drawing>
       </w:r>
       <w:r>
         <w:rPr>
@@ -802,7 +927,7 @@
         <mc:AlternateContent>
           <mc:Choice Requires="wps">
             <w:drawing>
-              <wp:anchor distT="0" distB="0" distL="114300" distR="114300" simplePos="0" relativeHeight="251661312" behindDoc="0" locked="0" layoutInCell="1" allowOverlap="1" wp14:anchorId="03B0302B" wp14:editId="33C250B6">
+              <wp:anchor distT="0" distB="0" distL="114300" distR="114300" simplePos="0" relativeHeight="251659264" behindDoc="0" locked="0" layoutInCell="1" allowOverlap="1" wp14:anchorId="03B0302B" wp14:editId="29E8956B">
                 <wp:simplePos x="0" y="0"/>
                 <wp:positionH relativeFrom="column">
                   <wp:posOffset>0</wp:posOffset>
@@ -843,26 +968,32 @@
                                 <w:i w:val="0"/>
                                 <w:iCs w:val="0"/>
                                 <w:noProof/>
+                                <w:color w:val="auto"/>
                               </w:rPr>
                             </w:pPr>
                             <w:r>
+                              <w:rPr>
+                                <w:color w:val="auto"/>
+                              </w:rPr>
                               <w:t xml:space="preserve">Figure </w:t>
                             </w:r>
-                            <w:fldSimple w:instr=" SEQ Figure \* ARABIC ">
-                              <w:r>
-                                <w:rPr>
-                                  <w:noProof/>
-                                </w:rPr>
-                                <w:t>3</w:t>
-                              </w:r>
-                            </w:fldSimple>
-                            <w:r>
+                            <w:r>
+                              <w:rPr>
+                                <w:color w:val="auto"/>
+                              </w:rPr>
+                              <w:t>2</w:t>
+                            </w:r>
+                            <w:r>
+                              <w:rPr>
+                                <w:color w:val="auto"/>
+                              </w:rPr>
                               <w:t xml:space="preserve">. Effect of group and difficulty level on PPT. </w:t>
                             </w:r>
                             <w:r>
                               <w:rPr>
                                 <w:i w:val="0"/>
                                 <w:iCs w:val="0"/>
+                                <w:color w:val="auto"/>
                               </w:rPr>
                               <w:t>Circles represent</w:t>
                             </w:r>
@@ -870,6 +1001,7 @@
                               <w:rPr>
                                 <w:i w:val="0"/>
                                 <w:iCs w:val="0"/>
+                                <w:color w:val="auto"/>
                               </w:rPr>
                               <w:t>s</w:t>
                             </w:r>
@@ -877,6 +1009,7 @@
                               <w:rPr>
                                 <w:i w:val="0"/>
                                 <w:iCs w:val="0"/>
+                                <w:color w:val="auto"/>
                               </w:rPr>
                               <w:t xml:space="preserve"> </w:t>
                             </w:r>
@@ -884,6 +1017,7 @@
                               <w:rPr>
                                 <w:i w:val="0"/>
                                 <w:iCs w:val="0"/>
+                                <w:color w:val="auto"/>
                               </w:rPr>
                               <w:t>the PPR</w:t>
                             </w:r>
@@ -891,6 +1025,7 @@
                               <w:rPr>
                                 <w:i w:val="0"/>
                                 <w:iCs w:val="0"/>
+                                <w:color w:val="auto"/>
                               </w:rPr>
                               <w:t xml:space="preserve"> of a single participant </w:t>
                             </w:r>
@@ -898,6 +1033,7 @@
                               <w:rPr>
                                 <w:i w:val="0"/>
                                 <w:iCs w:val="0"/>
+                                <w:color w:val="auto"/>
                               </w:rPr>
                               <w:t>at</w:t>
                             </w:r>
@@ -905,6 +1041,7 @@
                               <w:rPr>
                                 <w:i w:val="0"/>
                                 <w:iCs w:val="0"/>
+                                <w:color w:val="auto"/>
                               </w:rPr>
                               <w:t xml:space="preserve"> each difficulty level. The horizontal line</w:t>
                             </w:r>
@@ -912,6 +1049,7 @@
                               <w:rPr>
                                 <w:i w:val="0"/>
                                 <w:iCs w:val="0"/>
+                                <w:color w:val="auto"/>
                               </w:rPr>
                               <w:t xml:space="preserve"> inside the box</w:t>
                             </w:r>
@@ -919,6 +1057,7 @@
                               <w:rPr>
                                 <w:i w:val="0"/>
                                 <w:iCs w:val="0"/>
+                                <w:color w:val="auto"/>
                               </w:rPr>
                               <w:t xml:space="preserve"> indicates the </w:t>
                             </w:r>
@@ -926,6 +1065,7 @@
                               <w:rPr>
                                 <w:i w:val="0"/>
                                 <w:iCs w:val="0"/>
+                                <w:color w:val="auto"/>
                               </w:rPr>
                               <w:t xml:space="preserve">group </w:t>
                             </w:r>
@@ -933,6 +1073,7 @@
                               <w:rPr>
                                 <w:i w:val="0"/>
                                 <w:iCs w:val="0"/>
+                                <w:color w:val="auto"/>
                               </w:rPr>
                               <w:t>median while the top and bottom line</w:t>
                             </w:r>
@@ -940,6 +1081,7 @@
                               <w:rPr>
                                 <w:i w:val="0"/>
                                 <w:iCs w:val="0"/>
+                                <w:color w:val="auto"/>
                               </w:rPr>
                               <w:t>s</w:t>
                             </w:r>
@@ -947,6 +1089,7 @@
                               <w:rPr>
                                 <w:i w:val="0"/>
                                 <w:iCs w:val="0"/>
+                                <w:color w:val="auto"/>
                               </w:rPr>
                               <w:t xml:space="preserve"> of the box represent interquartile ranges.  </w:t>
                             </w:r>
@@ -973,7 +1116,7 @@
           </mc:Choice>
           <mc:Fallback>
             <w:pict>
-              <v:shape w14:anchorId="03B0302B" id="Text Box 1" o:spid="_x0000_s1027" type="#_x0000_t202" style="position:absolute;margin-left:0;margin-top:186.55pt;width:457.4pt;height:44.85pt;z-index:251661312;visibility:visible;mso-wrap-style:square;mso-width-percent:0;mso-height-percent:0;mso-wrap-distance-left:9pt;mso-wrap-distance-top:0;mso-wrap-distance-right:9pt;mso-wrap-distance-bottom:0;mso-position-horizontal:absolute;mso-position-horizontal-relative:text;mso-position-vertical:absolute;mso-position-vertical-relative:text;mso-width-percent:0;mso-height-percent:0;mso-width-relative:margin;mso-height-relative:margin;v-text-anchor:top" o:gfxdata="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" stroked="f">
+              <v:shape w14:anchorId="03B0302B" id="Text Box 1" o:spid="_x0000_s1027" type="#_x0000_t202" style="position:absolute;margin-left:0;margin-top:186.55pt;width:457.4pt;height:44.85pt;z-index:251659264;visibility:visible;mso-wrap-style:square;mso-width-percent:0;mso-height-percent:0;mso-wrap-distance-left:9pt;mso-wrap-distance-top:0;mso-wrap-distance-right:9pt;mso-wrap-distance-bottom:0;mso-position-horizontal:absolute;mso-position-horizontal-relative:text;mso-position-vertical:absolute;mso-position-vertical-relative:text;mso-width-percent:0;mso-height-percent:0;mso-width-relative:margin;mso-height-relative:margin;v-text-anchor:top" o:gfxdata="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" stroked="f">
                 <v:textbox inset="0,0,0,0">
                   <w:txbxContent>
                     <w:p>
@@ -983,26 +1126,32 @@
                           <w:i w:val="0"/>
                           <w:iCs w:val="0"/>
                           <w:noProof/>
+                          <w:color w:val="auto"/>
                         </w:rPr>
                       </w:pPr>
                       <w:r>
+                        <w:rPr>
+                          <w:color w:val="auto"/>
+                        </w:rPr>
                         <w:t xml:space="preserve">Figure </w:t>
                       </w:r>
-                      <w:fldSimple w:instr=" SEQ Figure \* ARABIC ">
-                        <w:r>
-                          <w:rPr>
-                            <w:noProof/>
-                          </w:rPr>
-                          <w:t>3</w:t>
-                        </w:r>
-                      </w:fldSimple>
-                      <w:r>
+                      <w:r>
+                        <w:rPr>
+                          <w:color w:val="auto"/>
+                        </w:rPr>
+                        <w:t>2</w:t>
+                      </w:r>
+                      <w:r>
+                        <w:rPr>
+                          <w:color w:val="auto"/>
+                        </w:rPr>
                         <w:t xml:space="preserve">. Effect of group and difficulty level on PPT. </w:t>
                       </w:r>
                       <w:r>
                         <w:rPr>
                           <w:i w:val="0"/>
                           <w:iCs w:val="0"/>
+                          <w:color w:val="auto"/>
                         </w:rPr>
                         <w:t>Circles represent</w:t>
                       </w:r>
@@ -1010,6 +1159,7 @@
                         <w:rPr>
                           <w:i w:val="0"/>
                           <w:iCs w:val="0"/>
+                          <w:color w:val="auto"/>
                         </w:rPr>
                         <w:t>s</w:t>
                       </w:r>
@@ -1017,6 +1167,7 @@
                         <w:rPr>
                           <w:i w:val="0"/>
                           <w:iCs w:val="0"/>
+                          <w:color w:val="auto"/>
                         </w:rPr>
                         <w:t xml:space="preserve"> </w:t>
                       </w:r>
@@ -1024,6 +1175,7 @@
                         <w:rPr>
                           <w:i w:val="0"/>
                           <w:iCs w:val="0"/>
+                          <w:color w:val="auto"/>
                         </w:rPr>
                         <w:t>the PPR</w:t>
                       </w:r>
@@ -1031,6 +1183,7 @@
                         <w:rPr>
                           <w:i w:val="0"/>
                           <w:iCs w:val="0"/>
+                          <w:color w:val="auto"/>
                         </w:rPr>
                         <w:t xml:space="preserve"> of a single participant </w:t>
                       </w:r>
@@ -1038,6 +1191,7 @@
                         <w:rPr>
                           <w:i w:val="0"/>
                           <w:iCs w:val="0"/>
+                          <w:color w:val="auto"/>
                         </w:rPr>
                         <w:t>at</w:t>
                       </w:r>
@@ -1045,6 +1199,7 @@
                         <w:rPr>
                           <w:i w:val="0"/>
                           <w:iCs w:val="0"/>
+                          <w:color w:val="auto"/>
                         </w:rPr>
                         <w:t xml:space="preserve"> each difficulty level. The horizontal line</w:t>
                       </w:r>
@@ -1052,6 +1207,7 @@
                         <w:rPr>
                           <w:i w:val="0"/>
                           <w:iCs w:val="0"/>
+                          <w:color w:val="auto"/>
                         </w:rPr>
                         <w:t xml:space="preserve"> inside the box</w:t>
                       </w:r>
@@ -1059,6 +1215,7 @@
                         <w:rPr>
                           <w:i w:val="0"/>
                           <w:iCs w:val="0"/>
+                          <w:color w:val="auto"/>
                         </w:rPr>
                         <w:t xml:space="preserve"> indicates the </w:t>
                       </w:r>
@@ -1066,6 +1223,7 @@
                         <w:rPr>
                           <w:i w:val="0"/>
                           <w:iCs w:val="0"/>
+                          <w:color w:val="auto"/>
                         </w:rPr>
                         <w:t xml:space="preserve">group </w:t>
                       </w:r>
@@ -1073,6 +1231,7 @@
                         <w:rPr>
                           <w:i w:val="0"/>
                           <w:iCs w:val="0"/>
+                          <w:color w:val="auto"/>
                         </w:rPr>
                         <w:t>median while the top and bottom line</w:t>
                       </w:r>
@@ -1080,6 +1239,7 @@
                         <w:rPr>
                           <w:i w:val="0"/>
                           <w:iCs w:val="0"/>
+                          <w:color w:val="auto"/>
                         </w:rPr>
                         <w:t>s</w:t>
                       </w:r>
@@ -1087,6 +1247,7 @@
                         <w:rPr>
                           <w:i w:val="0"/>
                           <w:iCs w:val="0"/>
+                          <w:color w:val="auto"/>
                         </w:rPr>
                         <w:t xml:space="preserve"> of the box represent interquartile ranges.  </w:t>
                       </w:r>
@@ -1100,13 +1261,7 @@
         </mc:AlternateContent>
       </w:r>
       <w:r>
-        <w:t>We performed a two-way between-subjects ANOVA on the</w:t>
-      </w:r>
-      <w:r>
-        <w:t xml:space="preserve"> asymptotic threshold</w:t>
-      </w:r>
-      <w:r>
-        <w:t xml:space="preserve"> to assess whether there was an effect of group or difficulty</w:t>
+        <w:t>We performed a two-way between-subjects ANOVA on the asymptotic threshold to assess whether there was an effect of group or difficulty</w:t>
       </w:r>
       <w:r>
         <w:t xml:space="preserve"> on </w:t>
@@ -1121,19 +1276,7 @@
         <w:t xml:space="preserve"> (Figure 3)</w:t>
       </w:r>
       <w:r>
-        <w:t xml:space="preserve">. We </w:t>
-      </w:r>
-      <w:r>
-        <w:t>report</w:t>
-      </w:r>
-      <w:r>
-        <w:t xml:space="preserve"> </w:t>
-      </w:r>
-      <w:r>
-        <w:t xml:space="preserve">a </w:t>
-      </w:r>
-      <w:r>
-        <w:t xml:space="preserve">significant effect of group </w:t>
+        <w:t xml:space="preserve">. We report a significant effect of group </w:t>
       </w:r>
       <w:r>
         <w:rPr>
@@ -1143,7 +1286,13 @@
         <w:t>F</w:t>
       </w:r>
       <w:r>
-        <w:t xml:space="preserve">(1, 60) = 3.88, </w:t>
+        <w:t xml:space="preserve">(1, </w:t>
+      </w:r>
+      <w:r>
+        <w:t>54</w:t>
+      </w:r>
+      <w:r>
+        <w:t xml:space="preserve">) = 3.88, </w:t>
       </w:r>
       <w:r>
         <w:rPr>
@@ -1153,10 +1302,7 @@
         <w:t>p</w:t>
       </w:r>
       <w:r>
-        <w:t xml:space="preserve"> = </w:t>
-      </w:r>
-      <w:r>
-        <w:t>0.05</w:t>
+        <w:t xml:space="preserve"> = 0.05</w:t>
       </w:r>
       <w:r>
         <w:t xml:space="preserve"> on asymptotic threshold with </w:t>
@@ -1165,10 +1311,7 @@
         <w:t xml:space="preserve">the </w:t>
       </w:r>
       <w:r>
-        <w:t>stereo-normal group</w:t>
-      </w:r>
-      <w:r>
-        <w:t xml:space="preserve"> reaching a lower threshold </w:t>
+        <w:t xml:space="preserve">stereo-normal group reaching a lower threshold </w:t>
       </w:r>
       <w:r>
         <w:t xml:space="preserve">on average </w:t>
@@ -1198,7 +1341,13 @@
       </w:r>
       <w:proofErr w:type="gramEnd"/>
       <w:r>
-        <w:t xml:space="preserve">2, 60) = 1.05, </w:t>
+        <w:t xml:space="preserve">2, </w:t>
+      </w:r>
+      <w:r>
+        <w:t>54</w:t>
+      </w:r>
+      <w:r>
+        <w:t xml:space="preserve">) = 1.05, </w:t>
       </w:r>
       <w:r>
         <w:rPr>
@@ -1209,79 +1358,276 @@
       </w:r>
       <w:r>
         <w:t xml:space="preserve"> = 0.36. </w:t>
-      </w:r>
-    </w:p>
-    <w:p>
-      <w:r>
-        <w:t xml:space="preserve">We </w:t>
-      </w:r>
-      <w:r>
-        <w:t xml:space="preserve">performed a two-way between-subjects ANOVA on the time constant to assess whether there was an effect of group or difficulty on the time it took to reach the asymptote (figure 4). We report a non-significant effect of group </w:t>
-      </w:r>
-      <w:proofErr w:type="gramStart"/>
-      <w:r>
-        <w:rPr>
-          <w:i/>
-          <w:iCs/>
-        </w:rPr>
-        <w:t>F</w:t>
-      </w:r>
-      <w:r>
-        <w:t>(</w:t>
-      </w:r>
-      <w:proofErr w:type="gramEnd"/>
-      <w:r>
-        <w:t xml:space="preserve">1, 60) = 1.06, </w:t>
-      </w:r>
-      <w:r>
-        <w:rPr>
-          <w:i/>
-          <w:iCs/>
-        </w:rPr>
-        <w:t>p</w:t>
-      </w:r>
-      <w:r>
-        <w:t xml:space="preserve"> = 0.31 or difficulty level </w:t>
-      </w:r>
-      <w:r>
-        <w:rPr>
-          <w:i/>
-          <w:iCs/>
-        </w:rPr>
-        <w:t>F</w:t>
-      </w:r>
-      <w:r>
-        <w:t xml:space="preserve">(2, 60) = 1.03, </w:t>
-      </w:r>
-      <w:r>
-        <w:rPr>
-          <w:i/>
-          <w:iCs/>
-        </w:rPr>
-        <w:t>p</w:t>
-      </w:r>
-      <w:r>
-        <w:t xml:space="preserve"> = 0.36 on the time it took to reach the asymptote. Meaning, there was no statistically significant difference in the rate of learning.  </w:t>
       </w:r>
     </w:p>
     <w:p/>
     <w:p>
-      <w:bookmarkStart w:id="0" w:name="_GoBack"/>
-      <w:bookmarkEnd w:id="0"/>
-      <w:r>
-        <w:rPr>
-          <w:b/>
-          <w:bCs/>
+      <w:r>
+        <w:t xml:space="preserve">We </w:t>
+      </w:r>
+      <w:r>
+        <w:t>performed a two-way between-subjects ANOVA on the time constant to assess whether there was an effect of group or difficulty</w:t>
+      </w:r>
+      <w:r>
+        <w:t xml:space="preserve"> level</w:t>
+      </w:r>
+      <w:r>
+        <w:t xml:space="preserve"> on the </w:t>
+      </w:r>
+      <w:r>
+        <w:t>amount of time it took</w:t>
+      </w:r>
+      <w:r>
+        <w:t xml:space="preserve"> </w:t>
+      </w:r>
+      <w:r>
+        <w:t xml:space="preserve">for learning to </w:t>
+      </w:r>
+      <w:r>
+        <w:t>level off</w:t>
+      </w:r>
+      <w:r>
+        <w:t xml:space="preserve"> </w:t>
+      </w:r>
+      <w:r>
+        <w:t xml:space="preserve">(i.e., reach the </w:t>
+      </w:r>
+      <w:r>
+        <w:lastRenderedPageBreak/>
+        <w:t>asymptote</w:t>
+      </w:r>
+      <w:r>
+        <w:t>)</w:t>
+      </w:r>
+      <w:r>
+        <w:t xml:space="preserve"> (figure 4). We report a non-significant effect of group </w:t>
+      </w:r>
+      <w:proofErr w:type="gramStart"/>
+      <w:r>
+        <w:rPr>
+          <w:i/>
+          <w:iCs/>
+        </w:rPr>
+        <w:t>F</w:t>
+      </w:r>
+      <w:r>
+        <w:t>(</w:t>
+      </w:r>
+      <w:proofErr w:type="gramEnd"/>
+      <w:r>
+        <w:t xml:space="preserve">1, </w:t>
+      </w:r>
+      <w:r>
+        <w:t>54</w:t>
+      </w:r>
+      <w:r>
+        <w:t xml:space="preserve">) = 1.06, </w:t>
+      </w:r>
+      <w:r>
+        <w:rPr>
+          <w:i/>
+          <w:iCs/>
+        </w:rPr>
+        <w:t>p</w:t>
+      </w:r>
+      <w:r>
+        <w:t xml:space="preserve"> = 0.31 </w:t>
+      </w:r>
+      <w:r>
+        <w:t>and a non-significant effect of</w:t>
+      </w:r>
+      <w:r>
+        <w:t xml:space="preserve"> difficulty </w:t>
+      </w:r>
+      <w:r>
+        <w:rPr>
+          <w:i/>
+          <w:iCs/>
+        </w:rPr>
+        <w:t>F</w:t>
+      </w:r>
+      <w:r>
+        <w:t xml:space="preserve">(2, </w:t>
+      </w:r>
+      <w:r>
+        <w:t>54</w:t>
+      </w:r>
+      <w:r>
+        <w:t xml:space="preserve">) = 1.03, </w:t>
+      </w:r>
+      <w:r>
+        <w:rPr>
+          <w:i/>
+          <w:iCs/>
+        </w:rPr>
+        <w:t>p</w:t>
+      </w:r>
+      <w:r>
+        <w:t xml:space="preserve"> = 0.36 on the time it took to reach the asymptote. Meaning, there was no statistically significant difference in the rate of learning</w:t>
+      </w:r>
+      <w:r>
+        <w:t xml:space="preserve"> between groups and </w:t>
+      </w:r>
+      <w:r>
+        <w:rPr>
           <w:noProof/>
         </w:rPr>
-        <w:lastRenderedPageBreak/>
-        <w:object w:dxaOrig="12070" w:dyaOrig="11530" w14:anchorId="2A010681">
-          <v:shape id="_x0000_s1042" type="#_x0000_t75" style="position:absolute;margin-left:100.5pt;margin-top:222.8pt;width:227.7pt;height:333.2pt;z-index:251669504;mso-position-horizontal-relative:text;mso-position-vertical-relative:text;mso-width-relative:page;mso-height-relative:page">
-            <v:imagedata r:id="rId13" o:title=""/>
+        <w:object w:dxaOrig="1440" w:dyaOrig="1440" w14:anchorId="6E8FAAD8">
+          <v:shape id="_x0000_s1051" type="#_x0000_t75" style="position:absolute;margin-left:115pt;margin-top:69pt;width:205.5pt;height:164.95pt;z-index:251699200;mso-position-horizontal-relative:text;mso-position-vertical-relative:text;mso-width-relative:page;mso-height-relative:page">
+            <v:imagedata r:id="rId14" o:title=""/>
             <w10:wrap type="topAndBottom"/>
           </v:shape>
-          <o:OLEObject Type="Embed" ProgID="Acrobat.Document.DC" ShapeID="_x0000_s1042" DrawAspect="Content" ObjectID="_1629628150" r:id="rId14"/>
+          <o:OLEObject Type="Embed" ProgID="Acrobat.Document.DC" ShapeID="_x0000_s1051" DrawAspect="Content" ObjectID="_1631791319" r:id="rId15"/>
         </w:object>
+      </w:r>
+      <w:r>
+        <w:t>across difficulty level</w:t>
+      </w:r>
+      <w:r>
+        <w:t xml:space="preserve">.  </w:t>
+      </w:r>
+    </w:p>
+    <w:p>
+      <w:r>
+        <w:rPr>
+          <w:noProof/>
+        </w:rPr>
+        <mc:AlternateContent>
+          <mc:Choice Requires="wpg">
+            <w:drawing>
+              <wp:anchor distT="0" distB="0" distL="114300" distR="114300" simplePos="0" relativeHeight="251710464" behindDoc="0" locked="0" layoutInCell="1" allowOverlap="1" wp14:anchorId="74B7227D" wp14:editId="5AB8E045">
+                <wp:simplePos x="0" y="0"/>
+                <wp:positionH relativeFrom="column">
+                  <wp:posOffset>1238250</wp:posOffset>
+                </wp:positionH>
+                <wp:positionV relativeFrom="paragraph">
+                  <wp:posOffset>2858135</wp:posOffset>
+                </wp:positionV>
+                <wp:extent cx="333375" cy="2238375"/>
+                <wp:effectExtent l="0" t="0" r="9525" b="9525"/>
+                <wp:wrapSquare wrapText="bothSides"/>
+                <wp:docPr id="18" name="Group 18"/>
+                <wp:cNvGraphicFramePr/>
+                <a:graphic xmlns:a="http://schemas.openxmlformats.org/drawingml/2006/main">
+                  <a:graphicData uri="http://schemas.microsoft.com/office/word/2010/wordprocessingGroup">
+                    <wpg:wgp>
+                      <wpg:cNvGrpSpPr/>
+                      <wpg:grpSpPr>
+                        <a:xfrm>
+                          <a:off x="0" y="0"/>
+                          <a:ext cx="333375" cy="2238375"/>
+                          <a:chOff x="0" y="0"/>
+                          <a:chExt cx="333375" cy="2238375"/>
+                        </a:xfrm>
+                      </wpg:grpSpPr>
+                      <wps:wsp>
+                        <wps:cNvPr id="16" name="Text Box 2"/>
+                        <wps:cNvSpPr txBox="1">
+                          <a:spLocks noChangeArrowheads="1"/>
+                        </wps:cNvSpPr>
+                        <wps:spPr bwMode="auto">
+                          <a:xfrm>
+                            <a:off x="0" y="0"/>
+                            <a:ext cx="333375" cy="295275"/>
+                          </a:xfrm>
+                          <a:prstGeom prst="rect">
+                            <a:avLst/>
+                          </a:prstGeom>
+                          <a:solidFill>
+                            <a:srgbClr val="FFFFFF"/>
+                          </a:solidFill>
+                          <a:ln w="9525">
+                            <a:noFill/>
+                            <a:miter lim="800000"/>
+                            <a:headEnd/>
+                            <a:tailEnd/>
+                          </a:ln>
+                        </wps:spPr>
+                        <wps:txbx>
+                          <w:txbxContent>
+                            <w:p>
+                              <w:r>
+                                <w:t>A.</w:t>
+                              </w:r>
+                            </w:p>
+                          </w:txbxContent>
+                        </wps:txbx>
+                        <wps:bodyPr rot="0" vert="horz" wrap="square" lIns="91440" tIns="45720" rIns="91440" bIns="45720" anchor="t" anchorCtr="0">
+                          <a:noAutofit/>
+                        </wps:bodyPr>
+                      </wps:wsp>
+                      <wps:wsp>
+                        <wps:cNvPr id="17" name="Text Box 2"/>
+                        <wps:cNvSpPr txBox="1">
+                          <a:spLocks noChangeArrowheads="1"/>
+                        </wps:cNvSpPr>
+                        <wps:spPr bwMode="auto">
+                          <a:xfrm>
+                            <a:off x="0" y="1943100"/>
+                            <a:ext cx="333375" cy="295275"/>
+                          </a:xfrm>
+                          <a:prstGeom prst="rect">
+                            <a:avLst/>
+                          </a:prstGeom>
+                          <a:solidFill>
+                            <a:srgbClr val="FFFFFF"/>
+                          </a:solidFill>
+                          <a:ln w="9525">
+                            <a:noFill/>
+                            <a:miter lim="800000"/>
+                            <a:headEnd/>
+                            <a:tailEnd/>
+                          </a:ln>
+                        </wps:spPr>
+                        <wps:txbx>
+                          <w:txbxContent>
+                            <w:p>
+                              <w:r>
+                                <w:t>B.</w:t>
+                              </w:r>
+                            </w:p>
+                          </w:txbxContent>
+                        </wps:txbx>
+                        <wps:bodyPr rot="0" vert="horz" wrap="square" lIns="91440" tIns="45720" rIns="91440" bIns="45720" anchor="t" anchorCtr="0">
+                          <a:noAutofit/>
+                        </wps:bodyPr>
+                      </wps:wsp>
+                    </wpg:wgp>
+                  </a:graphicData>
+                </a:graphic>
+              </wp:anchor>
+            </w:drawing>
+          </mc:Choice>
+          <mc:Fallback>
+            <w:pict>
+              <v:group w14:anchorId="74B7227D" id="Group 18" o:spid="_x0000_s1028" style="position:absolute;margin-left:97.5pt;margin-top:225.05pt;width:26.25pt;height:176.25pt;z-index:251710464" coordsize="3333,22383" o:gfxdata="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">
+                <v:shape id="_x0000_s1029" type="#_x0000_t202" style="position:absolute;width:3333;height:2952;visibility:visible;mso-wrap-style:square;v-text-anchor:top" o:gfxdata="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" stroked="f">
+                  <v:textbox>
+                    <w:txbxContent>
+                      <w:p>
+                        <w:r>
+                          <w:t>A.</w:t>
+                        </w:r>
+                      </w:p>
+                    </w:txbxContent>
+                  </v:textbox>
+                </v:shape>
+                <v:shape id="_x0000_s1030" type="#_x0000_t202" style="position:absolute;top:19431;width:3333;height:2952;visibility:visible;mso-wrap-style:square;v-text-anchor:top" o:gfxdata="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" stroked="f">
+                  <v:textbox>
+                    <w:txbxContent>
+                      <w:p>
+                        <w:r>
+                          <w:t>B.</w:t>
+                        </w:r>
+                      </w:p>
+                    </w:txbxContent>
+                  </v:textbox>
+                </v:shape>
+                <w10:wrap type="square"/>
+              </v:group>
+            </w:pict>
+          </mc:Fallback>
+        </mc:AlternateContent>
       </w:r>
       <w:r>
         <w:rPr>
@@ -1290,13 +1636,13 @@
         <mc:AlternateContent>
           <mc:Choice Requires="wps">
             <w:drawing>
-              <wp:anchor distT="0" distB="0" distL="114300" distR="114300" simplePos="0" relativeHeight="251673600" behindDoc="0" locked="0" layoutInCell="1" allowOverlap="1" wp14:anchorId="1338D731" wp14:editId="7DA4ABBB">
+              <wp:anchor distT="0" distB="0" distL="114300" distR="114300" simplePos="0" relativeHeight="251671552" behindDoc="0" locked="0" layoutInCell="1" allowOverlap="1" wp14:anchorId="1338D731" wp14:editId="01808BF7">
                 <wp:simplePos x="0" y="0"/>
                 <wp:positionH relativeFrom="column">
-                  <wp:posOffset>0</wp:posOffset>
+                  <wp:posOffset>146050</wp:posOffset>
                 </wp:positionH>
                 <wp:positionV relativeFrom="paragraph">
-                  <wp:posOffset>7112635</wp:posOffset>
+                  <wp:posOffset>7045960</wp:posOffset>
                 </wp:positionV>
                 <wp:extent cx="6177280" cy="339725"/>
                 <wp:effectExtent l="0" t="0" r="0" b="3175"/>
@@ -1333,26 +1679,32 @@
                                 <w:i w:val="0"/>
                                 <w:iCs w:val="0"/>
                                 <w:noProof/>
+                                <w:color w:val="auto"/>
                               </w:rPr>
                             </w:pPr>
                             <w:r>
+                              <w:rPr>
+                                <w:color w:val="auto"/>
+                              </w:rPr>
                               <w:t xml:space="preserve">Figure </w:t>
                             </w:r>
-                            <w:fldSimple w:instr=" SEQ Figure \* ARABIC ">
-                              <w:r>
-                                <w:rPr>
-                                  <w:noProof/>
-                                </w:rPr>
-                                <w:t>5</w:t>
-                              </w:r>
-                            </w:fldSimple>
-                            <w:r>
+                            <w:r>
+                              <w:rPr>
+                                <w:color w:val="auto"/>
+                              </w:rPr>
+                              <w:t>5</w:t>
+                            </w:r>
+                            <w:r>
+                              <w:rPr>
+                                <w:color w:val="auto"/>
+                              </w:rPr>
                               <w:t>.</w:t>
                             </w:r>
                             <w:r>
                               <w:rPr>
                                 <w:i w:val="0"/>
                                 <w:iCs w:val="0"/>
+                                <w:color w:val="auto"/>
                               </w:rPr>
                               <w:t xml:space="preserve"> Typical example of in-game stereoacuity performance for a stereo-normal (top) and stereo-anomalous (bottom) participant.</w:t>
                             </w:r>
@@ -1379,7 +1731,7 @@
           </mc:Choice>
           <mc:Fallback>
             <w:pict>
-              <v:shape w14:anchorId="1338D731" id="Text Box 4" o:spid="_x0000_s1028" type="#_x0000_t202" style="position:absolute;margin-left:0;margin-top:560.05pt;width:486.4pt;height:26.75pt;z-index:251673600;visibility:visible;mso-wrap-style:square;mso-width-percent:0;mso-height-percent:0;mso-wrap-distance-left:9pt;mso-wrap-distance-top:0;mso-wrap-distance-right:9pt;mso-wrap-distance-bottom:0;mso-position-horizontal:absolute;mso-position-horizontal-relative:text;mso-position-vertical:absolute;mso-position-vertical-relative:text;mso-width-percent:0;mso-height-percent:0;mso-width-relative:margin;mso-height-relative:margin;v-text-anchor:top" o:gfxdata="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" stroked="f">
+              <v:shape w14:anchorId="1338D731" id="Text Box 4" o:spid="_x0000_s1031" type="#_x0000_t202" style="position:absolute;margin-left:11.5pt;margin-top:554.8pt;width:486.4pt;height:26.75pt;z-index:251671552;visibility:visible;mso-wrap-style:square;mso-width-percent:0;mso-height-percent:0;mso-wrap-distance-left:9pt;mso-wrap-distance-top:0;mso-wrap-distance-right:9pt;mso-wrap-distance-bottom:0;mso-position-horizontal:absolute;mso-position-horizontal-relative:text;mso-position-vertical:absolute;mso-position-vertical-relative:text;mso-width-percent:0;mso-height-percent:0;mso-width-relative:margin;mso-height-relative:margin;v-text-anchor:top" o:gfxdata="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" stroked="f">
                 <v:textbox inset="0,0,0,0">
                   <w:txbxContent>
                     <w:p>
@@ -1391,26 +1743,32 @@
                           <w:i w:val="0"/>
                           <w:iCs w:val="0"/>
                           <w:noProof/>
+                          <w:color w:val="auto"/>
                         </w:rPr>
                       </w:pPr>
                       <w:r>
+                        <w:rPr>
+                          <w:color w:val="auto"/>
+                        </w:rPr>
                         <w:t xml:space="preserve">Figure </w:t>
                       </w:r>
-                      <w:fldSimple w:instr=" SEQ Figure \* ARABIC ">
-                        <w:r>
-                          <w:rPr>
-                            <w:noProof/>
-                          </w:rPr>
-                          <w:t>5</w:t>
-                        </w:r>
-                      </w:fldSimple>
-                      <w:r>
+                      <w:r>
+                        <w:rPr>
+                          <w:color w:val="auto"/>
+                        </w:rPr>
+                        <w:t>5</w:t>
+                      </w:r>
+                      <w:r>
+                        <w:rPr>
+                          <w:color w:val="auto"/>
+                        </w:rPr>
                         <w:t>.</w:t>
                       </w:r>
                       <w:r>
                         <w:rPr>
                           <w:i w:val="0"/>
                           <w:iCs w:val="0"/>
+                          <w:color w:val="auto"/>
                         </w:rPr>
                         <w:t xml:space="preserve"> Typical example of in-game stereoacuity performance for a stereo-normal (top) and stereo-anomalous (bottom) participant.</w:t>
                       </w:r>
@@ -1425,18 +1783,32 @@
       </w:r>
       <w:r>
         <w:rPr>
+          <w:b/>
+          <w:bCs/>
+          <w:noProof/>
+        </w:rPr>
+        <w:object w:dxaOrig="1440" w:dyaOrig="1440" w14:anchorId="2A010681">
+          <v:shape id="_x0000_s1042" type="#_x0000_t75" style="position:absolute;margin-left:123.5pt;margin-top:220.35pt;width:227.7pt;height:333.2pt;z-index:251667456;mso-position-horizontal-relative:text;mso-position-vertical-relative:text;mso-width-relative:page;mso-height-relative:page">
+            <v:imagedata r:id="rId16" o:title=""/>
+            <w10:wrap type="topAndBottom"/>
+          </v:shape>
+          <o:OLEObject Type="Embed" ProgID="Acrobat.Document.DC" ShapeID="_x0000_s1042" DrawAspect="Content" ObjectID="_1631791320" r:id="rId17"/>
+        </w:object>
+      </w:r>
+      <w:r>
+        <w:rPr>
           <w:noProof/>
         </w:rPr>
         <mc:AlternateContent>
           <mc:Choice Requires="wps">
             <w:drawing>
-              <wp:anchor distT="0" distB="0" distL="114300" distR="114300" simplePos="0" relativeHeight="251671552" behindDoc="0" locked="0" layoutInCell="1" allowOverlap="1" wp14:anchorId="6473866D" wp14:editId="61959F0C">
+              <wp:anchor distT="0" distB="0" distL="114300" distR="114300" simplePos="0" relativeHeight="251669504" behindDoc="0" locked="0" layoutInCell="1" allowOverlap="1" wp14:anchorId="6473866D" wp14:editId="3B862E7D">
                 <wp:simplePos x="0" y="0"/>
                 <wp:positionH relativeFrom="column">
-                  <wp:posOffset>106045</wp:posOffset>
+                  <wp:posOffset>0</wp:posOffset>
                 </wp:positionH>
                 <wp:positionV relativeFrom="paragraph">
-                  <wp:posOffset>2104730</wp:posOffset>
+                  <wp:posOffset>2147570</wp:posOffset>
                 </wp:positionV>
                 <wp:extent cx="6007100" cy="435610"/>
                 <wp:effectExtent l="0" t="0" r="0" b="2540"/>
@@ -1471,20 +1843,25 @@
                                 <w:b/>
                                 <w:bCs/>
                                 <w:noProof/>
+                                <w:color w:val="auto"/>
                               </w:rPr>
                             </w:pPr>
                             <w:r>
+                              <w:rPr>
+                                <w:color w:val="auto"/>
+                              </w:rPr>
                               <w:t xml:space="preserve">Figure </w:t>
                             </w:r>
-                            <w:fldSimple w:instr=" SEQ Figure \* ARABIC ">
-                              <w:r>
-                                <w:rPr>
-                                  <w:noProof/>
-                                </w:rPr>
-                                <w:t>4</w:t>
-                              </w:r>
-                            </w:fldSimple>
-                            <w:r>
+                            <w:r>
+                              <w:rPr>
+                                <w:color w:val="auto"/>
+                              </w:rPr>
+                              <w:t>4</w:t>
+                            </w:r>
+                            <w:r>
+                              <w:rPr>
+                                <w:color w:val="auto"/>
+                              </w:rPr>
                               <w:t xml:space="preserve">. Effect of group and difficulty level on the time constant. Circles represent the time constant for a single participant at each difficulty level. The horizontal line inside the box indicates the group median while the top and bottom lines represent interquartile ranges. </w:t>
                             </w:r>
                           </w:p>
@@ -1510,7 +1887,7 @@
           </mc:Choice>
           <mc:Fallback>
             <w:pict>
-              <v:shape w14:anchorId="6473866D" id="Text Box 3" o:spid="_x0000_s1029" type="#_x0000_t202" style="position:absolute;margin-left:8.35pt;margin-top:165.75pt;width:473pt;height:34.3pt;z-index:251671552;visibility:visible;mso-wrap-style:square;mso-width-percent:0;mso-height-percent:0;mso-wrap-distance-left:9pt;mso-wrap-distance-top:0;mso-wrap-distance-right:9pt;mso-wrap-distance-bottom:0;mso-position-horizontal:absolute;mso-position-horizontal-relative:text;mso-position-vertical:absolute;mso-position-vertical-relative:text;mso-width-percent:0;mso-height-percent:0;mso-width-relative:margin;mso-height-relative:margin;v-text-anchor:top" o:gfxdata="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" stroked="f">
+              <v:shape w14:anchorId="6473866D" id="Text Box 3" o:spid="_x0000_s1032" type="#_x0000_t202" style="position:absolute;margin-left:0;margin-top:169.1pt;width:473pt;height:34.3pt;z-index:251669504;visibility:visible;mso-wrap-style:square;mso-width-percent:0;mso-height-percent:0;mso-wrap-distance-left:9pt;mso-wrap-distance-top:0;mso-wrap-distance-right:9pt;mso-wrap-distance-bottom:0;mso-position-horizontal:absolute;mso-position-horizontal-relative:text;mso-position-vertical:absolute;mso-position-vertical-relative:text;mso-width-percent:0;mso-height-percent:0;mso-width-relative:margin;mso-height-relative:margin;v-text-anchor:top" o:gfxdata="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" stroked="f">
                 <v:textbox inset="0,0,0,0">
                   <w:txbxContent>
                     <w:p>
@@ -1520,20 +1897,25 @@
                           <w:b/>
                           <w:bCs/>
                           <w:noProof/>
+                          <w:color w:val="auto"/>
                         </w:rPr>
                       </w:pPr>
                       <w:r>
+                        <w:rPr>
+                          <w:color w:val="auto"/>
+                        </w:rPr>
                         <w:t xml:space="preserve">Figure </w:t>
                       </w:r>
-                      <w:fldSimple w:instr=" SEQ Figure \* ARABIC ">
-                        <w:r>
-                          <w:rPr>
-                            <w:noProof/>
-                          </w:rPr>
-                          <w:t>4</w:t>
-                        </w:r>
-                      </w:fldSimple>
-                      <w:r>
+                      <w:r>
+                        <w:rPr>
+                          <w:color w:val="auto"/>
+                        </w:rPr>
+                        <w:t>4</w:t>
+                      </w:r>
+                      <w:r>
+                        <w:rPr>
+                          <w:color w:val="auto"/>
+                        </w:rPr>
                         <w:t xml:space="preserve">. Effect of group and difficulty level on the time constant. Circles represent the time constant for a single participant at each difficulty level. The horizontal line inside the box indicates the group median while the top and bottom lines represent interquartile ranges. </w:t>
                       </w:r>
                     </w:p>
@@ -1545,26 +1927,349 @@
           </mc:Fallback>
         </mc:AlternateContent>
       </w:r>
-      <w:r>
-        <w:rPr>
-          <w:b/>
-          <w:bCs/>
+    </w:p>
+    <w:p>
+      <w:r>
+        <w:lastRenderedPageBreak/>
+        <w:t>A d</w:t>
+      </w:r>
+      <w:r>
+        <w:t>ichoptic error</w:t>
+      </w:r>
+      <w:r>
+        <w:t xml:space="preserve"> is</w:t>
+      </w:r>
+      <w:r>
+        <w:t xml:space="preserve"> defined as failure</w:t>
+      </w:r>
+      <w:r>
+        <w:t xml:space="preserve"> to accurately identify the dichoptic stimulus</w:t>
+      </w:r>
+      <w:r>
+        <w:t xml:space="preserve"> in </w:t>
+      </w:r>
+      <w:r>
+        <w:t>a</w:t>
+      </w:r>
+      <w:r>
+        <w:t xml:space="preserve"> 3-AFC </w:t>
+      </w:r>
+      <w:r>
+        <w:t>anti-suppression task</w:t>
+      </w:r>
+      <w:r>
+        <w:t xml:space="preserve"> </w:t>
+      </w:r>
+      <w:r>
+        <w:t>presented at the beginning of each trial</w:t>
+      </w:r>
+      <w:r>
+        <w:t xml:space="preserve">. </w:t>
+      </w:r>
+      <w:r>
+        <w:t xml:space="preserve">The task is designed to bring awareness to participants on their </w:t>
+      </w:r>
+      <w:r>
+        <w:t xml:space="preserve">binocular coordination. The trial does not begin until the participant accurately identifies the dichoptic stimulus. Since there are three possible stimuli to choose from, we set three as the maximum number of dichoptic errors that could be made per trial. Anything above indicates a failure to do the task and is assigned a value of three. </w:t>
+      </w:r>
+    </w:p>
+    <w:p>
+      <w:r>
+        <w:t>To assess the</w:t>
+      </w:r>
+      <w:r>
+        <w:t xml:space="preserve"> </w:t>
+      </w:r>
+      <w:r>
+        <w:t>if</w:t>
+      </w:r>
+      <w:r>
+        <w:t xml:space="preserve"> participants made less errors at the end of the study compared to the beginning, we calculated error ratio. Error ratio was calculated by taking the sum of all errors for one participant across the three difficulty levels and dividing by the number of trials. We then, took average of the first 4 sessions</w:t>
+      </w:r>
+      <w:r>
+        <w:t xml:space="preserve"> (eight blocks)</w:t>
+      </w:r>
+      <w:r>
+        <w:t xml:space="preserve"> and divided it by the</w:t>
+      </w:r>
+      <w:r>
+        <w:t xml:space="preserve"> average of the</w:t>
+      </w:r>
+      <w:r>
+        <w:t xml:space="preserve"> last </w:t>
+      </w:r>
+      <w:r>
+        <w:t>4 sessions</w:t>
+      </w:r>
+      <w:r>
+        <w:t>.</w:t>
+      </w:r>
+      <w:r>
+        <w:t xml:space="preserve"> We found a moderate correlation of error ratio to </w:t>
+      </w:r>
+      <w:proofErr w:type="spellStart"/>
+      <w:r>
+        <w:t>ppr</w:t>
+      </w:r>
+      <w:proofErr w:type="spellEnd"/>
+      <w:r>
+        <w:t xml:space="preserve"> in the positive direction, indicating that participants who showed a greater ratio (made less errors at the end compared to the beginning) also showed a greater learning ratio (had a greater performance improvement in the game).</w:t>
+      </w:r>
+    </w:p>
+    <w:p>
+      <w:r>
+        <w:rPr>
           <w:noProof/>
         </w:rPr>
-        <w:object w:dxaOrig="12070" w:dyaOrig="11530" w14:anchorId="08631A1B">
-          <v:shape id="_x0000_s1041" type="#_x0000_t75" style="position:absolute;margin-left:108.85pt;margin-top:0;width:219.35pt;height:175.8pt;z-index:251667456;mso-position-horizontal-relative:text;mso-position-vertical-relative:text;mso-width-relative:page;mso-height-relative:page">
-            <v:imagedata r:id="rId15" o:title=""/>
-            <w10:wrap type="topAndBottom"/>
-          </v:shape>
-          <o:OLEObject Type="Embed" ProgID="Acrobat.Document.DC" ShapeID="_x0000_s1041" DrawAspect="Content" ObjectID="_1629628151" r:id="rId16"/>
-        </w:object>
+        <mc:AlternateContent>
+          <mc:Choice Requires="wps">
+            <w:drawing>
+              <wp:anchor distT="0" distB="0" distL="114300" distR="114300" simplePos="0" relativeHeight="251713536" behindDoc="0" locked="0" layoutInCell="1" allowOverlap="1" wp14:anchorId="7380B534" wp14:editId="03FFE770">
+                <wp:simplePos x="0" y="0"/>
+                <wp:positionH relativeFrom="column">
+                  <wp:posOffset>22860</wp:posOffset>
+                </wp:positionH>
+                <wp:positionV relativeFrom="paragraph">
+                  <wp:posOffset>2639060</wp:posOffset>
+                </wp:positionV>
+                <wp:extent cx="5722620" cy="635"/>
+                <wp:effectExtent l="0" t="0" r="0" b="0"/>
+                <wp:wrapTopAndBottom/>
+                <wp:docPr id="19" name="Text Box 19"/>
+                <wp:cNvGraphicFramePr/>
+                <a:graphic xmlns:a="http://schemas.openxmlformats.org/drawingml/2006/main">
+                  <a:graphicData uri="http://schemas.microsoft.com/office/word/2010/wordprocessingShape">
+                    <wps:wsp>
+                      <wps:cNvSpPr txBox="1"/>
+                      <wps:spPr>
+                        <a:xfrm>
+                          <a:off x="0" y="0"/>
+                          <a:ext cx="5722620" cy="635"/>
+                        </a:xfrm>
+                        <a:prstGeom prst="rect">
+                          <a:avLst/>
+                        </a:prstGeom>
+                        <a:solidFill>
+                          <a:prstClr val="white"/>
+                        </a:solidFill>
+                        <a:ln>
+                          <a:noFill/>
+                        </a:ln>
+                      </wps:spPr>
+                      <wps:txbx>
+                        <w:txbxContent>
+                          <w:p>
+                            <w:pPr>
+                              <w:pStyle w:val="Caption"/>
+                              <w:rPr>
+                                <w:noProof/>
+                                <w:color w:val="auto"/>
+                              </w:rPr>
+                            </w:pPr>
+                            <w:r>
+                              <w:rPr>
+                                <w:color w:val="auto"/>
+                              </w:rPr>
+                              <w:t xml:space="preserve">Figure </w:t>
+                            </w:r>
+                            <w:r>
+                              <w:rPr>
+                                <w:color w:val="auto"/>
+                              </w:rPr>
+                              <w:t>6.</w:t>
+                            </w:r>
+                            <w:r>
+                              <w:rPr>
+                                <w:color w:val="auto"/>
+                              </w:rPr>
+                              <w:t xml:space="preserve"> </w:t>
+                            </w:r>
+                            <w:r>
+                              <w:rPr>
+                                <w:i w:val="0"/>
+                                <w:iCs w:val="0"/>
+                                <w:color w:val="auto"/>
+                              </w:rPr>
+                              <w:t xml:space="preserve">Relationship of error </w:t>
+                            </w:r>
+                            <w:r>
+                              <w:rPr>
+                                <w:i w:val="0"/>
+                                <w:iCs w:val="0"/>
+                                <w:color w:val="auto"/>
+                              </w:rPr>
+                              <w:t>and learning ratio.</w:t>
+                            </w:r>
+                            <w:r>
+                              <w:rPr>
+                                <w:color w:val="auto"/>
+                              </w:rPr>
+                              <w:t xml:space="preserve"> </w:t>
+                            </w:r>
+                            <w:r>
+                              <w:rPr>
+                                <w:color w:val="auto"/>
+                              </w:rPr>
+                              <w:t xml:space="preserve"> </w:t>
+                            </w:r>
+                          </w:p>
+                        </w:txbxContent>
+                      </wps:txbx>
+                      <wps:bodyPr rot="0" spcFirstLastPara="0" vertOverflow="overflow" horzOverflow="overflow" vert="horz" wrap="square" lIns="0" tIns="0" rIns="0" bIns="0" numCol="1" spcCol="0" rtlCol="0" fromWordArt="0" anchor="t" anchorCtr="0" forceAA="0" compatLnSpc="1">
+                        <a:prstTxWarp prst="textNoShape">
+                          <a:avLst/>
+                        </a:prstTxWarp>
+                        <a:spAutoFit/>
+                      </wps:bodyPr>
+                    </wps:wsp>
+                  </a:graphicData>
+                </a:graphic>
+                <wp14:sizeRelH relativeFrom="margin">
+                  <wp14:pctWidth>0</wp14:pctWidth>
+                </wp14:sizeRelH>
+              </wp:anchor>
+            </w:drawing>
+          </mc:Choice>
+          <mc:Fallback>
+            <w:pict>
+              <v:shape w14:anchorId="7380B534" id="Text Box 19" o:spid="_x0000_s1033" type="#_x0000_t202" style="position:absolute;margin-left:1.8pt;margin-top:207.8pt;width:450.6pt;height:.05pt;z-index:251713536;visibility:visible;mso-wrap-style:square;mso-width-percent:0;mso-wrap-distance-left:9pt;mso-wrap-distance-top:0;mso-wrap-distance-right:9pt;mso-wrap-distance-bottom:0;mso-position-horizontal:absolute;mso-position-horizontal-relative:text;mso-position-vertical:absolute;mso-position-vertical-relative:text;mso-width-percent:0;mso-width-relative:margin;v-text-anchor:top" o:gfxdata="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" stroked="f">
+                <v:textbox style="mso-fit-shape-to-text:t" inset="0,0,0,0">
+                  <w:txbxContent>
+                    <w:p>
+                      <w:pPr>
+                        <w:pStyle w:val="Caption"/>
+                        <w:rPr>
+                          <w:noProof/>
+                          <w:color w:val="auto"/>
+                        </w:rPr>
+                      </w:pPr>
+                      <w:r>
+                        <w:rPr>
+                          <w:color w:val="auto"/>
+                        </w:rPr>
+                        <w:t xml:space="preserve">Figure </w:t>
+                      </w:r>
+                      <w:r>
+                        <w:rPr>
+                          <w:color w:val="auto"/>
+                        </w:rPr>
+                        <w:t>6.</w:t>
+                      </w:r>
+                      <w:r>
+                        <w:rPr>
+                          <w:color w:val="auto"/>
+                        </w:rPr>
+                        <w:t xml:space="preserve"> </w:t>
+                      </w:r>
+                      <w:r>
+                        <w:rPr>
+                          <w:i w:val="0"/>
+                          <w:iCs w:val="0"/>
+                          <w:color w:val="auto"/>
+                        </w:rPr>
+                        <w:t xml:space="preserve">Relationship of error </w:t>
+                      </w:r>
+                      <w:r>
+                        <w:rPr>
+                          <w:i w:val="0"/>
+                          <w:iCs w:val="0"/>
+                          <w:color w:val="auto"/>
+                        </w:rPr>
+                        <w:t>and learning ratio.</w:t>
+                      </w:r>
+                      <w:r>
+                        <w:rPr>
+                          <w:color w:val="auto"/>
+                        </w:rPr>
+                        <w:t xml:space="preserve"> </w:t>
+                      </w:r>
+                      <w:r>
+                        <w:rPr>
+                          <w:color w:val="auto"/>
+                        </w:rPr>
+                        <w:t xml:space="preserve"> </w:t>
+                      </w:r>
+                    </w:p>
+                  </w:txbxContent>
+                </v:textbox>
+                <w10:wrap type="topAndBottom"/>
+              </v:shape>
+            </w:pict>
+          </mc:Fallback>
+        </mc:AlternateContent>
+      </w:r>
+      <w:r>
+        <w:rPr>
+          <w:noProof/>
+        </w:rPr>
+        <w:drawing>
+          <wp:anchor distT="0" distB="0" distL="114300" distR="114300" simplePos="0" relativeHeight="251714560" behindDoc="0" locked="0" layoutInCell="1" allowOverlap="1" wp14:anchorId="3CABC5AC" wp14:editId="364C9046">
+            <wp:simplePos x="0" y="0"/>
+            <wp:positionH relativeFrom="column">
+              <wp:posOffset>1530350</wp:posOffset>
+            </wp:positionH>
+            <wp:positionV relativeFrom="paragraph">
+              <wp:posOffset>255270</wp:posOffset>
+            </wp:positionV>
+            <wp:extent cx="2962656" cy="2286000"/>
+            <wp:effectExtent l="0" t="0" r="9525" b="0"/>
+            <wp:wrapTopAndBottom/>
+            <wp:docPr id="20" name="Picture 20"/>
+            <wp:cNvGraphicFramePr>
+              <a:graphicFrameLocks xmlns:a="http://schemas.openxmlformats.org/drawingml/2006/main" noChangeAspect="1"/>
+            </wp:cNvGraphicFramePr>
+            <a:graphic xmlns:a="http://schemas.openxmlformats.org/drawingml/2006/main">
+              <a:graphicData uri="http://schemas.openxmlformats.org/drawingml/2006/picture">
+                <pic:pic xmlns:pic="http://schemas.openxmlformats.org/drawingml/2006/picture">
+                  <pic:nvPicPr>
+                    <pic:cNvPr id="0" name="Picture 36"/>
+                    <pic:cNvPicPr>
+                      <a:picLocks noChangeAspect="1" noChangeArrowheads="1"/>
+                    </pic:cNvPicPr>
+                  </pic:nvPicPr>
+                  <pic:blipFill>
+                    <a:blip r:embed="rId18" cstate="print">
+                      <a:extLst>
+                        <a:ext uri="{28A0092B-C50C-407E-A947-70E740481C1C}">
+                          <a14:useLocalDpi xmlns:a14="http://schemas.microsoft.com/office/drawing/2010/main" val="0"/>
+                        </a:ext>
+                      </a:extLst>
+                    </a:blip>
+                    <a:srcRect/>
+                    <a:stretch>
+                      <a:fillRect/>
+                    </a:stretch>
+                  </pic:blipFill>
+                  <pic:spPr bwMode="auto">
+                    <a:xfrm>
+                      <a:off x="0" y="0"/>
+                      <a:ext cx="2962656" cy="2286000"/>
+                    </a:xfrm>
+                    <a:prstGeom prst="rect">
+                      <a:avLst/>
+                    </a:prstGeom>
+                    <a:noFill/>
+                    <a:ln>
+                      <a:noFill/>
+                    </a:ln>
+                  </pic:spPr>
+                </pic:pic>
+              </a:graphicData>
+            </a:graphic>
+            <wp14:sizeRelH relativeFrom="page">
+              <wp14:pctWidth>0</wp14:pctWidth>
+            </wp14:sizeRelH>
+            <wp14:sizeRelV relativeFrom="page">
+              <wp14:pctHeight>0</wp14:pctHeight>
+            </wp14:sizeRelV>
+          </wp:anchor>
+        </w:drawing>
       </w:r>
     </w:p>
     <w:p>
       <w:pPr>
         <w:rPr>
-          <w:b/>
-          <w:bCs/>
+          <w:highlight w:val="yellow"/>
         </w:rPr>
       </w:pPr>
     </w:p>
@@ -1581,6 +2286,1381 @@
         <w:t>Halloween.</w:t>
       </w:r>
     </w:p>
+    <w:p>
+      <w:pPr>
+        <w:rPr>
+          <w:i/>
+          <w:iCs/>
+        </w:rPr>
+      </w:pPr>
+      <w:r>
+        <w:rPr>
+          <w:i/>
+          <w:iCs/>
+        </w:rPr>
+        <w:t>1.2. Transfer to c</w:t>
+      </w:r>
+      <w:r>
+        <w:rPr>
+          <w:i/>
+          <w:iCs/>
+        </w:rPr>
+        <w:t>linical measures of stereoacuity.</w:t>
+      </w:r>
+    </w:p>
+    <w:p>
+      <w:r>
+        <w:t xml:space="preserve">All </w:t>
+      </w:r>
+      <w:r>
+        <w:t xml:space="preserve">participants in the </w:t>
+      </w:r>
+      <w:r>
+        <w:t>stereo-anomalous</w:t>
+      </w:r>
+      <w:r>
+        <w:t xml:space="preserve"> group (except AMS1)</w:t>
+      </w:r>
+      <w:r>
+        <w:t xml:space="preserve"> showed an improvement in</w:t>
+      </w:r>
+      <w:r>
+        <w:t xml:space="preserve"> the </w:t>
+      </w:r>
+      <w:proofErr w:type="spellStart"/>
+      <w:r>
+        <w:t>Randot</w:t>
+      </w:r>
+      <w:proofErr w:type="spellEnd"/>
+      <w:r>
+        <w:t xml:space="preserve"> </w:t>
+      </w:r>
+      <w:proofErr w:type="spellStart"/>
+      <w:r>
+        <w:t>Stereo</w:t>
+      </w:r>
+      <w:r>
+        <w:t>t</w:t>
+      </w:r>
+      <w:r>
+        <w:t>est</w:t>
+      </w:r>
+      <w:proofErr w:type="spellEnd"/>
+      <w:r>
+        <w:t xml:space="preserve"> after training</w:t>
+      </w:r>
+      <w:r>
+        <w:t xml:space="preserve"> with a geometric mean improvement of 95”</w:t>
+      </w:r>
+      <w:r>
+        <w:t xml:space="preserve"> (Figure 6A</w:t>
+      </w:r>
+      <w:r>
+        <w:t>- solid symbols</w:t>
+      </w:r>
+      <w:r>
+        <w:t>)</w:t>
+      </w:r>
+      <w:r>
+        <w:t>.</w:t>
+      </w:r>
+      <w:r>
+        <w:t xml:space="preserve"> Notably, participant AS4 failed the </w:t>
+      </w:r>
+      <w:proofErr w:type="spellStart"/>
+      <w:r>
+        <w:t>Randot</w:t>
+      </w:r>
+      <w:proofErr w:type="spellEnd"/>
+      <w:r>
+        <w:t xml:space="preserve"> </w:t>
+      </w:r>
+      <w:proofErr w:type="spellStart"/>
+      <w:r>
+        <w:t>Stereo</w:t>
+      </w:r>
+      <w:r>
+        <w:t>test</w:t>
+      </w:r>
+      <w:proofErr w:type="spellEnd"/>
+      <w:r>
+        <w:t xml:space="preserve"> before training and improved by </w:t>
+      </w:r>
+      <w:r>
+        <w:t>860”</w:t>
+      </w:r>
+      <w:r>
+        <w:t xml:space="preserve">. </w:t>
+      </w:r>
+      <w:r>
+        <w:t xml:space="preserve">Only participant AMS1 showed no transfer of stereoacuity in the </w:t>
+      </w:r>
+      <w:proofErr w:type="spellStart"/>
+      <w:r>
+        <w:t>Randot</w:t>
+      </w:r>
+      <w:proofErr w:type="spellEnd"/>
+      <w:r>
+        <w:t xml:space="preserve"> </w:t>
+      </w:r>
+      <w:proofErr w:type="spellStart"/>
+      <w:r>
+        <w:t>Stereo</w:t>
+      </w:r>
+      <w:r>
+        <w:t>test</w:t>
+      </w:r>
+      <w:proofErr w:type="spellEnd"/>
+      <w:r>
+        <w:t xml:space="preserve">. </w:t>
+      </w:r>
+      <w:r>
+        <w:t>Seven out of</w:t>
+      </w:r>
+      <w:r>
+        <w:t xml:space="preserve"> the</w:t>
+      </w:r>
+      <w:r>
+        <w:t xml:space="preserve"> ten </w:t>
+      </w:r>
+      <w:r>
+        <w:t xml:space="preserve">stereo-anomalous </w:t>
+      </w:r>
+      <w:r>
+        <w:t xml:space="preserve">participants showed an improvement in the Random Dot 3 Stereo Acuity Test with a geometric mean of 142”. </w:t>
+      </w:r>
+      <w:r>
+        <w:t>Three of the ten participants in the stereo-anomalous group (AS1, AS2, and AS4) failed the Randot3 test before training, but only AS4 improved after training</w:t>
+      </w:r>
+      <w:r>
+        <w:t xml:space="preserve"> (improved by 1400”)</w:t>
+      </w:r>
+      <w:r>
+        <w:t xml:space="preserve">. All participants in the stereo-normal group were at ceiling for both the </w:t>
+      </w:r>
+      <w:proofErr w:type="spellStart"/>
+      <w:r>
+        <w:t>Randot</w:t>
+      </w:r>
+      <w:proofErr w:type="spellEnd"/>
+      <w:r>
+        <w:t xml:space="preserve"> (20</w:t>
+      </w:r>
+      <w:r>
+        <w:t>”</w:t>
+      </w:r>
+      <w:r>
+        <w:t>) and the Random Dot 3 (12.</w:t>
+      </w:r>
+      <w:r>
+        <w:t>5”</w:t>
+      </w:r>
+      <w:r>
+        <w:t>) before training and remained at ceiling after training.</w:t>
+      </w:r>
+      <w:r>
+        <w:t xml:space="preserve"> Thus, their data is not shown. </w:t>
+      </w:r>
+    </w:p>
+    <w:p>
+      <w:r>
+        <w:lastRenderedPageBreak/>
+        <w:t xml:space="preserve">All four participants with anisometropia showed an improvement in </w:t>
+      </w:r>
+      <w:proofErr w:type="spellStart"/>
+      <w:r>
+        <w:t>Randot</w:t>
+      </w:r>
+      <w:proofErr w:type="spellEnd"/>
+      <w:r>
+        <w:t xml:space="preserve"> (geometric mean: 90”) and Random Dot 3 (geometric mean: 205”). </w:t>
+      </w:r>
+      <w:r>
+        <w:t>Alternatively, four</w:t>
+      </w:r>
+      <w:r>
+        <w:t xml:space="preserve"> participants with strabismus showed an improvement in </w:t>
+      </w:r>
+      <w:proofErr w:type="spellStart"/>
+      <w:r>
+        <w:t>Randot</w:t>
+      </w:r>
+      <w:proofErr w:type="spellEnd"/>
+      <w:r>
+        <w:t xml:space="preserve"> (geometric mean: 103”), but only two (AS3 and AS4) showed an improvement in Random Dot 3 (geometric mean: 229”). </w:t>
+      </w:r>
+      <w:r>
+        <w:t>The s</w:t>
+      </w:r>
+      <w:r>
+        <w:t xml:space="preserve">tereo-anomalous participant classified as micro-strabismic (AMS1) </w:t>
+      </w:r>
+      <w:r>
+        <w:t xml:space="preserve">did not show an improvement for </w:t>
+      </w:r>
+      <w:proofErr w:type="spellStart"/>
+      <w:r>
+        <w:t>Randot</w:t>
+      </w:r>
+      <w:proofErr w:type="spellEnd"/>
+      <w:r>
+        <w:t xml:space="preserve"> or Random Dot 3 after training, while the stereo-weak participant (AS-W1) improved by 80” in </w:t>
+      </w:r>
+      <w:proofErr w:type="spellStart"/>
+      <w:r>
+        <w:t>Randot</w:t>
+      </w:r>
+      <w:proofErr w:type="spellEnd"/>
+      <w:r>
+        <w:t xml:space="preserve"> and 12.5” in Random Dot 3. </w:t>
+      </w:r>
+    </w:p>
+    <w:p>
+      <w:r>
+        <w:rPr>
+          <w:noProof/>
+        </w:rPr>
+        <mc:AlternateContent>
+          <mc:Choice Requires="wpg">
+            <w:drawing>
+              <wp:anchor distT="0" distB="0" distL="114300" distR="114300" simplePos="0" relativeHeight="251706368" behindDoc="0" locked="0" layoutInCell="1" allowOverlap="1" wp14:anchorId="3EF01DB9" wp14:editId="2A9E44E5">
+                <wp:simplePos x="0" y="0"/>
+                <wp:positionH relativeFrom="column">
+                  <wp:posOffset>1234440</wp:posOffset>
+                </wp:positionH>
+                <wp:positionV relativeFrom="paragraph">
+                  <wp:posOffset>869315</wp:posOffset>
+                </wp:positionV>
+                <wp:extent cx="333375" cy="2466975"/>
+                <wp:effectExtent l="0" t="0" r="9525" b="9525"/>
+                <wp:wrapSquare wrapText="bothSides"/>
+                <wp:docPr id="21" name="Group 21"/>
+                <wp:cNvGraphicFramePr/>
+                <a:graphic xmlns:a="http://schemas.openxmlformats.org/drawingml/2006/main">
+                  <a:graphicData uri="http://schemas.microsoft.com/office/word/2010/wordprocessingGroup">
+                    <wpg:wgp>
+                      <wpg:cNvGrpSpPr/>
+                      <wpg:grpSpPr>
+                        <a:xfrm>
+                          <a:off x="0" y="0"/>
+                          <a:ext cx="333375" cy="2466975"/>
+                          <a:chOff x="0" y="0"/>
+                          <a:chExt cx="333375" cy="2466975"/>
+                        </a:xfrm>
+                      </wpg:grpSpPr>
+                      <wps:wsp>
+                        <wps:cNvPr id="12" name="Text Box 2"/>
+                        <wps:cNvSpPr txBox="1">
+                          <a:spLocks noChangeArrowheads="1"/>
+                        </wps:cNvSpPr>
+                        <wps:spPr bwMode="auto">
+                          <a:xfrm>
+                            <a:off x="0" y="0"/>
+                            <a:ext cx="333375" cy="295275"/>
+                          </a:xfrm>
+                          <a:prstGeom prst="rect">
+                            <a:avLst/>
+                          </a:prstGeom>
+                          <a:solidFill>
+                            <a:srgbClr val="FFFFFF"/>
+                          </a:solidFill>
+                          <a:ln w="9525">
+                            <a:noFill/>
+                            <a:miter lim="800000"/>
+                            <a:headEnd/>
+                            <a:tailEnd/>
+                          </a:ln>
+                        </wps:spPr>
+                        <wps:txbx>
+                          <w:txbxContent>
+                            <w:p>
+                              <w:r>
+                                <w:t>A.</w:t>
+                              </w:r>
+                            </w:p>
+                          </w:txbxContent>
+                        </wps:txbx>
+                        <wps:bodyPr rot="0" vert="horz" wrap="square" lIns="91440" tIns="45720" rIns="91440" bIns="45720" anchor="t" anchorCtr="0">
+                          <a:noAutofit/>
+                        </wps:bodyPr>
+                      </wps:wsp>
+                      <wps:wsp>
+                        <wps:cNvPr id="13" name="Text Box 2"/>
+                        <wps:cNvSpPr txBox="1">
+                          <a:spLocks noChangeArrowheads="1"/>
+                        </wps:cNvSpPr>
+                        <wps:spPr bwMode="auto">
+                          <a:xfrm>
+                            <a:off x="0" y="2171700"/>
+                            <a:ext cx="333375" cy="295275"/>
+                          </a:xfrm>
+                          <a:prstGeom prst="rect">
+                            <a:avLst/>
+                          </a:prstGeom>
+                          <a:solidFill>
+                            <a:srgbClr val="FFFFFF"/>
+                          </a:solidFill>
+                          <a:ln w="9525">
+                            <a:noFill/>
+                            <a:miter lim="800000"/>
+                            <a:headEnd/>
+                            <a:tailEnd/>
+                          </a:ln>
+                        </wps:spPr>
+                        <wps:txbx>
+                          <w:txbxContent>
+                            <w:p>
+                              <w:r>
+                                <w:t>B.</w:t>
+                              </w:r>
+                            </w:p>
+                          </w:txbxContent>
+                        </wps:txbx>
+                        <wps:bodyPr rot="0" vert="horz" wrap="square" lIns="91440" tIns="45720" rIns="91440" bIns="45720" anchor="t" anchorCtr="0">
+                          <a:noAutofit/>
+                        </wps:bodyPr>
+                      </wps:wsp>
+                    </wpg:wgp>
+                  </a:graphicData>
+                </a:graphic>
+              </wp:anchor>
+            </w:drawing>
+          </mc:Choice>
+          <mc:Fallback>
+            <w:pict>
+              <v:group w14:anchorId="3EF01DB9" id="Group 21" o:spid="_x0000_s1034" style="position:absolute;margin-left:97.2pt;margin-top:68.45pt;width:26.25pt;height:194.25pt;z-index:251706368" coordsize="3333,24669" o:gfxdata="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">
+                <v:shape id="_x0000_s1035" type="#_x0000_t202" style="position:absolute;width:3333;height:2952;visibility:visible;mso-wrap-style:square;v-text-anchor:top" o:gfxdata="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" stroked="f">
+                  <v:textbox>
+                    <w:txbxContent>
+                      <w:p>
+                        <w:r>
+                          <w:t>A.</w:t>
+                        </w:r>
+                      </w:p>
+                    </w:txbxContent>
+                  </v:textbox>
+                </v:shape>
+                <v:shape id="_x0000_s1036" type="#_x0000_t202" style="position:absolute;top:21717;width:3333;height:2952;visibility:visible;mso-wrap-style:square;v-text-anchor:top" o:gfxdata="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" stroked="f">
+                  <v:textbox>
+                    <w:txbxContent>
+                      <w:p>
+                        <w:r>
+                          <w:t>B.</w:t>
+                        </w:r>
+                      </w:p>
+                    </w:txbxContent>
+                  </v:textbox>
+                </v:shape>
+                <w10:wrap type="square"/>
+              </v:group>
+            </w:pict>
+          </mc:Fallback>
+        </mc:AlternateContent>
+      </w:r>
+      <w:r>
+        <w:rPr>
+          <w:noProof/>
+        </w:rPr>
+        <w:object w:dxaOrig="1440" w:dyaOrig="1440" w14:anchorId="53920F74">
+          <v:shape id="_x0000_s1045" type="#_x0000_t75" style="position:absolute;margin-left:130.25pt;margin-top:66.25pt;width:199.45pt;height:358.85pt;z-index:251677696;mso-position-horizontal-relative:text;mso-position-vertical-relative:text;mso-width-relative:page;mso-height-relative:page">
+            <v:imagedata r:id="rId19" o:title=""/>
+            <w10:wrap type="topAndBottom"/>
+          </v:shape>
+          <o:OLEObject Type="Embed" ProgID="Acrobat.Document.DC" ShapeID="_x0000_s1045" DrawAspect="Content" ObjectID="_1631791321" r:id="rId20"/>
+        </w:object>
+      </w:r>
+      <w:r>
+        <w:t xml:space="preserve">To assess whether the initial stereo threshold gives an indication of future improvement, we calculated stereo PPR by taking the initial stereo threshold and dividing it by the post stereo threshold </w:t>
+      </w:r>
+      <w:r>
+        <w:t>(Figure 7B)</w:t>
+      </w:r>
+      <w:r>
+        <w:t xml:space="preserve">. </w:t>
+      </w:r>
+      <w:r>
+        <w:t>Overall, participants with a lower initial stereo threshold</w:t>
+      </w:r>
+      <w:r>
+        <w:t xml:space="preserve"> as measured with </w:t>
+      </w:r>
+      <w:proofErr w:type="spellStart"/>
+      <w:r>
+        <w:t>Randot</w:t>
+      </w:r>
+      <w:proofErr w:type="spellEnd"/>
+      <w:r>
+        <w:t xml:space="preserve"> show a higher stereo PPR, meaning they improved more after training. </w:t>
+      </w:r>
+    </w:p>
+    <w:p>
+      <w:pPr>
+        <w:rPr>
+          <w:i/>
+          <w:iCs/>
+        </w:rPr>
+      </w:pPr>
+      <w:r>
+        <w:rPr>
+          <w:noProof/>
+        </w:rPr>
+        <mc:AlternateContent>
+          <mc:Choice Requires="wps">
+            <w:drawing>
+              <wp:anchor distT="0" distB="0" distL="114300" distR="114300" simplePos="0" relativeHeight="251679744" behindDoc="0" locked="0" layoutInCell="1" allowOverlap="1" wp14:anchorId="624A3DAF" wp14:editId="75232858">
+                <wp:simplePos x="0" y="0"/>
+                <wp:positionH relativeFrom="column">
+                  <wp:posOffset>7620</wp:posOffset>
+                </wp:positionH>
+                <wp:positionV relativeFrom="paragraph">
+                  <wp:posOffset>4735195</wp:posOffset>
+                </wp:positionV>
+                <wp:extent cx="6045200" cy="868680"/>
+                <wp:effectExtent l="0" t="0" r="0" b="7620"/>
+                <wp:wrapTopAndBottom/>
+                <wp:docPr id="5" name="Text Box 5"/>
+                <wp:cNvGraphicFramePr/>
+                <a:graphic xmlns:a="http://schemas.openxmlformats.org/drawingml/2006/main">
+                  <a:graphicData uri="http://schemas.microsoft.com/office/word/2010/wordprocessingShape">
+                    <wps:wsp>
+                      <wps:cNvSpPr txBox="1"/>
+                      <wps:spPr>
+                        <a:xfrm>
+                          <a:off x="0" y="0"/>
+                          <a:ext cx="6045200" cy="868680"/>
+                        </a:xfrm>
+                        <a:prstGeom prst="rect">
+                          <a:avLst/>
+                        </a:prstGeom>
+                        <a:solidFill>
+                          <a:prstClr val="white"/>
+                        </a:solidFill>
+                        <a:ln>
+                          <a:noFill/>
+                        </a:ln>
+                      </wps:spPr>
+                      <wps:txbx>
+                        <w:txbxContent>
+                          <w:p>
+                            <w:pPr>
+                              <w:pStyle w:val="Caption"/>
+                              <w:rPr>
+                                <w:i w:val="0"/>
+                                <w:iCs w:val="0"/>
+                                <w:color w:val="auto"/>
+                              </w:rPr>
+                            </w:pPr>
+                            <w:r>
+                              <w:rPr>
+                                <w:color w:val="auto"/>
+                              </w:rPr>
+                              <w:t xml:space="preserve">Figure </w:t>
+                            </w:r>
+                            <w:r>
+                              <w:rPr>
+                                <w:color w:val="auto"/>
+                              </w:rPr>
+                              <w:t>7</w:t>
+                            </w:r>
+                            <w:r>
+                              <w:rPr>
+                                <w:color w:val="auto"/>
+                              </w:rPr>
+                              <w:t xml:space="preserve">. </w:t>
+                            </w:r>
+                            <w:r>
+                              <w:rPr>
+                                <w:i w:val="0"/>
+                                <w:iCs w:val="0"/>
+                                <w:color w:val="auto"/>
+                              </w:rPr>
+                              <w:t>Clinical</w:t>
+                            </w:r>
+                            <w:r>
+                              <w:rPr>
+                                <w:i w:val="0"/>
+                                <w:iCs w:val="0"/>
+                                <w:color w:val="auto"/>
+                              </w:rPr>
+                              <w:t xml:space="preserve"> stereoacuity </w:t>
+                            </w:r>
+                            <w:r>
+                              <w:rPr>
+                                <w:i w:val="0"/>
+                                <w:iCs w:val="0"/>
+                                <w:color w:val="auto"/>
+                              </w:rPr>
+                              <w:t>i</w:t>
+                            </w:r>
+                            <w:r>
+                              <w:rPr>
+                                <w:i w:val="0"/>
+                                <w:iCs w:val="0"/>
+                                <w:color w:val="auto"/>
+                              </w:rPr>
+                              <w:t>mprovement</w:t>
+                            </w:r>
+                            <w:r>
+                              <w:rPr>
+                                <w:i w:val="0"/>
+                                <w:iCs w:val="0"/>
+                                <w:color w:val="auto"/>
+                              </w:rPr>
+                              <w:t xml:space="preserve"> as a function of initial </w:t>
+                            </w:r>
+                            <w:proofErr w:type="spellStart"/>
+                            <w:r>
+                              <w:rPr>
+                                <w:i w:val="0"/>
+                                <w:iCs w:val="0"/>
+                                <w:color w:val="auto"/>
+                              </w:rPr>
+                              <w:t>Randot</w:t>
+                            </w:r>
+                            <w:proofErr w:type="spellEnd"/>
+                            <w:r>
+                              <w:rPr>
+                                <w:i w:val="0"/>
+                                <w:iCs w:val="0"/>
+                                <w:color w:val="auto"/>
+                              </w:rPr>
+                              <w:t xml:space="preserve"> and Random Dot 3 </w:t>
+                            </w:r>
+                            <w:proofErr w:type="spellStart"/>
+                            <w:r>
+                              <w:rPr>
+                                <w:i w:val="0"/>
+                                <w:iCs w:val="0"/>
+                                <w:color w:val="auto"/>
+                              </w:rPr>
+                              <w:t>stereotests</w:t>
+                            </w:r>
+                            <w:proofErr w:type="spellEnd"/>
+                            <w:r>
+                              <w:rPr>
+                                <w:i w:val="0"/>
+                                <w:iCs w:val="0"/>
+                                <w:color w:val="auto"/>
+                              </w:rPr>
+                              <w:t>.</w:t>
+                            </w:r>
+                            <w:r>
+                              <w:rPr>
+                                <w:i w:val="0"/>
+                                <w:iCs w:val="0"/>
+                                <w:color w:val="auto"/>
+                              </w:rPr>
+                              <w:t xml:space="preserve"> </w:t>
+                            </w:r>
+                            <w:r>
+                              <w:rPr>
+                                <w:i w:val="0"/>
+                                <w:iCs w:val="0"/>
+                                <w:color w:val="auto"/>
+                              </w:rPr>
+                              <w:t>Each symbol represents data from one participant in the stereo-anomalous group.</w:t>
+                            </w:r>
+                            <w:r>
+                              <w:rPr>
+                                <w:i w:val="0"/>
+                                <w:iCs w:val="0"/>
+                                <w:color w:val="auto"/>
+                              </w:rPr>
+                              <w:t xml:space="preserve"> C</w:t>
+                            </w:r>
+                            <w:r>
+                              <w:rPr>
+                                <w:i w:val="0"/>
+                                <w:iCs w:val="0"/>
+                                <w:color w:val="auto"/>
+                              </w:rPr>
+                              <w:t xml:space="preserve">olor </w:t>
+                            </w:r>
+                            <w:r>
+                              <w:rPr>
+                                <w:i w:val="0"/>
+                                <w:iCs w:val="0"/>
+                                <w:color w:val="auto"/>
+                              </w:rPr>
+                              <w:t>indicates binocular condition:</w:t>
+                            </w:r>
+                            <w:r>
+                              <w:rPr>
+                                <w:i w:val="0"/>
+                                <w:iCs w:val="0"/>
+                                <w:color w:val="auto"/>
+                              </w:rPr>
+                              <w:t xml:space="preserve"> anisometropia (blue), strabismus (red), or weak stereo (green). (A) S</w:t>
+                            </w:r>
+                            <w:r>
+                              <w:rPr>
+                                <w:i w:val="0"/>
+                                <w:iCs w:val="0"/>
+                                <w:color w:val="auto"/>
+                              </w:rPr>
+                              <w:t>hows a</w:t>
+                            </w:r>
+                            <w:r>
+                              <w:rPr>
+                                <w:i w:val="0"/>
+                                <w:iCs w:val="0"/>
+                                <w:color w:val="auto"/>
+                              </w:rPr>
+                              <w:t xml:space="preserve"> pre- versus post-training plot for </w:t>
+                            </w:r>
+                            <w:proofErr w:type="spellStart"/>
+                            <w:r>
+                              <w:rPr>
+                                <w:i w:val="0"/>
+                                <w:iCs w:val="0"/>
+                                <w:color w:val="auto"/>
+                              </w:rPr>
+                              <w:t>Randot</w:t>
+                            </w:r>
+                            <w:proofErr w:type="spellEnd"/>
+                            <w:r>
+                              <w:rPr>
+                                <w:i w:val="0"/>
+                                <w:iCs w:val="0"/>
+                                <w:color w:val="auto"/>
+                              </w:rPr>
+                              <w:t xml:space="preserve"> (solid symbols) and Random Dot 3 (open symbols) stereoacuity measures. Data under the diagonal unity line indicate an improvement in stereoacuity. (B) Shows</w:t>
+                            </w:r>
+                            <w:r>
+                              <w:rPr>
+                                <w:i w:val="0"/>
+                                <w:iCs w:val="0"/>
+                                <w:color w:val="auto"/>
+                              </w:rPr>
+                              <w:t xml:space="preserve"> the relationship between the initial stereo threshold and the pre to post </w:t>
+                            </w:r>
+                            <w:r>
+                              <w:rPr>
+                                <w:i w:val="0"/>
+                                <w:iCs w:val="0"/>
+                                <w:color w:val="auto"/>
+                              </w:rPr>
+                              <w:t xml:space="preserve">stereo </w:t>
+                            </w:r>
+                            <w:r>
+                              <w:rPr>
+                                <w:i w:val="0"/>
+                                <w:iCs w:val="0"/>
+                                <w:color w:val="auto"/>
+                              </w:rPr>
+                              <w:t xml:space="preserve">ratio. </w:t>
+                            </w:r>
+                            <w:r>
+                              <w:rPr>
+                                <w:i w:val="0"/>
+                                <w:iCs w:val="0"/>
+                                <w:color w:val="auto"/>
+                              </w:rPr>
+                              <w:t xml:space="preserve">Data above the horizontal line indicate an improvement in </w:t>
+                            </w:r>
+                            <w:r>
+                              <w:rPr>
+                                <w:i w:val="0"/>
+                                <w:iCs w:val="0"/>
+                                <w:color w:val="auto"/>
+                              </w:rPr>
+                              <w:t xml:space="preserve">stereo </w:t>
+                            </w:r>
+                            <w:r>
+                              <w:rPr>
+                                <w:i w:val="0"/>
+                                <w:iCs w:val="0"/>
+                                <w:color w:val="auto"/>
+                              </w:rPr>
+                              <w:t>PPR.</w:t>
+                            </w:r>
+                            <w:r>
+                              <w:rPr>
+                                <w:i w:val="0"/>
+                                <w:iCs w:val="0"/>
+                                <w:color w:val="auto"/>
+                              </w:rPr>
+                              <w:t xml:space="preserve"> </w:t>
+                            </w:r>
+                          </w:p>
+                        </w:txbxContent>
+                      </wps:txbx>
+                      <wps:bodyPr rot="0" spcFirstLastPara="0" vertOverflow="overflow" horzOverflow="overflow" vert="horz" wrap="square" lIns="0" tIns="0" rIns="0" bIns="0" numCol="1" spcCol="0" rtlCol="0" fromWordArt="0" anchor="t" anchorCtr="0" forceAA="0" compatLnSpc="1">
+                        <a:prstTxWarp prst="textNoShape">
+                          <a:avLst/>
+                        </a:prstTxWarp>
+                        <a:noAutofit/>
+                      </wps:bodyPr>
+                    </wps:wsp>
+                  </a:graphicData>
+                </a:graphic>
+                <wp14:sizeRelH relativeFrom="margin">
+                  <wp14:pctWidth>0</wp14:pctWidth>
+                </wp14:sizeRelH>
+                <wp14:sizeRelV relativeFrom="margin">
+                  <wp14:pctHeight>0</wp14:pctHeight>
+                </wp14:sizeRelV>
+              </wp:anchor>
+            </w:drawing>
+          </mc:Choice>
+          <mc:Fallback>
+            <w:pict>
+              <v:shape w14:anchorId="624A3DAF" id="Text Box 5" o:spid="_x0000_s1037" type="#_x0000_t202" style="position:absolute;margin-left:.6pt;margin-top:372.85pt;width:476pt;height:68.4pt;z-index:251679744;visibility:visible;mso-wrap-style:square;mso-width-percent:0;mso-height-percent:0;mso-wrap-distance-left:9pt;mso-wrap-distance-top:0;mso-wrap-distance-right:9pt;mso-wrap-distance-bottom:0;mso-position-horizontal:absolute;mso-position-horizontal-relative:text;mso-position-vertical:absolute;mso-position-vertical-relative:text;mso-width-percent:0;mso-height-percent:0;mso-width-relative:margin;mso-height-relative:margin;v-text-anchor:top" o:gfxdata="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" stroked="f">
+                <v:textbox inset="0,0,0,0">
+                  <w:txbxContent>
+                    <w:p>
+                      <w:pPr>
+                        <w:pStyle w:val="Caption"/>
+                        <w:rPr>
+                          <w:i w:val="0"/>
+                          <w:iCs w:val="0"/>
+                          <w:color w:val="auto"/>
+                        </w:rPr>
+                      </w:pPr>
+                      <w:r>
+                        <w:rPr>
+                          <w:color w:val="auto"/>
+                        </w:rPr>
+                        <w:t xml:space="preserve">Figure </w:t>
+                      </w:r>
+                      <w:r>
+                        <w:rPr>
+                          <w:color w:val="auto"/>
+                        </w:rPr>
+                        <w:t>7</w:t>
+                      </w:r>
+                      <w:r>
+                        <w:rPr>
+                          <w:color w:val="auto"/>
+                        </w:rPr>
+                        <w:t xml:space="preserve">. </w:t>
+                      </w:r>
+                      <w:r>
+                        <w:rPr>
+                          <w:i w:val="0"/>
+                          <w:iCs w:val="0"/>
+                          <w:color w:val="auto"/>
+                        </w:rPr>
+                        <w:t>Clinical</w:t>
+                      </w:r>
+                      <w:r>
+                        <w:rPr>
+                          <w:i w:val="0"/>
+                          <w:iCs w:val="0"/>
+                          <w:color w:val="auto"/>
+                        </w:rPr>
+                        <w:t xml:space="preserve"> stereoacuity </w:t>
+                      </w:r>
+                      <w:r>
+                        <w:rPr>
+                          <w:i w:val="0"/>
+                          <w:iCs w:val="0"/>
+                          <w:color w:val="auto"/>
+                        </w:rPr>
+                        <w:t>i</w:t>
+                      </w:r>
+                      <w:r>
+                        <w:rPr>
+                          <w:i w:val="0"/>
+                          <w:iCs w:val="0"/>
+                          <w:color w:val="auto"/>
+                        </w:rPr>
+                        <w:t>mprovement</w:t>
+                      </w:r>
+                      <w:r>
+                        <w:rPr>
+                          <w:i w:val="0"/>
+                          <w:iCs w:val="0"/>
+                          <w:color w:val="auto"/>
+                        </w:rPr>
+                        <w:t xml:space="preserve"> as a function of initial </w:t>
+                      </w:r>
+                      <w:proofErr w:type="spellStart"/>
+                      <w:r>
+                        <w:rPr>
+                          <w:i w:val="0"/>
+                          <w:iCs w:val="0"/>
+                          <w:color w:val="auto"/>
+                        </w:rPr>
+                        <w:t>Randot</w:t>
+                      </w:r>
+                      <w:proofErr w:type="spellEnd"/>
+                      <w:r>
+                        <w:rPr>
+                          <w:i w:val="0"/>
+                          <w:iCs w:val="0"/>
+                          <w:color w:val="auto"/>
+                        </w:rPr>
+                        <w:t xml:space="preserve"> and Random Dot 3 </w:t>
+                      </w:r>
+                      <w:proofErr w:type="spellStart"/>
+                      <w:r>
+                        <w:rPr>
+                          <w:i w:val="0"/>
+                          <w:iCs w:val="0"/>
+                          <w:color w:val="auto"/>
+                        </w:rPr>
+                        <w:t>stereotests</w:t>
+                      </w:r>
+                      <w:proofErr w:type="spellEnd"/>
+                      <w:r>
+                        <w:rPr>
+                          <w:i w:val="0"/>
+                          <w:iCs w:val="0"/>
+                          <w:color w:val="auto"/>
+                        </w:rPr>
+                        <w:t>.</w:t>
+                      </w:r>
+                      <w:r>
+                        <w:rPr>
+                          <w:i w:val="0"/>
+                          <w:iCs w:val="0"/>
+                          <w:color w:val="auto"/>
+                        </w:rPr>
+                        <w:t xml:space="preserve"> </w:t>
+                      </w:r>
+                      <w:r>
+                        <w:rPr>
+                          <w:i w:val="0"/>
+                          <w:iCs w:val="0"/>
+                          <w:color w:val="auto"/>
+                        </w:rPr>
+                        <w:t>Each symbol represents data from one participant in the stereo-anomalous group.</w:t>
+                      </w:r>
+                      <w:r>
+                        <w:rPr>
+                          <w:i w:val="0"/>
+                          <w:iCs w:val="0"/>
+                          <w:color w:val="auto"/>
+                        </w:rPr>
+                        <w:t xml:space="preserve"> C</w:t>
+                      </w:r>
+                      <w:r>
+                        <w:rPr>
+                          <w:i w:val="0"/>
+                          <w:iCs w:val="0"/>
+                          <w:color w:val="auto"/>
+                        </w:rPr>
+                        <w:t xml:space="preserve">olor </w:t>
+                      </w:r>
+                      <w:r>
+                        <w:rPr>
+                          <w:i w:val="0"/>
+                          <w:iCs w:val="0"/>
+                          <w:color w:val="auto"/>
+                        </w:rPr>
+                        <w:t>indicates binocular condition:</w:t>
+                      </w:r>
+                      <w:r>
+                        <w:rPr>
+                          <w:i w:val="0"/>
+                          <w:iCs w:val="0"/>
+                          <w:color w:val="auto"/>
+                        </w:rPr>
+                        <w:t xml:space="preserve"> anisometropia (blue), strabismus (red), or weak stereo (green). (A) S</w:t>
+                      </w:r>
+                      <w:r>
+                        <w:rPr>
+                          <w:i w:val="0"/>
+                          <w:iCs w:val="0"/>
+                          <w:color w:val="auto"/>
+                        </w:rPr>
+                        <w:t>hows a</w:t>
+                      </w:r>
+                      <w:r>
+                        <w:rPr>
+                          <w:i w:val="0"/>
+                          <w:iCs w:val="0"/>
+                          <w:color w:val="auto"/>
+                        </w:rPr>
+                        <w:t xml:space="preserve"> pre- versus post-training plot for </w:t>
+                      </w:r>
+                      <w:proofErr w:type="spellStart"/>
+                      <w:r>
+                        <w:rPr>
+                          <w:i w:val="0"/>
+                          <w:iCs w:val="0"/>
+                          <w:color w:val="auto"/>
+                        </w:rPr>
+                        <w:t>Randot</w:t>
+                      </w:r>
+                      <w:proofErr w:type="spellEnd"/>
+                      <w:r>
+                        <w:rPr>
+                          <w:i w:val="0"/>
+                          <w:iCs w:val="0"/>
+                          <w:color w:val="auto"/>
+                        </w:rPr>
+                        <w:t xml:space="preserve"> (solid symbols) and Random Dot 3 (open symbols) stereoacuity measures. Data under the diagonal unity line indicate an improvement in stereoacuity. (B) Shows</w:t>
+                      </w:r>
+                      <w:r>
+                        <w:rPr>
+                          <w:i w:val="0"/>
+                          <w:iCs w:val="0"/>
+                          <w:color w:val="auto"/>
+                        </w:rPr>
+                        <w:t xml:space="preserve"> the relationship between the initial stereo threshold and the pre to post </w:t>
+                      </w:r>
+                      <w:r>
+                        <w:rPr>
+                          <w:i w:val="0"/>
+                          <w:iCs w:val="0"/>
+                          <w:color w:val="auto"/>
+                        </w:rPr>
+                        <w:t xml:space="preserve">stereo </w:t>
+                      </w:r>
+                      <w:r>
+                        <w:rPr>
+                          <w:i w:val="0"/>
+                          <w:iCs w:val="0"/>
+                          <w:color w:val="auto"/>
+                        </w:rPr>
+                        <w:t xml:space="preserve">ratio. </w:t>
+                      </w:r>
+                      <w:r>
+                        <w:rPr>
+                          <w:i w:val="0"/>
+                          <w:iCs w:val="0"/>
+                          <w:color w:val="auto"/>
+                        </w:rPr>
+                        <w:t xml:space="preserve">Data above the horizontal line indicate an improvement in </w:t>
+                      </w:r>
+                      <w:r>
+                        <w:rPr>
+                          <w:i w:val="0"/>
+                          <w:iCs w:val="0"/>
+                          <w:color w:val="auto"/>
+                        </w:rPr>
+                        <w:t xml:space="preserve">stereo </w:t>
+                      </w:r>
+                      <w:r>
+                        <w:rPr>
+                          <w:i w:val="0"/>
+                          <w:iCs w:val="0"/>
+                          <w:color w:val="auto"/>
+                        </w:rPr>
+                        <w:t>PPR.</w:t>
+                      </w:r>
+                      <w:r>
+                        <w:rPr>
+                          <w:i w:val="0"/>
+                          <w:iCs w:val="0"/>
+                          <w:color w:val="auto"/>
+                        </w:rPr>
+                        <w:t xml:space="preserve"> </w:t>
+                      </w:r>
+                    </w:p>
+                  </w:txbxContent>
+                </v:textbox>
+                <w10:wrap type="topAndBottom"/>
+              </v:shape>
+            </w:pict>
+          </mc:Fallback>
+        </mc:AlternateContent>
+      </w:r>
+    </w:p>
+    <w:p>
+      <w:pPr>
+        <w:rPr>
+          <w:i/>
+          <w:iCs/>
+        </w:rPr>
+      </w:pPr>
+    </w:p>
+    <w:p>
+      <w:pPr>
+        <w:rPr>
+          <w:i/>
+          <w:iCs/>
+        </w:rPr>
+      </w:pPr>
+    </w:p>
+    <w:p>
+      <w:pPr>
+        <w:rPr>
+          <w:i/>
+          <w:iCs/>
+        </w:rPr>
+      </w:pPr>
+      <w:r>
+        <w:rPr>
+          <w:i/>
+          <w:iCs/>
+        </w:rPr>
+        <w:lastRenderedPageBreak/>
+        <w:t>1.3 Clinical stereoacuity change across training in the stereo-anomalous group</w:t>
+      </w:r>
+    </w:p>
+    <w:p>
+      <w:r>
+        <w:rPr>
+          <w:noProof/>
+        </w:rPr>
+        <mc:AlternateContent>
+          <mc:Choice Requires="wps">
+            <w:drawing>
+              <wp:anchor distT="0" distB="0" distL="114300" distR="114300" simplePos="0" relativeHeight="251681792" behindDoc="0" locked="0" layoutInCell="1" allowOverlap="1" wp14:anchorId="05CC8DA8" wp14:editId="64D543AD">
+                <wp:simplePos x="0" y="0"/>
+                <wp:positionH relativeFrom="column">
+                  <wp:posOffset>91440</wp:posOffset>
+                </wp:positionH>
+                <wp:positionV relativeFrom="paragraph">
+                  <wp:posOffset>4423410</wp:posOffset>
+                </wp:positionV>
+                <wp:extent cx="5913120" cy="344170"/>
+                <wp:effectExtent l="0" t="0" r="0" b="0"/>
+                <wp:wrapTopAndBottom/>
+                <wp:docPr id="6" name="Text Box 6"/>
+                <wp:cNvGraphicFramePr/>
+                <a:graphic xmlns:a="http://schemas.openxmlformats.org/drawingml/2006/main">
+                  <a:graphicData uri="http://schemas.microsoft.com/office/word/2010/wordprocessingShape">
+                    <wps:wsp>
+                      <wps:cNvSpPr txBox="1"/>
+                      <wps:spPr>
+                        <a:xfrm>
+                          <a:off x="0" y="0"/>
+                          <a:ext cx="5913120" cy="344170"/>
+                        </a:xfrm>
+                        <a:prstGeom prst="rect">
+                          <a:avLst/>
+                        </a:prstGeom>
+                        <a:solidFill>
+                          <a:prstClr val="white"/>
+                        </a:solidFill>
+                        <a:ln>
+                          <a:noFill/>
+                        </a:ln>
+                      </wps:spPr>
+                      <wps:txbx>
+                        <w:txbxContent>
+                          <w:p>
+                            <w:pPr>
+                              <w:pStyle w:val="Caption"/>
+                              <w:rPr>
+                                <w:noProof/>
+                                <w:color w:val="auto"/>
+                              </w:rPr>
+                            </w:pPr>
+                            <w:r>
+                              <w:rPr>
+                                <w:color w:val="auto"/>
+                              </w:rPr>
+                              <w:t xml:space="preserve">Figure </w:t>
+                            </w:r>
+                            <w:r>
+                              <w:rPr>
+                                <w:color w:val="auto"/>
+                              </w:rPr>
+                              <w:t>8</w:t>
+                            </w:r>
+                            <w:r>
+                              <w:rPr>
+                                <w:color w:val="auto"/>
+                              </w:rPr>
+                              <w:t xml:space="preserve">. </w:t>
+                            </w:r>
+                            <w:r>
+                              <w:rPr>
+                                <w:i w:val="0"/>
+                                <w:iCs w:val="0"/>
+                                <w:color w:val="auto"/>
+                              </w:rPr>
+                              <w:t>Rate of stereo threshold change between participants with anisometropia and strabismus as a function of hours of training.</w:t>
+                            </w:r>
+                            <w:r>
+                              <w:rPr>
+                                <w:color w:val="auto"/>
+                              </w:rPr>
+                              <w:t xml:space="preserve"> </w:t>
+                            </w:r>
+                          </w:p>
+                        </w:txbxContent>
+                      </wps:txbx>
+                      <wps:bodyPr rot="0" spcFirstLastPara="0" vertOverflow="overflow" horzOverflow="overflow" vert="horz" wrap="square" lIns="0" tIns="0" rIns="0" bIns="0" numCol="1" spcCol="0" rtlCol="0" fromWordArt="0" anchor="t" anchorCtr="0" forceAA="0" compatLnSpc="1">
+                        <a:prstTxWarp prst="textNoShape">
+                          <a:avLst/>
+                        </a:prstTxWarp>
+                        <a:noAutofit/>
+                      </wps:bodyPr>
+                    </wps:wsp>
+                  </a:graphicData>
+                </a:graphic>
+                <wp14:sizeRelH relativeFrom="margin">
+                  <wp14:pctWidth>0</wp14:pctWidth>
+                </wp14:sizeRelH>
+                <wp14:sizeRelV relativeFrom="margin">
+                  <wp14:pctHeight>0</wp14:pctHeight>
+                </wp14:sizeRelV>
+              </wp:anchor>
+            </w:drawing>
+          </mc:Choice>
+          <mc:Fallback>
+            <w:pict>
+              <v:shape w14:anchorId="05CC8DA8" id="Text Box 6" o:spid="_x0000_s1038" type="#_x0000_t202" style="position:absolute;margin-left:7.2pt;margin-top:348.3pt;width:465.6pt;height:27.1pt;z-index:251681792;visibility:visible;mso-wrap-style:square;mso-width-percent:0;mso-height-percent:0;mso-wrap-distance-left:9pt;mso-wrap-distance-top:0;mso-wrap-distance-right:9pt;mso-wrap-distance-bottom:0;mso-position-horizontal:absolute;mso-position-horizontal-relative:text;mso-position-vertical:absolute;mso-position-vertical-relative:text;mso-width-percent:0;mso-height-percent:0;mso-width-relative:margin;mso-height-relative:margin;v-text-anchor:top" o:gfxdata="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" stroked="f">
+                <v:textbox inset="0,0,0,0">
+                  <w:txbxContent>
+                    <w:p>
+                      <w:pPr>
+                        <w:pStyle w:val="Caption"/>
+                        <w:rPr>
+                          <w:noProof/>
+                          <w:color w:val="auto"/>
+                        </w:rPr>
+                      </w:pPr>
+                      <w:r>
+                        <w:rPr>
+                          <w:color w:val="auto"/>
+                        </w:rPr>
+                        <w:t xml:space="preserve">Figure </w:t>
+                      </w:r>
+                      <w:r>
+                        <w:rPr>
+                          <w:color w:val="auto"/>
+                        </w:rPr>
+                        <w:t>8</w:t>
+                      </w:r>
+                      <w:r>
+                        <w:rPr>
+                          <w:color w:val="auto"/>
+                        </w:rPr>
+                        <w:t xml:space="preserve">. </w:t>
+                      </w:r>
+                      <w:r>
+                        <w:rPr>
+                          <w:i w:val="0"/>
+                          <w:iCs w:val="0"/>
+                          <w:color w:val="auto"/>
+                        </w:rPr>
+                        <w:t>Rate of stereo threshold change between participants with anisometropia and strabismus as a function of hours of training.</w:t>
+                      </w:r>
+                      <w:r>
+                        <w:rPr>
+                          <w:color w:val="auto"/>
+                        </w:rPr>
+                        <w:t xml:space="preserve"> </w:t>
+                      </w:r>
+                    </w:p>
+                  </w:txbxContent>
+                </v:textbox>
+                <w10:wrap type="topAndBottom"/>
+              </v:shape>
+            </w:pict>
+          </mc:Fallback>
+        </mc:AlternateContent>
+      </w:r>
+      <w:r>
+        <w:t xml:space="preserve">Since participants were measured at least five </w:t>
+      </w:r>
+      <w:r>
+        <w:t xml:space="preserve">times, </w:t>
+      </w:r>
+      <w:proofErr w:type="gramStart"/>
+      <w:r>
+        <w:t>with the exception of</w:t>
+      </w:r>
+      <w:proofErr w:type="gramEnd"/>
+      <w:r>
+        <w:t xml:space="preserve"> AS1 and AA1 who were measured seven times since they completed an additional ten hours, we were interested to assess stereo threshold changes across </w:t>
+      </w:r>
+      <w:r>
+        <w:t xml:space="preserve">training. Overall, most stereo-anomalous participants showed an improvement with training. Of </w:t>
+      </w:r>
+      <w:proofErr w:type="gramStart"/>
+      <w:r>
+        <w:t>particular interest</w:t>
+      </w:r>
+      <w:proofErr w:type="gramEnd"/>
+      <w:r>
+        <w:t xml:space="preserve"> was whether participants with anisometropia differ from those with strabismus. In Figure 8, we plot stere</w:t>
+      </w:r>
+      <w:bookmarkStart w:id="1" w:name="_GoBack"/>
+      <w:bookmarkEnd w:id="1"/>
+      <w:r>
+        <w:t>o threshold (</w:t>
+      </w:r>
+      <w:proofErr w:type="spellStart"/>
+      <w:r>
+        <w:t>Randot</w:t>
+      </w:r>
+      <w:proofErr w:type="spellEnd"/>
+      <w:r>
+        <w:t>- large circles; Random Dot 3- small circles) for participants with anisometropia (blue symbols) and strabismus (red symbols) as a function of hours of game play. Overall, participants with anisometropia show a higher rate of learning (</w:t>
+      </w:r>
+      <w:r>
+        <w:rPr>
+          <w:highlight w:val="yellow"/>
+        </w:rPr>
+        <w:t>insert slope</w:t>
+      </w:r>
+      <w:r>
+        <w:t>) compared to participants with strabismus (</w:t>
+      </w:r>
+      <w:r>
+        <w:rPr>
+          <w:highlight w:val="yellow"/>
+        </w:rPr>
+        <w:t>insert slope</w:t>
+      </w:r>
+      <w:r>
+        <w:t xml:space="preserve">). </w:t>
+      </w:r>
+    </w:p>
+    <w:p>
+      <w:r>
+        <w:rPr>
+          <w:noProof/>
+        </w:rPr>
+        <w:object w:dxaOrig="1440" w:dyaOrig="1440" w14:anchorId="12E3F322">
+          <v:shape id="_x0000_s1044" type="#_x0000_t75" style="position:absolute;margin-left:120.9pt;margin-top:7.4pt;width:218.75pt;height:204.35pt;z-index:251675648;mso-position-horizontal-relative:text;mso-position-vertical-relative:text;mso-width-relative:page;mso-height-relative:page">
+            <v:imagedata r:id="rId21" o:title=""/>
+            <w10:wrap type="topAndBottom"/>
+          </v:shape>
+          <o:OLEObject Type="Embed" ProgID="Acrobat.Document.DC" ShapeID="_x0000_s1044" DrawAspect="Content" ObjectID="_1631791322" r:id="rId22"/>
+        </w:object>
+      </w:r>
+    </w:p>
+    <w:p>
+      <w:pPr>
+        <w:rPr>
+          <w:i/>
+          <w:iCs/>
+        </w:rPr>
+      </w:pPr>
+    </w:p>
+    <w:p/>
+    <w:p/>
+    <w:p/>
+    <w:p>
+      <w:r>
+        <w:rPr>
+          <w:noProof/>
+        </w:rPr>
+        <w:lastRenderedPageBreak/>
+        <w:object w:dxaOrig="1440" w:dyaOrig="1440" w14:anchorId="7823D34F">
+          <v:shape id="_x0000_s1043" type="#_x0000_t75" style="position:absolute;margin-left:21.2pt;margin-top:192pt;width:203.25pt;height:189.95pt;z-index:251673600;mso-position-horizontal-relative:text;mso-position-vertical-relative:text;mso-width-relative:page;mso-height-relative:page">
+            <v:imagedata r:id="rId23" o:title=""/>
+            <w10:wrap type="topAndBottom"/>
+          </v:shape>
+          <o:OLEObject Type="Embed" ProgID="Acrobat.Document.DC" ShapeID="_x0000_s1043" DrawAspect="Content" ObjectID="_1631791323" r:id="rId24"/>
+        </w:object>
+      </w:r>
+    </w:p>
+    <w:p/>
+    <w:p>
+      <w:r>
+        <w:rPr>
+          <w:noProof/>
+        </w:rPr>
+        <mc:AlternateContent>
+          <mc:Choice Requires="wps">
+            <w:drawing>
+              <wp:anchor distT="0" distB="0" distL="114300" distR="114300" simplePos="0" relativeHeight="251683840" behindDoc="0" locked="0" layoutInCell="1" allowOverlap="1" wp14:anchorId="62DCCF40" wp14:editId="4FFC645C">
+                <wp:simplePos x="0" y="0"/>
+                <wp:positionH relativeFrom="column">
+                  <wp:posOffset>6985</wp:posOffset>
+                </wp:positionH>
+                <wp:positionV relativeFrom="paragraph">
+                  <wp:posOffset>5868670</wp:posOffset>
+                </wp:positionV>
+                <wp:extent cx="6126480" cy="344170"/>
+                <wp:effectExtent l="0" t="0" r="7620" b="0"/>
+                <wp:wrapTopAndBottom/>
+                <wp:docPr id="7" name="Text Box 7"/>
+                <wp:cNvGraphicFramePr/>
+                <a:graphic xmlns:a="http://schemas.openxmlformats.org/drawingml/2006/main">
+                  <a:graphicData uri="http://schemas.microsoft.com/office/word/2010/wordprocessingShape">
+                    <wps:wsp>
+                      <wps:cNvSpPr txBox="1"/>
+                      <wps:spPr>
+                        <a:xfrm>
+                          <a:off x="0" y="0"/>
+                          <a:ext cx="6126480" cy="344170"/>
+                        </a:xfrm>
+                        <a:prstGeom prst="rect">
+                          <a:avLst/>
+                        </a:prstGeom>
+                        <a:solidFill>
+                          <a:prstClr val="white"/>
+                        </a:solidFill>
+                        <a:ln>
+                          <a:noFill/>
+                        </a:ln>
+                      </wps:spPr>
+                      <wps:txbx>
+                        <w:txbxContent>
+                          <w:p>
+                            <w:pPr>
+                              <w:pStyle w:val="Caption"/>
+                              <w:rPr>
+                                <w:noProof/>
+                              </w:rPr>
+                            </w:pPr>
+                            <w:r>
+                              <w:t xml:space="preserve">Figure </w:t>
+                            </w:r>
+                            <w:r>
+                              <w:t>9</w:t>
+                            </w:r>
+                            <w:r>
+                              <w:t>.</w:t>
+                            </w:r>
+                          </w:p>
+                        </w:txbxContent>
+                      </wps:txbx>
+                      <wps:bodyPr rot="0" spcFirstLastPara="0" vertOverflow="overflow" horzOverflow="overflow" vert="horz" wrap="square" lIns="0" tIns="0" rIns="0" bIns="0" numCol="1" spcCol="0" rtlCol="0" fromWordArt="0" anchor="t" anchorCtr="0" forceAA="0" compatLnSpc="1">
+                        <a:prstTxWarp prst="textNoShape">
+                          <a:avLst/>
+                        </a:prstTxWarp>
+                        <a:noAutofit/>
+                      </wps:bodyPr>
+                    </wps:wsp>
+                  </a:graphicData>
+                </a:graphic>
+                <wp14:sizeRelH relativeFrom="margin">
+                  <wp14:pctWidth>0</wp14:pctWidth>
+                </wp14:sizeRelH>
+                <wp14:sizeRelV relativeFrom="margin">
+                  <wp14:pctHeight>0</wp14:pctHeight>
+                </wp14:sizeRelV>
+              </wp:anchor>
+            </w:drawing>
+          </mc:Choice>
+          <mc:Fallback>
+            <w:pict>
+              <v:shape w14:anchorId="62DCCF40" id="Text Box 7" o:spid="_x0000_s1039" type="#_x0000_t202" style="position:absolute;margin-left:.55pt;margin-top:462.1pt;width:482.4pt;height:27.1pt;z-index:251683840;visibility:visible;mso-wrap-style:square;mso-width-percent:0;mso-height-percent:0;mso-wrap-distance-left:9pt;mso-wrap-distance-top:0;mso-wrap-distance-right:9pt;mso-wrap-distance-bottom:0;mso-position-horizontal:absolute;mso-position-horizontal-relative:text;mso-position-vertical:absolute;mso-position-vertical-relative:text;mso-width-percent:0;mso-height-percent:0;mso-width-relative:margin;mso-height-relative:margin;v-text-anchor:top" o:gfxdata="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" stroked="f">
+                <v:textbox inset="0,0,0,0">
+                  <w:txbxContent>
+                    <w:p>
+                      <w:pPr>
+                        <w:pStyle w:val="Caption"/>
+                        <w:rPr>
+                          <w:noProof/>
+                        </w:rPr>
+                      </w:pPr>
+                      <w:r>
+                        <w:t xml:space="preserve">Figure </w:t>
+                      </w:r>
+                      <w:r>
+                        <w:t>9</w:t>
+                      </w:r>
+                      <w:r>
+                        <w:t>.</w:t>
+                      </w:r>
+                    </w:p>
+                  </w:txbxContent>
+                </v:textbox>
+                <w10:wrap type="topAndBottom"/>
+              </v:shape>
+            </w:pict>
+          </mc:Fallback>
+        </mc:AlternateContent>
+      </w:r>
+    </w:p>
+    <w:p/>
+    <w:p/>
+    <w:p/>
+    <w:p/>
+    <w:p/>
     <w:p/>
     <w:p>
       <w:pPr>
@@ -1591,104 +3671,391 @@
       </w:pPr>
       <w:r>
         <w:rPr>
+          <w:noProof/>
+        </w:rPr>
+        <w:lastRenderedPageBreak/>
+        <mc:AlternateContent>
+          <mc:Choice Requires="wps">
+            <w:drawing>
+              <wp:anchor distT="0" distB="0" distL="114300" distR="114300" simplePos="0" relativeHeight="251692032" behindDoc="0" locked="0" layoutInCell="1" allowOverlap="1" wp14:anchorId="3818F736" wp14:editId="20A2F637">
+                <wp:simplePos x="0" y="0"/>
+                <wp:positionH relativeFrom="column">
+                  <wp:posOffset>-127635</wp:posOffset>
+                </wp:positionH>
+                <wp:positionV relativeFrom="paragraph">
+                  <wp:posOffset>7918450</wp:posOffset>
+                </wp:positionV>
+                <wp:extent cx="6123940" cy="307975"/>
+                <wp:effectExtent l="0" t="0" r="0" b="0"/>
+                <wp:wrapTopAndBottom/>
+                <wp:docPr id="9" name="Text Box 9"/>
+                <wp:cNvGraphicFramePr/>
+                <a:graphic xmlns:a="http://schemas.openxmlformats.org/drawingml/2006/main">
+                  <a:graphicData uri="http://schemas.microsoft.com/office/word/2010/wordprocessingShape">
+                    <wps:wsp>
+                      <wps:cNvSpPr txBox="1"/>
+                      <wps:spPr>
+                        <a:xfrm>
+                          <a:off x="0" y="0"/>
+                          <a:ext cx="6123940" cy="307975"/>
+                        </a:xfrm>
+                        <a:prstGeom prst="rect">
+                          <a:avLst/>
+                        </a:prstGeom>
+                        <a:solidFill>
+                          <a:prstClr val="white"/>
+                        </a:solidFill>
+                        <a:ln>
+                          <a:noFill/>
+                        </a:ln>
+                      </wps:spPr>
+                      <wps:txbx>
+                        <w:txbxContent>
+                          <w:p>
+                            <w:pPr>
+                              <w:pStyle w:val="Caption"/>
+                              <w:rPr>
+                                <w:noProof/>
+                              </w:rPr>
+                            </w:pPr>
+                            <w:r>
+                              <w:t xml:space="preserve">Figure </w:t>
+                            </w:r>
+                            <w:r>
+                              <w:t>11</w:t>
+                            </w:r>
+                            <w:r>
+                              <w:t>.</w:t>
+                            </w:r>
+                          </w:p>
+                        </w:txbxContent>
+                      </wps:txbx>
+                      <wps:bodyPr rot="0" spcFirstLastPara="0" vertOverflow="overflow" horzOverflow="overflow" vert="horz" wrap="square" lIns="0" tIns="0" rIns="0" bIns="0" numCol="1" spcCol="0" rtlCol="0" fromWordArt="0" anchor="t" anchorCtr="0" forceAA="0" compatLnSpc="1">
+                        <a:prstTxWarp prst="textNoShape">
+                          <a:avLst/>
+                        </a:prstTxWarp>
+                        <a:noAutofit/>
+                      </wps:bodyPr>
+                    </wps:wsp>
+                  </a:graphicData>
+                </a:graphic>
+                <wp14:sizeRelH relativeFrom="margin">
+                  <wp14:pctWidth>0</wp14:pctWidth>
+                </wp14:sizeRelH>
+                <wp14:sizeRelV relativeFrom="margin">
+                  <wp14:pctHeight>0</wp14:pctHeight>
+                </wp14:sizeRelV>
+              </wp:anchor>
+            </w:drawing>
+          </mc:Choice>
+          <mc:Fallback>
+            <w:pict>
+              <v:shape w14:anchorId="3818F736" id="Text Box 9" o:spid="_x0000_s1040" type="#_x0000_t202" style="position:absolute;margin-left:-10.05pt;margin-top:623.5pt;width:482.2pt;height:24.25pt;z-index:251692032;visibility:visible;mso-wrap-style:square;mso-width-percent:0;mso-height-percent:0;mso-wrap-distance-left:9pt;mso-wrap-distance-top:0;mso-wrap-distance-right:9pt;mso-wrap-distance-bottom:0;mso-position-horizontal:absolute;mso-position-horizontal-relative:text;mso-position-vertical:absolute;mso-position-vertical-relative:text;mso-width-percent:0;mso-height-percent:0;mso-width-relative:margin;mso-height-relative:margin;v-text-anchor:top" o:gfxdata="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" stroked="f">
+                <v:textbox inset="0,0,0,0">
+                  <w:txbxContent>
+                    <w:p>
+                      <w:pPr>
+                        <w:pStyle w:val="Caption"/>
+                        <w:rPr>
+                          <w:noProof/>
+                        </w:rPr>
+                      </w:pPr>
+                      <w:r>
+                        <w:t xml:space="preserve">Figure </w:t>
+                      </w:r>
+                      <w:r>
+                        <w:t>11</w:t>
+                      </w:r>
+                      <w:r>
+                        <w:t>.</w:t>
+                      </w:r>
+                    </w:p>
+                  </w:txbxContent>
+                </v:textbox>
+                <w10:wrap type="topAndBottom"/>
+              </v:shape>
+            </w:pict>
+          </mc:Fallback>
+        </mc:AlternateContent>
+      </w:r>
+      <w:r>
+        <w:rPr>
+          <w:noProof/>
+        </w:rPr>
+        <w:object w:dxaOrig="1440" w:dyaOrig="1440" w14:anchorId="22BF81B3">
+          <v:shape id="_x0000_s1047" type="#_x0000_t75" style="position:absolute;margin-left:0;margin-top:431.25pt;width:207.65pt;height:194.25pt;z-index:251689984;mso-position-horizontal:center;mso-position-horizontal-relative:text;mso-position-vertical-relative:text;mso-width-relative:page;mso-height-relative:page">
+            <v:imagedata r:id="rId25" o:title=""/>
+            <w10:wrap type="topAndBottom"/>
+          </v:shape>
+          <o:OLEObject Type="Embed" ProgID="Acrobat.Document.DC" ShapeID="_x0000_s1047" DrawAspect="Content" ObjectID="_1631791324" r:id="rId26"/>
+        </w:object>
+      </w:r>
+      <w:r>
+        <w:rPr>
+          <w:noProof/>
+        </w:rPr>
+        <mc:AlternateContent>
+          <mc:Choice Requires="wps">
+            <w:drawing>
+              <wp:anchor distT="0" distB="0" distL="114300" distR="114300" simplePos="0" relativeHeight="251687936" behindDoc="0" locked="0" layoutInCell="1" allowOverlap="1" wp14:anchorId="7DDE5F55" wp14:editId="26CC58D3">
+                <wp:simplePos x="0" y="0"/>
+                <wp:positionH relativeFrom="column">
+                  <wp:posOffset>-127635</wp:posOffset>
+                </wp:positionH>
+                <wp:positionV relativeFrom="paragraph">
+                  <wp:posOffset>4965065</wp:posOffset>
+                </wp:positionV>
+                <wp:extent cx="6123940" cy="297180"/>
+                <wp:effectExtent l="0" t="0" r="0" b="7620"/>
+                <wp:wrapTopAndBottom/>
+                <wp:docPr id="8" name="Text Box 8"/>
+                <wp:cNvGraphicFramePr/>
+                <a:graphic xmlns:a="http://schemas.openxmlformats.org/drawingml/2006/main">
+                  <a:graphicData uri="http://schemas.microsoft.com/office/word/2010/wordprocessingShape">
+                    <wps:wsp>
+                      <wps:cNvSpPr txBox="1"/>
+                      <wps:spPr>
+                        <a:xfrm>
+                          <a:off x="0" y="0"/>
+                          <a:ext cx="6123940" cy="297180"/>
+                        </a:xfrm>
+                        <a:prstGeom prst="rect">
+                          <a:avLst/>
+                        </a:prstGeom>
+                        <a:solidFill>
+                          <a:prstClr val="white"/>
+                        </a:solidFill>
+                        <a:ln>
+                          <a:noFill/>
+                        </a:ln>
+                      </wps:spPr>
+                      <wps:txbx>
+                        <w:txbxContent>
+                          <w:p>
+                            <w:pPr>
+                              <w:pStyle w:val="Caption"/>
+                              <w:rPr>
+                                <w:noProof/>
+                              </w:rPr>
+                            </w:pPr>
+                            <w:r>
+                              <w:t xml:space="preserve">Figure </w:t>
+                            </w:r>
+                            <w:r>
+                              <w:t>10</w:t>
+                            </w:r>
+                            <w:r>
+                              <w:t xml:space="preserve">. </w:t>
+                            </w:r>
+                          </w:p>
+                        </w:txbxContent>
+                      </wps:txbx>
+                      <wps:bodyPr rot="0" spcFirstLastPara="0" vertOverflow="overflow" horzOverflow="overflow" vert="horz" wrap="square" lIns="0" tIns="0" rIns="0" bIns="0" numCol="1" spcCol="0" rtlCol="0" fromWordArt="0" anchor="t" anchorCtr="0" forceAA="0" compatLnSpc="1">
+                        <a:prstTxWarp prst="textNoShape">
+                          <a:avLst/>
+                        </a:prstTxWarp>
+                        <a:noAutofit/>
+                      </wps:bodyPr>
+                    </wps:wsp>
+                  </a:graphicData>
+                </a:graphic>
+                <wp14:sizeRelH relativeFrom="margin">
+                  <wp14:pctWidth>0</wp14:pctWidth>
+                </wp14:sizeRelH>
+                <wp14:sizeRelV relativeFrom="margin">
+                  <wp14:pctHeight>0</wp14:pctHeight>
+                </wp14:sizeRelV>
+              </wp:anchor>
+            </w:drawing>
+          </mc:Choice>
+          <mc:Fallback>
+            <w:pict>
+              <v:shape w14:anchorId="7DDE5F55" id="Text Box 8" o:spid="_x0000_s1041" type="#_x0000_t202" style="position:absolute;margin-left:-10.05pt;margin-top:390.95pt;width:482.2pt;height:23.4pt;z-index:251687936;visibility:visible;mso-wrap-style:square;mso-width-percent:0;mso-height-percent:0;mso-wrap-distance-left:9pt;mso-wrap-distance-top:0;mso-wrap-distance-right:9pt;mso-wrap-distance-bottom:0;mso-position-horizontal:absolute;mso-position-horizontal-relative:text;mso-position-vertical:absolute;mso-position-vertical-relative:text;mso-width-percent:0;mso-height-percent:0;mso-width-relative:margin;mso-height-relative:margin;v-text-anchor:top" o:gfxdata="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" stroked="f">
+                <v:textbox inset="0,0,0,0">
+                  <w:txbxContent>
+                    <w:p>
+                      <w:pPr>
+                        <w:pStyle w:val="Caption"/>
+                        <w:rPr>
+                          <w:noProof/>
+                        </w:rPr>
+                      </w:pPr>
+                      <w:r>
+                        <w:t xml:space="preserve">Figure </w:t>
+                      </w:r>
+                      <w:r>
+                        <w:t>10</w:t>
+                      </w:r>
+                      <w:r>
+                        <w:t xml:space="preserve">. </w:t>
+                      </w:r>
+                    </w:p>
+                  </w:txbxContent>
+                </v:textbox>
+                <w10:wrap type="topAndBottom"/>
+              </v:shape>
+            </w:pict>
+          </mc:Fallback>
+        </mc:AlternateContent>
+      </w:r>
+      <w:r>
+        <w:rPr>
+          <w:noProof/>
+        </w:rPr>
+        <w:object w:dxaOrig="1440" w:dyaOrig="1440" w14:anchorId="072D3DBC">
+          <v:shape id="_x0000_s1046" type="#_x0000_t75" style="position:absolute;margin-left:0;margin-top:33.65pt;width:229.4pt;height:352.45pt;z-index:251685888;mso-position-horizontal:center;mso-position-horizontal-relative:text;mso-position-vertical-relative:text;mso-width-relative:page;mso-height-relative:page">
+            <v:imagedata r:id="rId27" o:title=""/>
+            <w10:wrap type="topAndBottom"/>
+          </v:shape>
+          <o:OLEObject Type="Embed" ProgID="Acrobat.Document.DC" ShapeID="_x0000_s1046" DrawAspect="Content" ObjectID="_1631791325" r:id="rId28"/>
+        </w:object>
+      </w:r>
+      <w:proofErr w:type="spellStart"/>
+      <w:r>
+        <w:rPr>
           <w:i/>
           <w:iCs/>
         </w:rPr>
-        <w:lastRenderedPageBreak/>
-        <w:t>Clinical measures of stereoacuity.</w:t>
-      </w:r>
-    </w:p>
-    <w:p>
-      <w:r>
-        <w:t xml:space="preserve">Normalized to their asymptotic threshold. </w:t>
-      </w:r>
-    </w:p>
-    <w:p>
-      <w:r>
-        <w:object w:dxaOrig="10900" w:dyaOrig="10180" w14:anchorId="6941E60B">
-          <v:shape id="_x0000_i1031" type="#_x0000_t75" style="width:203.45pt;height:190.05pt" o:ole="">
-            <v:imagedata r:id="rId17" o:title=""/>
-          </v:shape>
-          <o:OLEObject Type="Embed" ProgID="Acrobat.Document.DC" ShapeID="_x0000_i1031" DrawAspect="Content" ObjectID="_1629628142" r:id="rId18"/>
-        </w:object>
-      </w:r>
-      <w:r>
-        <w:object w:dxaOrig="10900" w:dyaOrig="10180" w14:anchorId="3240E952">
-          <v:shape id="_x0000_i1032" type="#_x0000_t75" style="width:218.5pt;height:204.3pt" o:ole="">
-            <v:imagedata r:id="rId19" o:title=""/>
-          </v:shape>
-          <o:OLEObject Type="Embed" ProgID="Acrobat.Document.DC" ShapeID="_x0000_i1032" DrawAspect="Content" ObjectID="_1629628143" r:id="rId20"/>
-        </w:object>
-      </w:r>
-    </w:p>
-    <w:p>
-      <w:r>
-        <w:object w:dxaOrig="8231" w:dyaOrig="14830" w14:anchorId="656042F8">
-          <v:shape id="_x0000_i1033" type="#_x0000_t75" style="width:231.9pt;height:416.95pt" o:ole="">
-            <v:imagedata r:id="rId21" o:title=""/>
-          </v:shape>
-          <o:OLEObject Type="Embed" ProgID="Acrobat.Document.DC" ShapeID="_x0000_i1033" DrawAspect="Content" ObjectID="_1629628144" r:id="rId22"/>
-        </w:object>
-      </w:r>
-    </w:p>
-    <w:p>
-      <w:r>
-        <w:t>This before previous 2 images</w:t>
-      </w:r>
-    </w:p>
-    <w:p>
-      <w:pPr>
+        <w:t>Pyschophysical</w:t>
+      </w:r>
+      <w:proofErr w:type="spellEnd"/>
+      <w:r>
         <w:rPr>
           <w:i/>
           <w:iCs/>
         </w:rPr>
-      </w:pPr>
-      <w:proofErr w:type="spellStart"/>
-      <w:r>
-        <w:rPr>
-          <w:i/>
-          <w:iCs/>
-        </w:rPr>
-        <w:t>Pyschophysical</w:t>
-      </w:r>
-      <w:proofErr w:type="spellEnd"/>
-      <w:r>
-        <w:rPr>
-          <w:i/>
-          <w:iCs/>
-        </w:rPr>
         <w:t xml:space="preserve"> measures of stereoacuity.</w:t>
-      </w:r>
-    </w:p>
-    <w:p>
-      <w:r>
-        <w:object w:dxaOrig="8680" w:dyaOrig="13780" w14:anchorId="3694D718">
-          <v:shape id="_x0000_i1034" type="#_x0000_t75" style="width:227.7pt;height:5in" o:ole="">
-            <v:imagedata r:id="rId23" o:title=""/>
-          </v:shape>
-          <o:OLEObject Type="Embed" ProgID="Acrobat.Document.DC" ShapeID="_x0000_i1034" DrawAspect="Content" ObjectID="_1629628145" r:id="rId24"/>
-        </w:object>
-      </w:r>
-      <w:r>
-        <w:object w:dxaOrig="9820" w:dyaOrig="15050" w14:anchorId="3CA0A13A">
-          <v:shape id="_x0000_i1035" type="#_x0000_t75" style="width:229.4pt;height:352.45pt" o:ole="">
-            <v:imagedata r:id="rId25" o:title=""/>
-          </v:shape>
-          <o:OLEObject Type="Embed" ProgID="Acrobat.Document.DC" ShapeID="_x0000_i1035" DrawAspect="Content" ObjectID="_1629628146" r:id="rId26"/>
-        </w:object>
       </w:r>
     </w:p>
     <w:p/>
     <w:p>
       <w:r>
-        <w:object w:dxaOrig="11620" w:dyaOrig="10900" w14:anchorId="0758AF3F">
-          <v:shape id="_x0000_i1036" type="#_x0000_t75" style="width:207.65pt;height:194.25pt" o:ole="">
-            <v:imagedata r:id="rId27" o:title=""/>
+        <w:rPr>
+          <w:noProof/>
+        </w:rPr>
+        <w:lastRenderedPageBreak/>
+        <mc:AlternateContent>
+          <mc:Choice Requires="wps">
+            <w:drawing>
+              <wp:anchor distT="0" distB="0" distL="114300" distR="114300" simplePos="0" relativeHeight="251696128" behindDoc="0" locked="0" layoutInCell="1" allowOverlap="1" wp14:anchorId="44FC93F9" wp14:editId="08785D04">
+                <wp:simplePos x="0" y="0"/>
+                <wp:positionH relativeFrom="column">
+                  <wp:posOffset>-85090</wp:posOffset>
+                </wp:positionH>
+                <wp:positionV relativeFrom="paragraph">
+                  <wp:posOffset>4646295</wp:posOffset>
+                </wp:positionV>
+                <wp:extent cx="6240780" cy="435610"/>
+                <wp:effectExtent l="0" t="0" r="1905" b="2540"/>
+                <wp:wrapTopAndBottom/>
+                <wp:docPr id="10" name="Text Box 10"/>
+                <wp:cNvGraphicFramePr/>
+                <a:graphic xmlns:a="http://schemas.openxmlformats.org/drawingml/2006/main">
+                  <a:graphicData uri="http://schemas.microsoft.com/office/word/2010/wordprocessingShape">
+                    <wps:wsp>
+                      <wps:cNvSpPr txBox="1"/>
+                      <wps:spPr>
+                        <a:xfrm>
+                          <a:off x="0" y="0"/>
+                          <a:ext cx="6240780" cy="435610"/>
+                        </a:xfrm>
+                        <a:prstGeom prst="rect">
+                          <a:avLst/>
+                        </a:prstGeom>
+                        <a:solidFill>
+                          <a:prstClr val="white"/>
+                        </a:solidFill>
+                        <a:ln>
+                          <a:noFill/>
+                        </a:ln>
+                      </wps:spPr>
+                      <wps:txbx>
+                        <w:txbxContent>
+                          <w:p>
+                            <w:pPr>
+                              <w:pStyle w:val="Caption"/>
+                            </w:pPr>
+                            <w:r>
+                              <w:t xml:space="preserve">Figure </w:t>
+                            </w:r>
+                            <w:r>
+                              <w:t>12</w:t>
+                            </w:r>
+                            <w:r>
+                              <w:t>.</w:t>
+                            </w:r>
+                          </w:p>
+                        </w:txbxContent>
+                      </wps:txbx>
+                      <wps:bodyPr rot="0" spcFirstLastPara="0" vertOverflow="overflow" horzOverflow="overflow" vert="horz" wrap="square" lIns="0" tIns="0" rIns="0" bIns="0" numCol="1" spcCol="0" rtlCol="0" fromWordArt="0" anchor="t" anchorCtr="0" forceAA="0" compatLnSpc="1">
+                        <a:prstTxWarp prst="textNoShape">
+                          <a:avLst/>
+                        </a:prstTxWarp>
+                        <a:noAutofit/>
+                      </wps:bodyPr>
+                    </wps:wsp>
+                  </a:graphicData>
+                </a:graphic>
+                <wp14:sizeRelH relativeFrom="margin">
+                  <wp14:pctWidth>0</wp14:pctWidth>
+                </wp14:sizeRelH>
+                <wp14:sizeRelV relativeFrom="margin">
+                  <wp14:pctHeight>0</wp14:pctHeight>
+                </wp14:sizeRelV>
+              </wp:anchor>
+            </w:drawing>
+          </mc:Choice>
+          <mc:Fallback>
+            <w:pict>
+              <v:shape w14:anchorId="44FC93F9" id="Text Box 10" o:spid="_x0000_s1042" type="#_x0000_t202" style="position:absolute;margin-left:-6.7pt;margin-top:365.85pt;width:491.4pt;height:34.3pt;z-index:251696128;visibility:visible;mso-wrap-style:square;mso-width-percent:0;mso-height-percent:0;mso-wrap-distance-left:9pt;mso-wrap-distance-top:0;mso-wrap-distance-right:9pt;mso-wrap-distance-bottom:0;mso-position-horizontal:absolute;mso-position-horizontal-relative:text;mso-position-vertical:absolute;mso-position-vertical-relative:text;mso-width-percent:0;mso-height-percent:0;mso-width-relative:margin;mso-height-relative:margin;v-text-anchor:top" o:gfxdata="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" stroked="f">
+                <v:textbox inset="0,0,0,0">
+                  <w:txbxContent>
+                    <w:p>
+                      <w:pPr>
+                        <w:pStyle w:val="Caption"/>
+                      </w:pPr>
+                      <w:r>
+                        <w:t xml:space="preserve">Figure </w:t>
+                      </w:r>
+                      <w:r>
+                        <w:t>12</w:t>
+                      </w:r>
+                      <w:r>
+                        <w:t>.</w:t>
+                      </w:r>
+                    </w:p>
+                  </w:txbxContent>
+                </v:textbox>
+                <w10:wrap type="topAndBottom"/>
+              </v:shape>
+            </w:pict>
+          </mc:Fallback>
+        </mc:AlternateContent>
+      </w:r>
+      <w:r>
+        <w:rPr>
+          <w:noProof/>
+        </w:rPr>
+        <w:object w:dxaOrig="1440" w:dyaOrig="1440" w14:anchorId="2EA5CFCA">
+          <v:shape id="_x0000_s1048" type="#_x0000_t75" style="position:absolute;margin-left:0;margin-top:1.6pt;width:227.7pt;height:5in;z-index:251694080;mso-position-horizontal:center;mso-position-horizontal-relative:text;mso-position-vertical-relative:text;mso-width-relative:page;mso-height-relative:page">
+            <v:imagedata r:id="rId29" o:title=""/>
+            <w10:wrap type="topAndBottom"/>
           </v:shape>
-          <o:OLEObject Type="Embed" ProgID="Acrobat.Document.DC" ShapeID="_x0000_i1036" DrawAspect="Content" ObjectID="_1629628147" r:id="rId28"/>
+          <o:OLEObject Type="Embed" ProgID="Acrobat.Document.DC" ShapeID="_x0000_s1048" DrawAspect="Content" ObjectID="_1631791326" r:id="rId30"/>
         </w:object>
       </w:r>
     </w:p>
+    <w:p>
+      <w:r>
+        <w:t>DISCUSSION.</w:t>
+      </w:r>
+    </w:p>
+    <w:p>
+      <w:r>
+        <w:t xml:space="preserve">Although there was no statistically significant effect of difficulty level on in-game stereoacuity performance, a few participants (AMS1, AS-W1, AS4) in the stereo-anomalous group show a difference in learning rate in difficulty Level 1 compared to Level 2 and 3. </w:t>
+      </w:r>
+    </w:p>
+    <w:p/>
     <w:sectPr>
       <w:pgSz w:w="12240" w:h="15840"/>
       <w:pgMar w:top="1440" w:right="1440" w:bottom="1440" w:left="1440" w:header="720" w:footer="720" w:gutter="0"/>
@@ -1697,6 +4064,56 @@
     </w:sectPr>
   </w:body>
 </w:document>
+</file>
+
+<file path=word/endnotes.xml><?xml version="1.0" encoding="utf-8"?>
+<w:endnotes xmlns:wpc="http://schemas.microsoft.com/office/word/2010/wordprocessingCanvas" xmlns:cx="http://schemas.microsoft.com/office/drawing/2014/chartex" xmlns:cx1="http://schemas.microsoft.com/office/drawing/2015/9/8/chartex" xmlns:cx2="http://schemas.microsoft.com/office/drawing/2015/10/21/chartex" xmlns:cx3="http://schemas.microsoft.com/office/drawing/2016/5/9/chartex" xmlns:cx4="http://schemas.microsoft.com/office/drawing/2016/5/10/chartex" xmlns:cx5="http://schemas.microsoft.com/office/drawing/2016/5/11/chartex" xmlns:cx6="http://schemas.microsoft.com/office/drawing/2016/5/12/chartex" xmlns:cx7="http://schemas.microsoft.com/office/drawing/2016/5/13/chartex" xmlns:cx8="http://schemas.microsoft.com/office/drawing/2016/5/14/chartex" xmlns:mc="http://schemas.openxmlformats.org/markup-compatibility/2006" xmlns:aink="http://schemas.microsoft.com/office/drawing/2016/ink" xmlns:am3d="http://schemas.microsoft.com/office/drawing/2017/model3d" xmlns:o="urn:schemas-microsoft-com:office:office" xmlns:r="http://schemas.openxmlformats.org/officeDocument/2006/relationships" xmlns:m="http://schemas.openxmlformats.org/officeDocument/2006/math" xmlns:v="urn:schemas-microsoft-com:vml" xmlns:wp14="http://schemas.microsoft.com/office/word/2010/wordprocessingDrawing" xmlns:wp="http://schemas.openxmlformats.org/drawingml/2006/wordprocessingDrawing" xmlns:w10="urn:schemas-microsoft-com:office:word" xmlns:w="http://schemas.openxmlformats.org/wordprocessingml/2006/main" xmlns:w14="http://schemas.microsoft.com/office/word/2010/wordml" xmlns:w15="http://schemas.microsoft.com/office/word/2012/wordml" xmlns:w16cid="http://schemas.microsoft.com/office/word/2016/wordml/cid" xmlns:w16se="http://schemas.microsoft.com/office/word/2015/wordml/symex" xmlns:wpg="http://schemas.microsoft.com/office/word/2010/wordprocessingGroup" xmlns:wpi="http://schemas.microsoft.com/office/word/2010/wordprocessingInk" xmlns:wne="http://schemas.microsoft.com/office/word/2006/wordml" xmlns:wps="http://schemas.microsoft.com/office/word/2010/wordprocessingShape" mc:Ignorable="w14 w15 w16se w16cid wp14">
+  <w:endnote w:type="separator" w:id="-1">
+    <w:p>
+      <w:pPr>
+        <w:spacing w:after="0" w:line="240" w:lineRule="auto"/>
+      </w:pPr>
+      <w:r>
+        <w:separator/>
+      </w:r>
+    </w:p>
+  </w:endnote>
+  <w:endnote w:type="continuationSeparator" w:id="0">
+    <w:p>
+      <w:pPr>
+        <w:spacing w:after="0" w:line="240" w:lineRule="auto"/>
+      </w:pPr>
+      <w:r>
+        <w:continuationSeparator/>
+      </w:r>
+    </w:p>
+  </w:endnote>
+</w:endnotes>
+</file>
+
+<file path=word/footnotes.xml><?xml version="1.0" encoding="utf-8"?>
+<w:footnotes xmlns:wpc="http://schemas.microsoft.com/office/word/2010/wordprocessingCanvas" xmlns:cx="http://schemas.microsoft.com/office/drawing/2014/chartex" xmlns:cx1="http://schemas.microsoft.com/office/drawing/2015/9/8/chartex" xmlns:cx2="http://schemas.microsoft.com/office/drawing/2015/10/21/chartex" xmlns:cx3="http://schemas.microsoft.com/office/drawing/2016/5/9/chartex" xmlns:cx4="http://schemas.microsoft.com/office/drawing/2016/5/10/chartex" xmlns:cx5="http://schemas.microsoft.com/office/drawing/2016/5/11/chartex" xmlns:cx6="http://schemas.microsoft.com/office/drawing/2016/5/12/chartex" xmlns:cx7="http://schemas.microsoft.com/office/drawing/2016/5/13/chartex" xmlns:cx8="http://schemas.microsoft.com/office/drawing/2016/5/14/chartex" xmlns:mc="http://schemas.openxmlformats.org/markup-compatibility/2006" xmlns:aink="http://schemas.microsoft.com/office/drawing/2016/ink" xmlns:am3d="http://schemas.microsoft.com/office/drawing/2017/model3d" xmlns:o="urn:schemas-microsoft-com:office:office" xmlns:r="http://schemas.openxmlformats.org/officeDocument/2006/relationships" xmlns:m="http://schemas.openxmlformats.org/officeDocument/2006/math" xmlns:v="urn:schemas-microsoft-com:vml" xmlns:wp14="http://schemas.microsoft.com/office/word/2010/wordprocessingDrawing" xmlns:wp="http://schemas.openxmlformats.org/drawingml/2006/wordprocessingDrawing" xmlns:w10="urn:schemas-microsoft-com:office:word" xmlns:w="http://schemas.openxmlformats.org/wordprocessingml/2006/main" xmlns:w14="http://schemas.microsoft.com/office/word/2010/wordml" xmlns:w15="http://schemas.microsoft.com/office/word/2012/wordml" xmlns:w16cid="http://schemas.microsoft.com/office/word/2016/wordml/cid" xmlns:w16se="http://schemas.microsoft.com/office/word/2015/wordml/symex" xmlns:wpg="http://schemas.microsoft.com/office/word/2010/wordprocessingGroup" xmlns:wpi="http://schemas.microsoft.com/office/word/2010/wordprocessingInk" xmlns:wne="http://schemas.microsoft.com/office/word/2006/wordml" xmlns:wps="http://schemas.microsoft.com/office/word/2010/wordprocessingShape" mc:Ignorable="w14 w15 w16se w16cid wp14">
+  <w:footnote w:type="separator" w:id="-1">
+    <w:p>
+      <w:pPr>
+        <w:spacing w:after="0" w:line="240" w:lineRule="auto"/>
+      </w:pPr>
+      <w:r>
+        <w:separator/>
+      </w:r>
+    </w:p>
+  </w:footnote>
+  <w:footnote w:type="continuationSeparator" w:id="0">
+    <w:p>
+      <w:pPr>
+        <w:spacing w:after="0" w:line="240" w:lineRule="auto"/>
+      </w:pPr>
+      <w:r>
+        <w:continuationSeparator/>
+      </w:r>
+    </w:p>
+  </w:footnote>
+</w:footnotes>
 </file>
 
 <file path=word/styles.xml><?xml version="1.0" encoding="utf-8"?>
@@ -1716,7 +4133,7 @@
       </w:pPr>
     </w:pPrDefault>
   </w:docDefaults>
-  <w:latentStyles w:defLockedState="0" w:defUIPriority="99" w:defSemiHidden="0" w:defUnhideWhenUsed="0" w:defQFormat="0" w:count="376">
+  <w:latentStyles w:defLockedState="0" w:defUIPriority="99" w:defSemiHidden="0" w:defUnhideWhenUsed="0" w:defQFormat="0" w:count="377">
     <w:lsdException w:name="Normal" w:uiPriority="0" w:qFormat="1"/>
     <w:lsdException w:name="heading 1" w:uiPriority="9" w:qFormat="1"/>
     <w:lsdException w:name="heading 2" w:semiHidden="1" w:uiPriority="9" w:unhideWhenUsed="1" w:qFormat="1"/>
@@ -1822,7 +4239,6 @@
     <w:lsdException w:name="HTML Sample" w:semiHidden="1" w:unhideWhenUsed="1"/>
     <w:lsdException w:name="HTML Typewriter" w:semiHidden="1" w:unhideWhenUsed="1"/>
     <w:lsdException w:name="HTML Variable" w:semiHidden="1" w:unhideWhenUsed="1"/>
-    <w:lsdException w:name="Normal Table" w:semiHidden="1" w:unhideWhenUsed="1"/>
     <w:lsdException w:name="annotation subject" w:semiHidden="1" w:unhideWhenUsed="1"/>
     <w:lsdException w:name="No List" w:semiHidden="1" w:unhideWhenUsed="1"/>
     <w:lsdException w:name="Outline List 1" w:semiHidden="1" w:unhideWhenUsed="1"/>
@@ -1869,10 +4285,8 @@
     <w:lsdException w:name="Table Subtle 2" w:semiHidden="1" w:unhideWhenUsed="1"/>
     <w:lsdException w:name="Table Web 1" w:semiHidden="1" w:unhideWhenUsed="1"/>
     <w:lsdException w:name="Table Web 2" w:semiHidden="1" w:unhideWhenUsed="1"/>
-    <w:lsdException w:name="Table Web 3" w:semiHidden="1" w:unhideWhenUsed="1"/>
     <w:lsdException w:name="Balloon Text" w:semiHidden="1" w:unhideWhenUsed="1"/>
     <w:lsdException w:name="Table Grid" w:uiPriority="39"/>
-    <w:lsdException w:name="Table Theme" w:semiHidden="1" w:unhideWhenUsed="1"/>
     <w:lsdException w:name="Placeholder Text" w:semiHidden="1"/>
     <w:lsdException w:name="No Spacing" w:uiPriority="1" w:qFormat="1"/>
     <w:lsdException w:name="Light Shading" w:uiPriority="60"/>
@@ -2093,6 +4507,7 @@
     <w:lsdException w:name="Hashtag" w:semiHidden="1" w:unhideWhenUsed="1"/>
     <w:lsdException w:name="Unresolved Mention" w:semiHidden="1" w:unhideWhenUsed="1"/>
     <w:lsdException w:name="Smart Link" w:semiHidden="1" w:unhideWhenUsed="1"/>
+    <w:lsdException w:name="Smart Link Error" w:semiHidden="1" w:unhideWhenUsed="1"/>
   </w:latentStyles>
   <w:style w:type="paragraph" w:default="1" w:styleId="Normal">
     <w:name w:val="Normal"/>
@@ -2250,6 +4665,73 @@
       <w:rFonts w:ascii="Segoe UI" w:hAnsi="Segoe UI" w:cs="Segoe UI"/>
       <w:sz w:val="18"/>
       <w:szCs w:val="18"/>
+    </w:rPr>
+  </w:style>
+  <w:style w:type="paragraph" w:styleId="Header">
+    <w:name w:val="header"/>
+    <w:basedOn w:val="Normal"/>
+    <w:link w:val="HeaderChar"/>
+    <w:uiPriority w:val="99"/>
+    <w:unhideWhenUsed/>
+    <w:rsid w:val="008C5456"/>
+    <w:pPr>
+      <w:tabs>
+        <w:tab w:val="center" w:pos="4680"/>
+        <w:tab w:val="right" w:pos="9360"/>
+      </w:tabs>
+      <w:spacing w:after="0" w:line="240" w:lineRule="auto"/>
+    </w:pPr>
+  </w:style>
+  <w:style w:type="character" w:customStyle="1" w:styleId="HeaderChar">
+    <w:name w:val="Header Char"/>
+    <w:basedOn w:val="DefaultParagraphFont"/>
+    <w:link w:val="Header"/>
+    <w:uiPriority w:val="99"/>
+    <w:rsid w:val="008C5456"/>
+  </w:style>
+  <w:style w:type="paragraph" w:styleId="Footer">
+    <w:name w:val="footer"/>
+    <w:basedOn w:val="Normal"/>
+    <w:link w:val="FooterChar"/>
+    <w:uiPriority w:val="99"/>
+    <w:unhideWhenUsed/>
+    <w:rsid w:val="008C5456"/>
+    <w:pPr>
+      <w:tabs>
+        <w:tab w:val="center" w:pos="4680"/>
+        <w:tab w:val="right" w:pos="9360"/>
+      </w:tabs>
+      <w:spacing w:after="0" w:line="240" w:lineRule="auto"/>
+    </w:pPr>
+  </w:style>
+  <w:style w:type="character" w:customStyle="1" w:styleId="FooterChar">
+    <w:name w:val="Footer Char"/>
+    <w:basedOn w:val="DefaultParagraphFont"/>
+    <w:link w:val="Footer"/>
+    <w:uiPriority w:val="99"/>
+    <w:rsid w:val="008C5456"/>
+  </w:style>
+  <w:style w:type="character" w:styleId="Hyperlink">
+    <w:name w:val="Hyperlink"/>
+    <w:basedOn w:val="DefaultParagraphFont"/>
+    <w:uiPriority w:val="99"/>
+    <w:unhideWhenUsed/>
+    <w:rsid w:val="00CF5E16"/>
+    <w:rPr>
+      <w:color w:val="0563C1" w:themeColor="hyperlink"/>
+      <w:u w:val="single"/>
+    </w:rPr>
+  </w:style>
+  <w:style w:type="character" w:styleId="UnresolvedMention">
+    <w:name w:val="Unresolved Mention"/>
+    <w:basedOn w:val="DefaultParagraphFont"/>
+    <w:uiPriority w:val="99"/>
+    <w:semiHidden/>
+    <w:unhideWhenUsed/>
+    <w:rsid w:val="00CF5E16"/>
+    <w:rPr>
+      <w:color w:val="605E5C"/>
+      <w:shd w:val="clear" w:color="auto" w:fill="E1DFDD"/>
     </w:rPr>
   </w:style>
 </w:styles>
@@ -2555,7 +5037,7 @@
 </file>
 
 <file path=customXml/itemProps1.xml><?xml version="1.0" encoding="utf-8"?>
-<ds:datastoreItem xmlns:ds="http://schemas.openxmlformats.org/officeDocument/2006/customXml" ds:itemID="{BEF992B8-DE11-48A0-B8AD-F62EF81FCC38}">
+<ds:datastoreItem xmlns:ds="http://schemas.openxmlformats.org/officeDocument/2006/customXml" ds:itemID="{1D4413A8-C094-4B97-B93F-2EE8201BDE09}">
   <ds:schemaRefs>
     <ds:schemaRef ds:uri="http://schemas.openxmlformats.org/officeDocument/2006/bibliography"/>
   </ds:schemaRefs>

</xml_diff>